<commit_message>
atualização do documento do trabalho, revisada após desenvolvimento do MVP.
</commit_message>
<xml_diff>
--- a/evidências/TCC/TCC - Desenvolvimento Full Stack.docx
+++ b/evidências/TCC/TCC - Desenvolvimento Full Stack.docx
@@ -419,9 +419,8 @@
           <w:sz w:val="24"/>
           <w:szCs w:val="24"/>
         </w:rPr>
-        <w:t>Orientador</w:t>
-      </w:r>
-      <w:proofErr w:type="gramStart"/>
+        <w:t xml:space="preserve">Orientador: </w:t>
+      </w:r>
       <w:r>
         <w:rPr>
           <w:rFonts w:ascii="Arial" w:hAnsi="Arial" w:cs="Arial"/>
@@ -429,18 +428,8 @@
           <w:sz w:val="24"/>
           <w:szCs w:val="24"/>
         </w:rPr>
-        <w:t xml:space="preserve">: </w:t>
-      </w:r>
-      <w:r>
-        <w:rPr>
-          <w:rFonts w:ascii="Arial" w:hAnsi="Arial" w:cs="Arial"/>
-          <w:color w:val="FFFFFF" w:themeColor="background1"/>
-          <w:sz w:val="24"/>
-          <w:szCs w:val="24"/>
-        </w:rPr>
         <w:t>????</w:t>
       </w:r>
-      <w:proofErr w:type="gramEnd"/>
     </w:p>
     <w:p>
       <w:pPr>
@@ -1992,7 +1981,13 @@
         <w:t xml:space="preserve"> mês</w:t>
       </w:r>
       <w:r>
-        <w:t>, numa jornada de melhoria contínua e de autoconhecimento.</w:t>
+        <w:t xml:space="preserve">, numa jornada de melhoria </w:t>
+      </w:r>
+      <w:r>
+        <w:t>evolutiva do seu controle financeiro</w:t>
+      </w:r>
+      <w:r>
+        <w:t>.</w:t>
       </w:r>
     </w:p>
     <w:p>
@@ -2156,7 +2151,13 @@
         <w:t xml:space="preserve"> em uma das maiores empresas de varejo do Brasil. Ao longo da minha jornada, me especializei</w:t>
       </w:r>
       <w:r>
-        <w:t xml:space="preserve"> em otimizar os processos de equipes de desenvolvimento de software com ênfase em Qualidade, </w:t>
+        <w:t xml:space="preserve"> em otimizar os processos de equipes de desenvolvimento de software com ênfase em</w:t>
+      </w:r>
+      <w:r>
+        <w:t xml:space="preserve"> </w:t>
+      </w:r>
+      <w:r>
+        <w:t xml:space="preserve">Qualidade, </w:t>
       </w:r>
       <w:proofErr w:type="spellStart"/>
       <w:r>
@@ -2164,7 +2165,13 @@
       </w:r>
       <w:proofErr w:type="spellEnd"/>
       <w:r>
-        <w:t xml:space="preserve"> e Gestão de Releases. Contudo, apesar de ter conhecimento em desenvolvimento de automações e pipelines, em conversas mais técnicas não consigo absorver todo o contexto do problema, e assim, acabo não contribuindo como gostaria.</w:t>
+        <w:t xml:space="preserve"> e Gestão de Releases. Contudo, apesar de ter conhecimento em desenvolvimento de automações e pipelines, em conversas mais técnicas </w:t>
+      </w:r>
+      <w:r>
+        <w:t>relacionadas a arquitetura e desenvolvimento em si, nem sempre consigo contribuir como gostaria, por falta de conhecimento prático de contribuições em aplicações</w:t>
+      </w:r>
+      <w:r>
+        <w:t>.</w:t>
       </w:r>
     </w:p>
     <w:p>
@@ -2401,7 +2408,23 @@
           <w:i/>
           <w:iCs/>
         </w:rPr>
-        <w:t>Cadastro</w:t>
+        <w:t>Identificação</w:t>
+      </w:r>
+      <w:r>
+        <w:rPr>
+          <w:i/>
+          <w:iCs/>
+        </w:rPr>
+        <w:t xml:space="preserve"> </w:t>
+      </w:r>
+      <w:r>
+        <w:rPr>
+          <w:b/>
+          <w:bCs/>
+          <w:i/>
+          <w:iCs/>
+        </w:rPr>
+        <w:t>(MVP)</w:t>
       </w:r>
     </w:p>
     <w:p>
@@ -2410,8 +2433,78 @@
         <w:ind w:left="1146" w:firstLine="0"/>
       </w:pPr>
       <w:r>
-        <w:t>No primeiro acesso, o usuário precisará criar uma conta utilizando um e-mail e cadastrando uma senha.</w:t>
-      </w:r>
+        <w:t>Na tela inicial do sistema, será solicitado o e-mail do usuário.</w:t>
+      </w:r>
+    </w:p>
+    <w:p>
+      <w:pPr>
+        <w:pStyle w:val="CorpodoTexto"/>
+        <w:ind w:left="1146" w:firstLine="0"/>
+      </w:pPr>
+      <w:r>
+        <w:t>Ao avançar, será persistido se o e-mail está cadastrado:</w:t>
+      </w:r>
+    </w:p>
+    <w:p>
+      <w:pPr>
+        <w:pStyle w:val="CorpodoTexto"/>
+        <w:numPr>
+          <w:ilvl w:val="0"/>
+          <w:numId w:val="12"/>
+        </w:numPr>
+      </w:pPr>
+      <w:r>
+        <w:t xml:space="preserve">Se </w:t>
+      </w:r>
+      <w:r>
+        <w:t>negativo</w:t>
+      </w:r>
+      <w:r>
+        <w:t xml:space="preserve">, será necessário </w:t>
+      </w:r>
+      <w:r>
+        <w:t>realizá-lo</w:t>
+      </w:r>
+      <w:r>
+        <w:t xml:space="preserve"> informando seu nome e uma senha.</w:t>
+      </w:r>
+    </w:p>
+    <w:p>
+      <w:pPr>
+        <w:pStyle w:val="CorpodoTexto"/>
+        <w:numPr>
+          <w:ilvl w:val="0"/>
+          <w:numId w:val="12"/>
+        </w:numPr>
+      </w:pPr>
+      <w:r>
+        <w:t xml:space="preserve">Se </w:t>
+      </w:r>
+      <w:r>
+        <w:t>positivo</w:t>
+      </w:r>
+      <w:r>
+        <w:t>, vai solicitar a senha do usuário.</w:t>
+      </w:r>
+    </w:p>
+    <w:p>
+      <w:pPr>
+        <w:pStyle w:val="CorpodoTexto"/>
+        <w:ind w:left="1146" w:firstLine="0"/>
+      </w:pPr>
+      <w:r>
+        <w:t>Ao avançar, será exibida a tela principal do sistema.</w:t>
+      </w:r>
+    </w:p>
+    <w:p>
+      <w:pPr>
+        <w:pStyle w:val="CorpodoTexto"/>
+        <w:ind w:left="1146" w:firstLine="0"/>
+        <w:rPr>
+          <w:i/>
+          <w:iCs/>
+        </w:rPr>
+      </w:pPr>
     </w:p>
     <w:p>
       <w:pPr>
@@ -2430,25 +2523,77 @@
           <w:i/>
           <w:iCs/>
         </w:rPr>
-        <w:t>Acesso</w:t>
+        <w:t xml:space="preserve">Recuperação da senha </w:t>
+      </w:r>
+      <w:r>
+        <w:rPr>
+          <w:b/>
+          <w:bCs/>
+          <w:i/>
+          <w:iCs/>
+        </w:rPr>
+        <w:t>(</w:t>
+      </w:r>
+      <w:r>
+        <w:rPr>
+          <w:b/>
+          <w:bCs/>
+          <w:i/>
+          <w:iCs/>
+          <w:color w:val="EE0000"/>
+        </w:rPr>
+        <w:t>MVP ou MMF</w:t>
+      </w:r>
+      <w:r>
+        <w:rPr>
+          <w:b/>
+          <w:bCs/>
+          <w:i/>
+          <w:iCs/>
+          <w:color w:val="EE0000"/>
+        </w:rPr>
+        <w:t>?</w:t>
+      </w:r>
+      <w:r>
+        <w:rPr>
+          <w:b/>
+          <w:bCs/>
+          <w:i/>
+          <w:iCs/>
+        </w:rPr>
+        <w:t>)</w:t>
+      </w:r>
+      <w:r>
+        <w:rPr>
+          <w:b/>
+          <w:bCs/>
+          <w:i/>
+          <w:iCs/>
+        </w:rPr>
+        <w:t xml:space="preserve"> </w:t>
+      </w:r>
+      <w:r>
+        <w:rPr>
+          <w:b/>
+          <w:bCs/>
+          <w:i/>
+          <w:iCs/>
+          <w:color w:val="EE0000"/>
+        </w:rPr>
+        <w:t>VER COM ORIENTADOR</w:t>
       </w:r>
     </w:p>
     <w:p>
       <w:pPr>
         <w:pStyle w:val="CorpodoTexto"/>
         <w:ind w:left="1146" w:firstLine="0"/>
-      </w:pPr>
-      <w:r>
-        <w:t>O usuário deverá acessar informando o e-mail e a senha.</w:t>
-      </w:r>
-    </w:p>
-    <w:p>
-      <w:pPr>
-        <w:pStyle w:val="CorpodoTexto"/>
-        <w:ind w:left="1146" w:firstLine="0"/>
-      </w:pPr>
-      <w:r>
-        <w:t>Após entrar, será exibida a tela que representa o mês corrente.</w:t>
+        <w:rPr>
+          <w:i/>
+          <w:iCs/>
+        </w:rPr>
+      </w:pPr>
+      <w:r>
+        <w:t>Na tela de identificação, deverá ser possível recuperar a senha através da informação do e-mail cadastrado.</w:t>
       </w:r>
     </w:p>
     <w:p>
@@ -2480,36 +2625,120 @@
         </w:rPr>
         <w:t>Dicas de utilização</w:t>
       </w:r>
+      <w:r>
+        <w:rPr>
+          <w:i/>
+          <w:iCs/>
+        </w:rPr>
+        <w:t xml:space="preserve"> </w:t>
+      </w:r>
+      <w:r>
+        <w:rPr>
+          <w:b/>
+          <w:bCs/>
+          <w:i/>
+          <w:iCs/>
+        </w:rPr>
+        <w:t>(M</w:t>
+      </w:r>
+      <w:r>
+        <w:rPr>
+          <w:b/>
+          <w:bCs/>
+          <w:i/>
+          <w:iCs/>
+        </w:rPr>
+        <w:t>MF</w:t>
+      </w:r>
+      <w:r>
+        <w:rPr>
+          <w:b/>
+          <w:bCs/>
+          <w:i/>
+          <w:iCs/>
+        </w:rPr>
+        <w:t>)</w:t>
+      </w:r>
+    </w:p>
+    <w:p>
+      <w:pPr>
+        <w:pStyle w:val="CorpodoTexto"/>
+        <w:ind w:left="1146" w:firstLine="0"/>
+      </w:pPr>
+      <w:r>
+        <w:t xml:space="preserve">Ao acessar pela primeira vez, </w:t>
+      </w:r>
+      <w:r>
+        <w:t xml:space="preserve">para cada campo </w:t>
+      </w:r>
+      <w:r>
+        <w:t xml:space="preserve">obrigatório que </w:t>
+      </w:r>
+      <w:r>
+        <w:t xml:space="preserve">ainda não </w:t>
+      </w:r>
+      <w:r>
+        <w:t>tiver sido preenchido</w:t>
+      </w:r>
+      <w:r>
+        <w:t>, como a Renda Líquida, Pagamentos Fixos e Investimentos, será apresentad</w:t>
+      </w:r>
+      <w:r>
+        <w:t xml:space="preserve">a uma mensagem </w:t>
+      </w:r>
+      <w:r>
+        <w:t>exigindo uma ação do usuário.</w:t>
+      </w:r>
     </w:p>
     <w:p>
       <w:pPr>
         <w:pStyle w:val="CorpodoTexto"/>
         <w:ind w:left="438" w:firstLine="708"/>
-      </w:pPr>
-      <w:r>
-        <w:t xml:space="preserve">Ao acessar pela primeira vez, </w:t>
-      </w:r>
-      <w:r>
-        <w:t xml:space="preserve">para cada campo </w:t>
-      </w:r>
-      <w:r>
-        <w:t xml:space="preserve">obrigatório que </w:t>
-      </w:r>
-      <w:r>
-        <w:t xml:space="preserve">ainda não </w:t>
-      </w:r>
-      <w:r>
-        <w:t>tiver sido preenchido</w:t>
-      </w:r>
-      <w:r>
-        <w:t>, como a Renda Líquida, Pagamentos Fixos e Investimentos, será apresentad</w:t>
-      </w:r>
-      <w:r>
-        <w:t xml:space="preserve">a uma mensagem </w:t>
-      </w:r>
-      <w:r>
-        <w:t>exigindo uma ação do usuário.</w:t>
-      </w:r>
+        <w:rPr>
+          <w:i/>
+          <w:iCs/>
+        </w:rPr>
+      </w:pPr>
+    </w:p>
+    <w:p>
+      <w:pPr>
+        <w:pStyle w:val="CorpodoTexto"/>
+        <w:ind w:left="438" w:firstLine="708"/>
+        <w:rPr>
+          <w:i/>
+          <w:iCs/>
+        </w:rPr>
+      </w:pPr>
+    </w:p>
+    <w:p>
+      <w:pPr>
+        <w:pStyle w:val="CorpodoTexto"/>
+        <w:ind w:left="438" w:firstLine="708"/>
+        <w:rPr>
+          <w:i/>
+          <w:iCs/>
+        </w:rPr>
+      </w:pPr>
+    </w:p>
+    <w:p>
+      <w:pPr>
+        <w:pStyle w:val="CorpodoTexto"/>
+        <w:ind w:left="438" w:firstLine="708"/>
+        <w:rPr>
+          <w:i/>
+          <w:iCs/>
+        </w:rPr>
+      </w:pPr>
+    </w:p>
+    <w:p>
+      <w:pPr>
+        <w:pStyle w:val="CorpodoTexto"/>
+        <w:ind w:left="438" w:firstLine="708"/>
+        <w:rPr>
+          <w:i/>
+          <w:iCs/>
+        </w:rPr>
+      </w:pPr>
     </w:p>
     <w:p>
       <w:pPr>
@@ -2538,44 +2767,23 @@
           <w:i/>
           <w:iCs/>
         </w:rPr>
-        <w:t>Cadastro da renda líquida</w:t>
-      </w:r>
-    </w:p>
-    <w:p>
-      <w:pPr>
-        <w:pStyle w:val="CorpodoTexto"/>
-        <w:ind w:left="1146" w:firstLine="0"/>
-      </w:pPr>
-      <w:r>
-        <w:t>Este campo é obrigatório. Deve deixar claro para o usuário que o valor é aproximado, e poderá ser ajustado sempre que necessário.</w:t>
-      </w:r>
-    </w:p>
-    <w:p>
-      <w:pPr>
-        <w:pStyle w:val="CorpodoTexto"/>
-        <w:ind w:left="1146" w:firstLine="0"/>
-      </w:pPr>
-      <w:r>
-        <w:t>Além do valor, o usuário deverá informar o dia do mês em que ocorre o recebimento.</w:t>
-      </w:r>
-    </w:p>
-    <w:p>
-      <w:pPr>
-        <w:pStyle w:val="CorpodoTexto"/>
-        <w:ind w:firstLine="0"/>
-        <w:rPr>
+        <w:lastRenderedPageBreak/>
+        <w:t xml:space="preserve">Tela Principal </w:t>
+      </w:r>
+      <w:r>
+        <w:rPr>
+          <w:b/>
+          <w:bCs/>
           <w:i/>
           <w:iCs/>
         </w:rPr>
-      </w:pPr>
-    </w:p>
-    <w:p>
-      <w:pPr>
-        <w:pStyle w:val="CorpodoTexto"/>
-        <w:numPr>
-          <w:ilvl w:val="2"/>
-          <w:numId w:val="3"/>
-        </w:numPr>
+        <w:t>(MVP)</w:t>
+      </w:r>
+    </w:p>
+    <w:p>
+      <w:pPr>
+        <w:pStyle w:val="CorpodoTexto"/>
+        <w:ind w:left="1146" w:firstLine="0"/>
         <w:rPr>
           <w:i/>
           <w:iCs/>
@@ -2586,244 +2794,7 @@
           <w:i/>
           <w:iCs/>
         </w:rPr>
-        <w:t>Cadastro de pagamentos com vencimentos específicos</w:t>
-      </w:r>
-    </w:p>
-    <w:p>
-      <w:pPr>
-        <w:pStyle w:val="CorpodoTexto"/>
-        <w:ind w:left="1146" w:firstLine="0"/>
-      </w:pPr>
-      <w:r>
-        <w:t>Para cada pagamento cadastrado, deve ser informado o vencimento. O valor mensal configurado é aproximado, e poderá editado sempre que necessário.</w:t>
-      </w:r>
-    </w:p>
-    <w:p>
-      <w:pPr>
-        <w:pStyle w:val="CorpodoTexto"/>
-        <w:ind w:left="1146" w:firstLine="0"/>
-      </w:pPr>
-      <w:r>
-        <w:lastRenderedPageBreak/>
-        <w:t>Deve deixar claro para o usuário que contas variáveis feitas ao longo do mês não devem ser lançadas. E caso sejam feitas no cartão de crédito, lançar apenas o vencimento da fatura geral, e não cada valor individualmente.</w:t>
-      </w:r>
-    </w:p>
-    <w:p>
-      <w:pPr>
-        <w:pStyle w:val="CorpodoTexto"/>
-        <w:ind w:left="1146" w:firstLine="0"/>
-      </w:pPr>
-      <w:r>
-        <w:t>Este campo é opcional.</w:t>
-      </w:r>
-    </w:p>
-    <w:p>
-      <w:pPr>
-        <w:pStyle w:val="CorpodoTexto"/>
-        <w:ind w:left="1146" w:firstLine="0"/>
-        <w:rPr>
-          <w:i/>
-          <w:iCs/>
-        </w:rPr>
-      </w:pPr>
-    </w:p>
-    <w:p>
-      <w:pPr>
-        <w:pStyle w:val="CorpodoTexto"/>
-        <w:numPr>
-          <w:ilvl w:val="2"/>
-          <w:numId w:val="3"/>
-        </w:numPr>
-        <w:rPr>
-          <w:i/>
-          <w:iCs/>
-        </w:rPr>
-      </w:pPr>
-      <w:r>
-        <w:rPr>
-          <w:i/>
-          <w:iCs/>
-        </w:rPr>
-        <w:t>Cadastro de economias recorrentes</w:t>
-      </w:r>
-    </w:p>
-    <w:p>
-      <w:pPr>
-        <w:pStyle w:val="CorpodoTexto"/>
-        <w:ind w:left="1146" w:firstLine="0"/>
-      </w:pPr>
-      <w:r>
-        <w:t>O usuário deverá cadastrar as reservas que costuma fazer mensalmente, seja para investimentos ou algum objetivo específico. O valor mensal configurado é aproximado, e poderá editado sempre que necessário.</w:t>
-      </w:r>
-    </w:p>
-    <w:p>
-      <w:pPr>
-        <w:pStyle w:val="CorpodoTexto"/>
-        <w:ind w:left="1146" w:firstLine="0"/>
-      </w:pPr>
-      <w:r>
-        <w:t xml:space="preserve">Este é opcional. </w:t>
-      </w:r>
-    </w:p>
-    <w:p>
-      <w:pPr>
-        <w:pStyle w:val="CorpodoTexto"/>
-        <w:ind w:left="1146" w:firstLine="0"/>
-        <w:rPr>
-          <w:i/>
-          <w:iCs/>
-        </w:rPr>
-      </w:pPr>
-    </w:p>
-    <w:p>
-      <w:pPr>
-        <w:pStyle w:val="CorpodoTexto"/>
-        <w:numPr>
-          <w:ilvl w:val="2"/>
-          <w:numId w:val="3"/>
-        </w:numPr>
-        <w:rPr>
-          <w:i/>
-          <w:iCs/>
-        </w:rPr>
-      </w:pPr>
-      <w:r>
-        <w:rPr>
-          <w:i/>
-          <w:iCs/>
-        </w:rPr>
-        <w:t>Cadastro do saldo de economias</w:t>
-      </w:r>
-    </w:p>
-    <w:p>
-      <w:pPr>
-        <w:pStyle w:val="CorpodoTexto"/>
-        <w:ind w:left="1146" w:firstLine="0"/>
-      </w:pPr>
-      <w:r>
-        <w:t>O usuário poderá configurar reservas com o nome que desejar, apenas para ter uma visualização mensal sobre o saldo acumulado. Este valor é sempre informado manualmente.</w:t>
-      </w:r>
-    </w:p>
-    <w:p>
-      <w:pPr>
-        <w:pStyle w:val="Ttulo2"/>
-        <w:numPr>
-          <w:ilvl w:val="0"/>
-          <w:numId w:val="0"/>
-        </w:numPr>
-        <w:rPr>
-          <w:i/>
-          <w:iCs/>
-        </w:rPr>
-      </w:pPr>
-    </w:p>
-    <w:p/>
-    <w:p>
-      <w:pPr>
-        <w:pStyle w:val="CorpodoTexto"/>
-        <w:numPr>
-          <w:ilvl w:val="1"/>
-          <w:numId w:val="3"/>
-        </w:numPr>
-        <w:rPr>
-          <w:b/>
-          <w:bCs/>
-        </w:rPr>
-      </w:pPr>
-      <w:r>
-        <w:rPr>
-          <w:b/>
-          <w:bCs/>
-        </w:rPr>
-        <w:t>Jornada Principal: controle financeiro mensal</w:t>
-      </w:r>
-    </w:p>
-    <w:p>
-      <w:pPr>
-        <w:pStyle w:val="CorpodoTexto"/>
-        <w:ind w:left="1146" w:firstLine="0"/>
-        <w:rPr>
-          <w:b/>
-          <w:bCs/>
-        </w:rPr>
-      </w:pPr>
-    </w:p>
-    <w:p>
-      <w:pPr>
-        <w:pStyle w:val="CorpodoTexto"/>
-        <w:numPr>
-          <w:ilvl w:val="2"/>
-          <w:numId w:val="3"/>
-        </w:numPr>
-        <w:rPr>
-          <w:i/>
-          <w:iCs/>
-        </w:rPr>
-      </w:pPr>
-      <w:r>
-        <w:rPr>
-          <w:i/>
-          <w:iCs/>
-        </w:rPr>
-        <w:t>Notificação de recebimento</w:t>
-      </w:r>
-    </w:p>
-    <w:p>
-      <w:pPr>
-        <w:pStyle w:val="CorpodoTexto"/>
-        <w:ind w:left="1146" w:firstLine="0"/>
-      </w:pPr>
-      <w:r>
-        <w:t>Quando chegar o dia do mês em que o usuário recebe seu pagamento, a aplicação enviará uma notificação lembrando o usuário de fazer seu planejamento mensal.</w:t>
-      </w:r>
-      <w:r>
-        <w:t xml:space="preserve"> Será possível configurar o dia de recebimento nas configurações.</w:t>
-      </w:r>
-    </w:p>
-    <w:p>
-      <w:pPr>
-        <w:pStyle w:val="CorpodoTexto"/>
-        <w:ind w:left="1146" w:firstLine="0"/>
-        <w:rPr>
-          <w:i/>
-          <w:iCs/>
-        </w:rPr>
-      </w:pPr>
-    </w:p>
-    <w:p>
-      <w:pPr>
-        <w:pStyle w:val="CorpodoTexto"/>
-        <w:numPr>
-          <w:ilvl w:val="2"/>
-          <w:numId w:val="3"/>
-        </w:numPr>
-        <w:rPr>
-          <w:i/>
-          <w:iCs/>
-        </w:rPr>
-      </w:pPr>
-      <w:r>
-        <w:rPr>
-          <w:i/>
-          <w:iCs/>
-        </w:rPr>
-        <w:t xml:space="preserve">Revisão e ajuste dos valores para o mês </w:t>
-      </w:r>
-      <w:r>
-        <w:rPr>
-          <w:i/>
-          <w:iCs/>
-        </w:rPr>
-        <w:t>corrente</w:t>
-      </w:r>
-    </w:p>
-    <w:p>
-      <w:pPr>
-        <w:pStyle w:val="CorpodoTexto"/>
-        <w:ind w:left="1146" w:firstLine="0"/>
-      </w:pPr>
-      <w:r>
-        <w:t>A cada jornada mensal, o usuário deverá ser orientado a revisar se os valores previstos se confirmaram, e editar os valores se necessário.</w:t>
+        <w:t>A tela principal será dividida por sessões, que serão detalhadas abaixo:</w:t>
       </w:r>
     </w:p>
     <w:p>
@@ -2843,47 +2814,47 @@
           <w:ilvl w:val="3"/>
           <w:numId w:val="3"/>
         </w:numPr>
+        <w:ind w:left="1146" w:firstLine="0"/>
+      </w:pPr>
+      <w:r>
         <w:rPr>
           <w:i/>
           <w:iCs/>
         </w:rPr>
-      </w:pPr>
+        <w:t>Cabeçalho do Mês</w:t>
+      </w:r>
       <w:r>
         <w:rPr>
           <w:i/>
           <w:iCs/>
         </w:rPr>
-        <w:t xml:space="preserve">Alteração </w:t>
-      </w:r>
-      <w:r>
-        <w:rPr>
-          <w:i/>
-          <w:iCs/>
-        </w:rPr>
-        <w:t>dos valores previamente informados</w:t>
-      </w:r>
-    </w:p>
-    <w:p>
-      <w:pPr>
-        <w:ind w:left="1134"/>
-        <w:rPr>
-          <w:rFonts w:ascii="Arial" w:hAnsi="Arial" w:cs="Arial"/>
-          <w:color w:val="000000" w:themeColor="text1"/>
-          <w:sz w:val="24"/>
-          <w:szCs w:val="24"/>
-        </w:rPr>
-      </w:pPr>
-      <w:r>
-        <w:rPr>
-          <w:rFonts w:ascii="Arial" w:hAnsi="Arial" w:cs="Arial"/>
-          <w:color w:val="000000" w:themeColor="text1"/>
-          <w:sz w:val="24"/>
-          <w:szCs w:val="24"/>
-        </w:rPr>
-        <w:t>Todos os campos informados pelo usuário será editáveis posteriormente.</w:t>
-      </w:r>
-    </w:p>
-    <w:p/>
+        <w:t xml:space="preserve"> </w:t>
+      </w:r>
+    </w:p>
+    <w:p>
+      <w:pPr>
+        <w:pStyle w:val="CorpodoTexto"/>
+        <w:ind w:left="1146" w:firstLine="0"/>
+      </w:pPr>
+      <w:r>
+        <w:t>Ao entrar na tela, ela mostrará automaticamente os dados do mês atual, informando no cabeçalho o nome do mês e o ano.</w:t>
+      </w:r>
+    </w:p>
+    <w:p>
+      <w:pPr>
+        <w:pStyle w:val="CorpodoTexto"/>
+        <w:ind w:left="1146" w:firstLine="0"/>
+      </w:pPr>
+      <w:r>
+        <w:t>Ainda neste cabeçalho, será possível avançar ou recuar o mês.</w:t>
+      </w:r>
+    </w:p>
+    <w:p>
+      <w:pPr>
+        <w:pStyle w:val="CorpodoTexto"/>
+        <w:ind w:left="1146" w:firstLine="0"/>
+      </w:pPr>
+    </w:p>
     <w:p>
       <w:pPr>
         <w:pStyle w:val="Ttulo4"/>
@@ -2891,65 +2862,155 @@
           <w:ilvl w:val="3"/>
           <w:numId w:val="3"/>
         </w:numPr>
+        <w:ind w:left="1146" w:firstLine="0"/>
+      </w:pPr>
+      <w:r>
         <w:rPr>
           <w:i/>
           <w:iCs/>
         </w:rPr>
+        <w:t>Saldo disponível</w:t>
+      </w:r>
+    </w:p>
+    <w:p>
+      <w:pPr>
+        <w:pStyle w:val="CorpodoTexto"/>
+        <w:ind w:left="1146" w:firstLine="0"/>
+      </w:pPr>
+      <w:r>
+        <w:t>Neste campo o usuário deverá informar o valor que ele tem disponível para efetuar os pagamentos do mês.</w:t>
+      </w:r>
+    </w:p>
+    <w:p>
+      <w:pPr>
+        <w:pStyle w:val="CorpodoTexto"/>
+        <w:ind w:left="1146" w:firstLine="0"/>
+      </w:pPr>
+    </w:p>
+    <w:p>
+      <w:pPr>
+        <w:pStyle w:val="Ttulo4"/>
+        <w:numPr>
+          <w:ilvl w:val="3"/>
+          <w:numId w:val="3"/>
+        </w:numPr>
+        <w:ind w:left="1146" w:firstLine="0"/>
       </w:pPr>
       <w:r>
         <w:rPr>
           <w:i/>
           <w:iCs/>
         </w:rPr>
-        <w:lastRenderedPageBreak/>
-        <w:t xml:space="preserve">Inclusão </w:t>
-      </w:r>
+        <w:t>Checklist de Contas</w:t>
+      </w:r>
+    </w:p>
+    <w:p>
+      <w:pPr>
+        <w:pStyle w:val="CorpodoTexto"/>
+        <w:ind w:left="1146" w:firstLine="0"/>
+      </w:pPr>
+      <w:r>
+        <w:t>Nesta sessão, o usuário poderá cadastrar contas, informando uma descrição, dia de vencimento e o valor.</w:t>
+      </w:r>
+    </w:p>
+    <w:p>
+      <w:pPr>
+        <w:pStyle w:val="CorpodoTexto"/>
+        <w:ind w:left="1146" w:firstLine="0"/>
+      </w:pPr>
+      <w:r>
+        <w:t>Cada conta cadastrada será mostrada em formato de checklist, onde ele poderá editá-la, excluí-la ou sinalizá-la como paga.</w:t>
+      </w:r>
+    </w:p>
+    <w:p>
+      <w:pPr>
+        <w:pStyle w:val="CorpodoTexto"/>
+        <w:ind w:left="1146" w:firstLine="0"/>
+      </w:pPr>
+      <w:r>
+        <w:t>Para facilitar a rotina do usuário</w:t>
+      </w:r>
+      <w:r>
+        <w:t>, deverá ser possível copiar os saldos e contas cadastrados no mês anterior, evitando ter que preencher tudo novamente.</w:t>
+      </w:r>
+    </w:p>
+    <w:p>
+      <w:pPr>
+        <w:pStyle w:val="CorpodoTexto"/>
+        <w:ind w:left="1146" w:firstLine="0"/>
+      </w:pPr>
+    </w:p>
+    <w:p>
+      <w:pPr>
+        <w:pStyle w:val="Ttulo4"/>
+        <w:numPr>
+          <w:ilvl w:val="3"/>
+          <w:numId w:val="3"/>
+        </w:numPr>
+        <w:ind w:left="1146" w:firstLine="0"/>
+      </w:pPr>
       <w:r>
         <w:rPr>
           <w:i/>
           <w:iCs/>
         </w:rPr>
-        <w:t xml:space="preserve">e Edição </w:t>
-      </w:r>
+        <w:t>Resumo</w:t>
+      </w:r>
+    </w:p>
+    <w:p>
+      <w:pPr>
+        <w:pStyle w:val="CorpodoTexto"/>
+        <w:ind w:left="1146" w:firstLine="0"/>
+      </w:pPr>
+      <w:r>
+        <w:t>Nesta sessão, o usuário deverá informar o valor que ele precisa reservar para contas variáveis. Ou seja, aquelas que não aparecem no Checklist, pois não são contas fixas.</w:t>
+      </w:r>
+    </w:p>
+    <w:p>
+      <w:pPr>
+        <w:pStyle w:val="CorpodoTexto"/>
+        <w:ind w:left="1146" w:firstLine="0"/>
+      </w:pPr>
+      <w:r>
+        <w:t xml:space="preserve">Com este dado, a sessão de resumo deverá informar o percentual do seu salário que é destinado para Contas (itens do Checklist), Despesas Variáveis (valor do saldo informado nesta sessão) e a sobra, que seria o “Saldo não comprometido”. Ou seja, um valor que ele poderia usar livremente. </w:t>
+      </w:r>
+    </w:p>
+    <w:p>
+      <w:pPr>
+        <w:pStyle w:val="CorpodoTexto"/>
+        <w:ind w:left="1146" w:firstLine="0"/>
+      </w:pPr>
+    </w:p>
+    <w:p>
+      <w:pPr>
+        <w:pStyle w:val="Ttulo4"/>
+        <w:numPr>
+          <w:ilvl w:val="3"/>
+          <w:numId w:val="3"/>
+        </w:numPr>
+        <w:ind w:left="1146" w:firstLine="0"/>
+      </w:pPr>
       <w:r>
         <w:rPr>
           <w:i/>
           <w:iCs/>
         </w:rPr>
-        <w:t xml:space="preserve">de itens </w:t>
-      </w:r>
-    </w:p>
-    <w:p>
-      <w:pPr>
-        <w:ind w:left="1134"/>
-        <w:rPr>
-          <w:rFonts w:ascii="Arial" w:hAnsi="Arial" w:cs="Arial"/>
-          <w:color w:val="000000" w:themeColor="text1"/>
-          <w:sz w:val="24"/>
-          <w:szCs w:val="24"/>
-        </w:rPr>
-      </w:pPr>
-      <w:r>
-        <w:rPr>
-          <w:rFonts w:ascii="Arial" w:hAnsi="Arial" w:cs="Arial"/>
-          <w:color w:val="000000" w:themeColor="text1"/>
-          <w:sz w:val="24"/>
-          <w:szCs w:val="24"/>
-        </w:rPr>
-        <w:t>Será criar ou editar itens de pagamento ou investimentos a qualquer momento, bem como cadastrar saldos de economias.</w:t>
-      </w:r>
-    </w:p>
-    <w:p>
-      <w:pPr>
-        <w:pStyle w:val="Ttulo4"/>
-        <w:numPr>
-          <w:ilvl w:val="0"/>
-          <w:numId w:val="0"/>
-        </w:numPr>
-        <w:rPr>
-          <w:i/>
-          <w:iCs/>
-        </w:rPr>
+        <w:t>Logout</w:t>
+      </w:r>
+    </w:p>
+    <w:p>
+      <w:pPr>
+        <w:pStyle w:val="CorpodoTexto"/>
+        <w:ind w:left="1146" w:firstLine="0"/>
+      </w:pPr>
+      <w:r>
+        <w:t>Deverá ter um botão de sair, para encerrar a sessão do usuário.</w:t>
+      </w:r>
+    </w:p>
+    <w:p>
+      <w:pPr>
+        <w:pStyle w:val="CorpodoTexto"/>
+        <w:ind w:left="1146" w:firstLine="0"/>
       </w:pPr>
     </w:p>
     <w:p>
@@ -2969,47 +3030,190 @@
           <w:i/>
           <w:iCs/>
         </w:rPr>
-        <w:t xml:space="preserve">Marcação do checklist </w:t>
+        <w:lastRenderedPageBreak/>
+        <w:t xml:space="preserve">Tela </w:t>
       </w:r>
       <w:r>
         <w:rPr>
           <w:i/>
           <w:iCs/>
         </w:rPr>
-        <w:t>de transações realizadas</w:t>
-      </w:r>
-    </w:p>
-    <w:p>
-      <w:pPr>
-        <w:ind w:left="1134"/>
-        <w:rPr>
-          <w:rFonts w:ascii="Arial" w:hAnsi="Arial" w:cs="Arial"/>
-          <w:color w:val="000000" w:themeColor="text1"/>
-          <w:sz w:val="24"/>
-          <w:szCs w:val="24"/>
-        </w:rPr>
-      </w:pPr>
-      <w:r>
-        <w:rPr>
-          <w:rFonts w:ascii="Arial" w:hAnsi="Arial" w:cs="Arial"/>
-          <w:color w:val="000000" w:themeColor="text1"/>
-          <w:sz w:val="24"/>
-          <w:szCs w:val="24"/>
-        </w:rPr>
-        <w:t>Será possível marcar os itens de pagamento ou investimento a fim de auxiliar o usuário a controlar quais movimentações já foram realizadas.</w:t>
-      </w:r>
-    </w:p>
-    <w:p>
-      <w:pPr>
-        <w:ind w:left="1134"/>
-        <w:rPr>
-          <w:rFonts w:ascii="Arial" w:hAnsi="Arial" w:cs="Arial"/>
+        <w:t xml:space="preserve">de Reservas Financeiras </w:t>
+      </w:r>
+      <w:r>
+        <w:rPr>
+          <w:b/>
+          <w:bCs/>
           <w:i/>
           <w:iCs/>
-          <w:color w:val="000000" w:themeColor="text1"/>
-          <w:sz w:val="24"/>
-          <w:szCs w:val="24"/>
-        </w:rPr>
+        </w:rPr>
+        <w:t>(M</w:t>
+      </w:r>
+      <w:r>
+        <w:rPr>
+          <w:b/>
+          <w:bCs/>
+          <w:i/>
+          <w:iCs/>
+        </w:rPr>
+        <w:t>MF</w:t>
+      </w:r>
+      <w:r>
+        <w:rPr>
+          <w:b/>
+          <w:bCs/>
+          <w:i/>
+          <w:iCs/>
+        </w:rPr>
+        <w:t>)</w:t>
+      </w:r>
+    </w:p>
+    <w:p>
+      <w:pPr>
+        <w:pStyle w:val="CorpodoTexto"/>
+        <w:ind w:left="1146" w:firstLine="0"/>
+        <w:rPr>
+          <w:i/>
+          <w:iCs/>
+        </w:rPr>
+      </w:pPr>
+      <w:r>
+        <w:rPr>
+          <w:i/>
+          <w:iCs/>
+        </w:rPr>
+        <w:t>Essa tela será dividida por sessões, que serão detalhadas abaixo:</w:t>
+      </w:r>
+    </w:p>
+    <w:p>
+      <w:pPr>
+        <w:pStyle w:val="CorpodoTexto"/>
+        <w:ind w:left="1146" w:firstLine="0"/>
+        <w:rPr>
+          <w:i/>
+          <w:iCs/>
+        </w:rPr>
+      </w:pPr>
+    </w:p>
+    <w:p>
+      <w:pPr>
+        <w:pStyle w:val="Ttulo4"/>
+        <w:numPr>
+          <w:ilvl w:val="3"/>
+          <w:numId w:val="3"/>
+        </w:numPr>
+        <w:ind w:left="1146" w:firstLine="0"/>
+      </w:pPr>
+      <w:r>
+        <w:rPr>
+          <w:i/>
+          <w:iCs/>
+        </w:rPr>
+        <w:t>Cabeçalho do Mês</w:t>
+      </w:r>
+      <w:r>
+        <w:rPr>
+          <w:i/>
+          <w:iCs/>
+        </w:rPr>
+        <w:t xml:space="preserve"> </w:t>
+      </w:r>
+    </w:p>
+    <w:p>
+      <w:pPr>
+        <w:pStyle w:val="CorpodoTexto"/>
+        <w:ind w:left="1146" w:firstLine="0"/>
+      </w:pPr>
+      <w:r>
+        <w:t>Utilizará o mesmo componente do requisito 3.1.4.1.</w:t>
+      </w:r>
+    </w:p>
+    <w:p>
+      <w:pPr>
+        <w:pStyle w:val="CorpodoTexto"/>
+        <w:ind w:left="1146" w:firstLine="0"/>
+      </w:pPr>
+    </w:p>
+    <w:p>
+      <w:pPr>
+        <w:pStyle w:val="Ttulo4"/>
+        <w:numPr>
+          <w:ilvl w:val="3"/>
+          <w:numId w:val="3"/>
+        </w:numPr>
+        <w:ind w:left="1146" w:firstLine="0"/>
+      </w:pPr>
+      <w:r>
+        <w:rPr>
+          <w:i/>
+          <w:iCs/>
+        </w:rPr>
+        <w:t>Lista de Reservas Financeiras</w:t>
+      </w:r>
+    </w:p>
+    <w:p>
+      <w:pPr>
+        <w:pStyle w:val="CorpodoTexto"/>
+        <w:ind w:left="1146" w:firstLine="0"/>
+      </w:pPr>
+      <w:r>
+        <w:t>Nesta sessão, o usuário poderá cadastrar reservas e investimentos, informando uma descrição, uma observação livre e o valor.</w:t>
+      </w:r>
+    </w:p>
+    <w:p>
+      <w:pPr>
+        <w:pStyle w:val="CorpodoTexto"/>
+        <w:ind w:left="1146" w:firstLine="0"/>
+      </w:pPr>
+      <w:r>
+        <w:t>Cada item cadastrado será mostrado em formato de tabela, onde será possível editá-lo ou excluí-lo.</w:t>
+      </w:r>
+    </w:p>
+    <w:p>
+      <w:pPr>
+        <w:pStyle w:val="CorpodoTexto"/>
+        <w:ind w:left="1146" w:firstLine="0"/>
+      </w:pPr>
+      <w:r>
+        <w:t>Para facilitar a rotina do usuário, deverá ser possível copiar as reservas cadastradas do mês anterior, assim como acontece com as contas.</w:t>
+      </w:r>
+    </w:p>
+    <w:p>
+      <w:pPr>
+        <w:pStyle w:val="CorpodoTexto"/>
+        <w:ind w:left="1146" w:firstLine="0"/>
+      </w:pPr>
+    </w:p>
+    <w:p>
+      <w:pPr>
+        <w:pStyle w:val="Ttulo4"/>
+        <w:numPr>
+          <w:ilvl w:val="3"/>
+          <w:numId w:val="3"/>
+        </w:numPr>
+        <w:ind w:left="1146" w:firstLine="0"/>
+      </w:pPr>
+      <w:r>
+        <w:rPr>
+          <w:i/>
+          <w:iCs/>
+        </w:rPr>
+        <w:t>Gráfico de proporção</w:t>
+      </w:r>
+    </w:p>
+    <w:p>
+      <w:pPr>
+        <w:pStyle w:val="CorpodoTexto"/>
+        <w:ind w:left="1146" w:firstLine="0"/>
+      </w:pPr>
+      <w:r>
+        <w:t>Será apresentado um gráfico do tipo rosca, mostrando o percentual alocado em cada item.</w:t>
+      </w:r>
+    </w:p>
+    <w:p>
+      <w:pPr>
+        <w:pStyle w:val="CorpodoTexto"/>
+        <w:ind w:left="1146" w:firstLine="0"/>
       </w:pPr>
     </w:p>
     <w:p>
@@ -3029,130 +3233,292 @@
           <w:i/>
           <w:iCs/>
         </w:rPr>
-        <w:t>Cálculo</w:t>
-      </w:r>
-      <w:r>
-        <w:rPr>
+        <w:t xml:space="preserve">Configuração de Notificações </w:t>
+      </w:r>
+      <w:r>
+        <w:rPr>
+          <w:b/>
+          <w:bCs/>
           <w:i/>
           <w:iCs/>
         </w:rPr>
-        <w:t xml:space="preserve"> do saldo disponível</w:t>
-      </w:r>
-    </w:p>
-    <w:p>
-      <w:pPr>
-        <w:pStyle w:val="CorpodoTexto"/>
-        <w:ind w:left="1146" w:firstLine="0"/>
-      </w:pPr>
-      <w:r>
-        <w:t>Assim que o usuário confirmar o valor recebido, ainda que não marque nenhum dos itens como realizado, o saldo disponível será projetado, diminuindo o valor recebido pelo total dos itens.</w:t>
-      </w:r>
-    </w:p>
-    <w:p>
-      <w:pPr>
-        <w:pStyle w:val="CorpodoTexto"/>
-        <w:ind w:left="1146" w:firstLine="0"/>
-        <w:rPr>
-          <w:rFonts w:asciiTheme="minorHAnsi" w:hAnsiTheme="minorHAnsi" w:cstheme="minorBidi"/>
+        <w:t>(M</w:t>
+      </w:r>
+      <w:r>
+        <w:rPr>
+          <w:b/>
+          <w:bCs/>
           <w:i/>
           <w:iCs/>
-          <w:color w:val="auto"/>
-          <w:sz w:val="22"/>
-          <w:szCs w:val="22"/>
-        </w:rPr>
-      </w:pPr>
-    </w:p>
-    <w:p>
-      <w:pPr>
-        <w:pStyle w:val="CorpodoTexto"/>
+        </w:rPr>
+        <w:t>MF</w:t>
+      </w:r>
+      <w:r>
+        <w:rPr>
+          <w:b/>
+          <w:bCs/>
+          <w:i/>
+          <w:iCs/>
+        </w:rPr>
+        <w:t>)</w:t>
+      </w:r>
+    </w:p>
+    <w:p>
+      <w:pPr>
+        <w:pStyle w:val="CorpodoTexto"/>
+        <w:ind w:left="1146" w:firstLine="0"/>
+        <w:rPr>
+          <w:i/>
+          <w:iCs/>
+        </w:rPr>
+      </w:pPr>
+      <w:r>
+        <w:rPr>
+          <w:i/>
+          <w:iCs/>
+        </w:rPr>
+        <w:t>Nesta tela, o usuário poderá optar pelos seguintes tipos de notificação:</w:t>
+      </w:r>
+    </w:p>
+    <w:p>
+      <w:pPr>
+        <w:pStyle w:val="CorpodoTexto"/>
+        <w:ind w:left="1146" w:firstLine="0"/>
+        <w:rPr>
+          <w:i/>
+          <w:iCs/>
+        </w:rPr>
+      </w:pPr>
+    </w:p>
+    <w:p>
+      <w:pPr>
+        <w:pStyle w:val="Ttulo4"/>
         <w:numPr>
-          <w:ilvl w:val="2"/>
+          <w:ilvl w:val="3"/>
           <w:numId w:val="3"/>
         </w:numPr>
+        <w:ind w:left="1146" w:firstLine="0"/>
+      </w:pPr>
+      <w:r>
         <w:rPr>
           <w:i/>
           <w:iCs/>
         </w:rPr>
+        <w:t>Notificação de Recebimento</w:t>
+      </w:r>
+    </w:p>
+    <w:p>
+      <w:pPr>
+        <w:pStyle w:val="CorpodoTexto"/>
+        <w:ind w:left="1146" w:firstLine="0"/>
+      </w:pPr>
+      <w:r>
+        <w:t>O usuário terá a opção de ligar ou desligar essa notificação. Quando ligada, é necessário informar o dia do mês de recebimento. Por padrão, virá ativado e configurado para o dia 5.</w:t>
+      </w:r>
+    </w:p>
+    <w:p>
+      <w:pPr>
+        <w:pStyle w:val="CorpodoTexto"/>
+        <w:ind w:left="1146" w:firstLine="0"/>
+      </w:pPr>
+      <w:r>
+        <w:t>Neste dia, será enviada uma notificação</w:t>
+      </w:r>
+      <w:r>
+        <w:t xml:space="preserve"> lembrando o usuário de fazer seu planejamento mensal</w:t>
+      </w:r>
+      <w:r>
+        <w:t>.</w:t>
+      </w:r>
+    </w:p>
+    <w:p>
+      <w:pPr>
+        <w:pStyle w:val="CorpodoTexto"/>
+        <w:ind w:left="1146" w:firstLine="0"/>
+      </w:pPr>
+      <w:r>
+        <w:t>As mensagens serão bem-humoradas, e vão variar sequencialmente, para não ficarem repetitivas. Exemplos:</w:t>
+      </w:r>
+    </w:p>
+    <w:p>
+      <w:pPr>
+        <w:pStyle w:val="CorpodoTexto"/>
+        <w:numPr>
+          <w:ilvl w:val="0"/>
+          <w:numId w:val="15"/>
+        </w:numPr>
+      </w:pPr>
+      <w:r>
+        <w:t>“Dinheiro na conta? Hora do plano de ataque!”</w:t>
+      </w:r>
+    </w:p>
+    <w:p>
+      <w:pPr>
+        <w:pStyle w:val="CorpodoTexto"/>
+        <w:numPr>
+          <w:ilvl w:val="0"/>
+          <w:numId w:val="15"/>
+        </w:numPr>
+      </w:pPr>
+      <w:r>
+        <w:t>“Já fez seu plano do mês ou vai deixar o dinheiro fugir de novo?”</w:t>
+      </w:r>
+    </w:p>
+    <w:p>
+      <w:pPr>
+        <w:pStyle w:val="CorpodoTexto"/>
+        <w:numPr>
+          <w:ilvl w:val="0"/>
+          <w:numId w:val="15"/>
+        </w:numPr>
+      </w:pPr>
+      <w:r>
+        <w:t>“O salário chegou... e já quer ir embora? Planeja ele aí!”</w:t>
+      </w:r>
+    </w:p>
+    <w:p>
+      <w:pPr>
+        <w:pStyle w:val="CorpodoTexto"/>
+        <w:numPr>
+          <w:ilvl w:val="0"/>
+          <w:numId w:val="15"/>
+        </w:numPr>
+      </w:pPr>
+      <w:r>
+        <w:t>“Bora dar uma olhada nos boletos antes que eles te surpreendam.”</w:t>
+      </w:r>
+    </w:p>
+    <w:p>
+      <w:pPr>
+        <w:pStyle w:val="CorpodoTexto"/>
+        <w:numPr>
+          <w:ilvl w:val="0"/>
+          <w:numId w:val="15"/>
+        </w:numPr>
+      </w:pPr>
+      <w:r>
+        <w:lastRenderedPageBreak/>
+        <w:t>“Seu "eu do futuro" agradece se você planejar agora.”</w:t>
+      </w:r>
+    </w:p>
+    <w:p>
+      <w:pPr>
+        <w:pStyle w:val="CorpodoTexto"/>
+        <w:ind w:left="1146" w:firstLine="0"/>
+      </w:pPr>
+    </w:p>
+    <w:p>
+      <w:pPr>
+        <w:pStyle w:val="Ttulo4"/>
+        <w:numPr>
+          <w:ilvl w:val="3"/>
+          <w:numId w:val="3"/>
+        </w:numPr>
+        <w:ind w:left="1146" w:firstLine="0"/>
       </w:pPr>
       <w:r>
         <w:rPr>
           <w:i/>
           <w:iCs/>
         </w:rPr>
-        <w:t>Fechamento do período</w:t>
-      </w:r>
-    </w:p>
-    <w:p>
-      <w:pPr>
-        <w:ind w:left="1134"/>
-        <w:rPr>
-          <w:rFonts w:ascii="Arial" w:hAnsi="Arial" w:cs="Arial"/>
-          <w:color w:val="000000" w:themeColor="text1"/>
-          <w:sz w:val="24"/>
-          <w:szCs w:val="24"/>
-        </w:rPr>
-      </w:pPr>
-      <w:r>
-        <w:rPr>
-          <w:rFonts w:ascii="Arial" w:hAnsi="Arial" w:cs="Arial"/>
-          <w:color w:val="000000" w:themeColor="text1"/>
-          <w:sz w:val="24"/>
-          <w:szCs w:val="24"/>
-        </w:rPr>
-        <w:t>Deve haver uma opção para fechar o período, onde o usuário deverá confirmar se o Saldo disponível projetado é realmente o valor que sobrou para o resto do mês. Nesta ocasião, ele poderá optar por: a) confirmar que está correto; b) voltar para ajustar; c) editar o saldo manualmente e encerrar o período sem ajustar.</w:t>
-      </w:r>
-    </w:p>
-    <w:p>
-      <w:pPr>
-        <w:ind w:left="1134"/>
-        <w:rPr>
-          <w:rFonts w:ascii="Arial" w:hAnsi="Arial" w:cs="Arial"/>
+        <w:t>Notificação de Controle do Saldo para Despesas Variáveis</w:t>
+      </w:r>
+    </w:p>
+    <w:p>
+      <w:pPr>
+        <w:pStyle w:val="CorpodoTexto"/>
+        <w:ind w:left="1146" w:firstLine="0"/>
+      </w:pPr>
+      <w:r>
+        <w:t>O usuário deverá selecionar os dias da semana que gostaria de receber este aviso. Por padrão, virá selecionado segundas e sextas.</w:t>
+      </w:r>
+    </w:p>
+    <w:p>
+      <w:pPr>
+        <w:pStyle w:val="CorpodoTexto"/>
+        <w:ind w:left="1146" w:firstLine="0"/>
+      </w:pPr>
+      <w:r>
+        <w:t>A mensagem da notificação enviará lembretes de qual saldo deveria ter em conta proporcional ao tempo que falta para encerrar o mês.</w:t>
+      </w:r>
+    </w:p>
+    <w:p>
+      <w:pPr>
+        <w:pStyle w:val="CorpodoTexto"/>
+        <w:ind w:left="1146" w:firstLine="0"/>
+      </w:pPr>
+      <w:r>
+        <w:t>Assim como a notificação de recebimento, as mensagens serão bem-humoradas, e vão variar sequencialmente, para não ficarem repetitivas. Exemplos</w:t>
+      </w:r>
+      <w:r>
+        <w:t xml:space="preserve"> de mensagens para um usuário que configurou R$ 4.000 reais para despesas variáveis, e está na metade do mês no momento do recebimento da notificação</w:t>
+      </w:r>
+      <w:r>
+        <w:t>:</w:t>
+      </w:r>
+    </w:p>
+    <w:p>
+      <w:pPr>
+        <w:pStyle w:val="CorpodoTexto"/>
+        <w:numPr>
+          <w:ilvl w:val="0"/>
+          <w:numId w:val="15"/>
+        </w:numPr>
+      </w:pPr>
+      <w:r>
+        <w:t>“Tá sobrando mês pro seu dinheiro? Faltam 15 dias e você deveria ter uns R$ 2.000 de saldo. Confere aí se tá tudo certo!”</w:t>
+      </w:r>
+    </w:p>
+    <w:p>
+      <w:pPr>
+        <w:pStyle w:val="CorpodoTexto"/>
+        <w:numPr>
+          <w:ilvl w:val="0"/>
+          <w:numId w:val="15"/>
+        </w:numPr>
+      </w:pPr>
+      <w:r>
+        <w:t>“Seu dinheiro precisa durar mais 15 dias. R$ 2.000 seria o saldo ideal agora…”</w:t>
+      </w:r>
+    </w:p>
+    <w:p>
+      <w:pPr>
+        <w:pStyle w:val="CorpodoTexto"/>
+        <w:numPr>
+          <w:ilvl w:val="0"/>
+          <w:numId w:val="15"/>
+        </w:numPr>
+      </w:pPr>
+      <w:r>
+        <w:t>“Faltam 15 dias e o saldo ideal é R$ 2.000. Tá tranquilo ou já tá pedindo socorro?”</w:t>
+      </w:r>
+    </w:p>
+    <w:p>
+      <w:pPr>
+        <w:pStyle w:val="CorpodoTexto"/>
+        <w:numPr>
+          <w:ilvl w:val="0"/>
+          <w:numId w:val="15"/>
+        </w:numPr>
+      </w:pPr>
+      <w:r>
+        <w:t>“Metade do mês já foi… e os R$ 2.000 ainda tão por aí? Ou já foi tudo?”</w:t>
+      </w:r>
+    </w:p>
+    <w:p>
+      <w:pPr>
+        <w:pStyle w:val="CorpodoTexto"/>
+        <w:numPr>
+          <w:ilvl w:val="0"/>
+          <w:numId w:val="15"/>
+        </w:numPr>
+        <w:rPr>
           <w:i/>
           <w:iCs/>
-          <w:color w:val="000000" w:themeColor="text1"/>
-          <w:sz w:val="24"/>
-          <w:szCs w:val="24"/>
-        </w:rPr>
-      </w:pPr>
-    </w:p>
-    <w:p>
-      <w:pPr>
-        <w:pStyle w:val="CorpodoTexto"/>
-        <w:numPr>
-          <w:ilvl w:val="2"/>
-          <w:numId w:val="3"/>
-        </w:numPr>
-        <w:rPr>
-          <w:i/>
-          <w:iCs/>
-        </w:rPr>
-      </w:pPr>
-      <w:r>
-        <w:rPr>
-          <w:i/>
-          <w:iCs/>
-        </w:rPr>
-        <w:t>Visualização das notificações semanais de saldo disponível projetado</w:t>
-      </w:r>
-    </w:p>
-    <w:p>
-      <w:pPr>
-        <w:ind w:left="1134"/>
-        <w:rPr>
-          <w:rFonts w:ascii="Arial" w:hAnsi="Arial" w:cs="Arial"/>
-          <w:color w:val="000000" w:themeColor="text1"/>
-          <w:sz w:val="24"/>
-          <w:szCs w:val="24"/>
-        </w:rPr>
-      </w:pPr>
-      <w:r>
-        <w:rPr>
-          <w:rFonts w:ascii="Arial" w:hAnsi="Arial" w:cs="Arial"/>
-          <w:color w:val="000000" w:themeColor="text1"/>
-          <w:sz w:val="24"/>
-          <w:szCs w:val="24"/>
-        </w:rPr>
-        <w:t>O usuário poderá configurar as notificações para receber lembretes de qual saldo deveria ter proporcional ao tempo que falta para encerrar o mês, a fim de se organizar. Ele poderá escolher quais dias da semana este lembrete ocorre. Por padrão, a aplicação irá sugerir notificações uma vez por semana, nas quintas-feiras.</w:t>
+        </w:rPr>
+      </w:pPr>
+      <w:r>
+        <w:t>“Se o mês fosse uma maratona, você deveria estar com R$ 2.000 de saldo agora. Tá no ritmo certo?”</w:t>
       </w:r>
     </w:p>
     <w:p>
@@ -3575,232 +3941,351 @@
     </w:p>
     <w:p>
       <w:pPr>
-        <w:pStyle w:val="CorpodoTexto"/>
+        <w:pStyle w:val="Ttulo2"/>
         <w:numPr>
-          <w:ilvl w:val="0"/>
-          <w:numId w:val="5"/>
+          <w:ilvl w:val="1"/>
+          <w:numId w:val="17"/>
         </w:numPr>
-      </w:pPr>
-      <w:r>
+        <w:rPr>
+          <w:b w:val="0"/>
+          <w:bCs w:val="0"/>
+        </w:rPr>
+      </w:pPr>
+      <w:r>
+        <w:rPr>
+          <w:b w:val="0"/>
+          <w:bCs w:val="0"/>
+        </w:rPr>
         <w:t>Ideação da solução.</w:t>
       </w:r>
     </w:p>
     <w:p>
       <w:pPr>
-        <w:pStyle w:val="CorpodoTexto"/>
+        <w:pStyle w:val="Ttulo2"/>
         <w:numPr>
-          <w:ilvl w:val="0"/>
-          <w:numId w:val="5"/>
+          <w:ilvl w:val="1"/>
+          <w:numId w:val="17"/>
         </w:numPr>
-      </w:pPr>
-      <w:r>
+        <w:rPr>
+          <w:b w:val="0"/>
+          <w:bCs w:val="0"/>
+        </w:rPr>
+      </w:pPr>
+      <w:r>
+        <w:rPr>
+          <w:b w:val="0"/>
+          <w:bCs w:val="0"/>
+        </w:rPr>
         <w:t>Especificação das jornadas de usuário e requisitos.</w:t>
       </w:r>
     </w:p>
     <w:p>
       <w:pPr>
-        <w:pStyle w:val="CorpodoTexto"/>
+        <w:pStyle w:val="Ttulo2"/>
         <w:numPr>
-          <w:ilvl w:val="0"/>
-          <w:numId w:val="5"/>
+          <w:ilvl w:val="1"/>
+          <w:numId w:val="17"/>
         </w:numPr>
-      </w:pPr>
-      <w:r>
+        <w:rPr>
+          <w:b w:val="0"/>
+          <w:bCs w:val="0"/>
+        </w:rPr>
+      </w:pPr>
+      <w:r>
+        <w:rPr>
+          <w:b w:val="0"/>
+          <w:bCs w:val="0"/>
+        </w:rPr>
         <w:t xml:space="preserve">Criação do </w:t>
       </w:r>
       <w:proofErr w:type="spellStart"/>
       <w:r>
-        <w:t>Moc</w:t>
-      </w:r>
-      <w:r>
-        <w:t>k</w:t>
-      </w:r>
-      <w:r>
-        <w:t>up</w:t>
+        <w:rPr>
+          <w:b w:val="0"/>
+          <w:bCs w:val="0"/>
+        </w:rPr>
+        <w:t>Mockup</w:t>
       </w:r>
       <w:proofErr w:type="spellEnd"/>
       <w:r>
-        <w:t xml:space="preserve"> da solução utilizando o </w:t>
-      </w:r>
-      <w:r>
-        <w:t>Miro</w:t>
-      </w:r>
-      <w:r>
+        <w:rPr>
+          <w:b w:val="0"/>
+          <w:bCs w:val="0"/>
+        </w:rPr>
+        <w:t xml:space="preserve"> da solução utilizando o Miro.</w:t>
+      </w:r>
+    </w:p>
+    <w:p>
+      <w:pPr>
+        <w:pStyle w:val="Ttulo2"/>
+        <w:numPr>
+          <w:ilvl w:val="1"/>
+          <w:numId w:val="17"/>
+        </w:numPr>
+        <w:rPr>
+          <w:b w:val="0"/>
+          <w:bCs w:val="0"/>
+        </w:rPr>
+      </w:pPr>
+      <w:r>
+        <w:rPr>
+          <w:b w:val="0"/>
+          <w:bCs w:val="0"/>
+        </w:rPr>
+        <w:t>Definição da arquitetura, escolhendo as tecnologias que serão utilizadas na solução.</w:t>
+      </w:r>
+    </w:p>
+    <w:p>
+      <w:pPr>
+        <w:pStyle w:val="Ttulo2"/>
+        <w:numPr>
+          <w:ilvl w:val="1"/>
+          <w:numId w:val="17"/>
+        </w:numPr>
+        <w:rPr>
+          <w:b w:val="0"/>
+          <w:bCs w:val="0"/>
+        </w:rPr>
+      </w:pPr>
+      <w:r>
+        <w:rPr>
+          <w:b w:val="0"/>
+          <w:bCs w:val="0"/>
+        </w:rPr>
+        <w:t>Desenho conceitual e modelagem do banco de dados.</w:t>
+      </w:r>
+    </w:p>
+    <w:p>
+      <w:pPr>
+        <w:pStyle w:val="Ttulo2"/>
+        <w:numPr>
+          <w:ilvl w:val="1"/>
+          <w:numId w:val="17"/>
+        </w:numPr>
+        <w:rPr>
+          <w:b w:val="0"/>
+          <w:bCs w:val="0"/>
+        </w:rPr>
+      </w:pPr>
+      <w:r>
+        <w:rPr>
+          <w:b w:val="0"/>
+          <w:bCs w:val="0"/>
+        </w:rPr>
+        <w:t>Criação dos repositórios de desenvolvimento e armazenamento no GitHub.</w:t>
+      </w:r>
+    </w:p>
+    <w:p>
+      <w:pPr>
+        <w:pStyle w:val="Ttulo2"/>
+        <w:numPr>
+          <w:ilvl w:val="1"/>
+          <w:numId w:val="17"/>
+        </w:numPr>
+        <w:rPr>
+          <w:b w:val="0"/>
+          <w:bCs w:val="0"/>
+        </w:rPr>
+      </w:pPr>
+      <w:r>
+        <w:rPr>
+          <w:b w:val="0"/>
+          <w:bCs w:val="0"/>
+        </w:rPr>
+        <w:t xml:space="preserve">Estruturação do Framework de </w:t>
+      </w:r>
+      <w:proofErr w:type="spellStart"/>
+      <w:r>
+        <w:rPr>
+          <w:b w:val="0"/>
+          <w:bCs w:val="0"/>
+        </w:rPr>
+        <w:t>Backend</w:t>
+      </w:r>
+      <w:proofErr w:type="spellEnd"/>
+      <w:r>
+        <w:rPr>
+          <w:b w:val="0"/>
+          <w:bCs w:val="0"/>
+        </w:rPr>
+        <w:t xml:space="preserve"> em Node.js com Express.</w:t>
+      </w:r>
+    </w:p>
+    <w:p>
+      <w:pPr>
+        <w:pStyle w:val="Ttulo2"/>
+        <w:numPr>
+          <w:ilvl w:val="1"/>
+          <w:numId w:val="17"/>
+        </w:numPr>
+        <w:rPr>
+          <w:b w:val="0"/>
+          <w:bCs w:val="0"/>
+        </w:rPr>
+      </w:pPr>
+      <w:r>
+        <w:rPr>
+          <w:b w:val="0"/>
+          <w:bCs w:val="0"/>
+        </w:rPr>
+        <w:t xml:space="preserve">Estruturação do Framework de </w:t>
+      </w:r>
+      <w:proofErr w:type="spellStart"/>
+      <w:r>
+        <w:rPr>
+          <w:b w:val="0"/>
+          <w:bCs w:val="0"/>
+        </w:rPr>
+        <w:t>Frontend</w:t>
+      </w:r>
+      <w:proofErr w:type="spellEnd"/>
+      <w:r>
+        <w:rPr>
+          <w:b w:val="0"/>
+          <w:bCs w:val="0"/>
+        </w:rPr>
+        <w:t xml:space="preserve"> em </w:t>
+      </w:r>
+      <w:proofErr w:type="spellStart"/>
+      <w:r>
+        <w:rPr>
+          <w:b w:val="0"/>
+          <w:bCs w:val="0"/>
+        </w:rPr>
+        <w:t>React</w:t>
+      </w:r>
+      <w:proofErr w:type="spellEnd"/>
+      <w:r>
+        <w:rPr>
+          <w:b w:val="0"/>
+          <w:bCs w:val="0"/>
+        </w:rPr>
+        <w:t xml:space="preserve"> com Vite.</w:t>
+      </w:r>
+    </w:p>
+    <w:p>
+      <w:pPr>
+        <w:pStyle w:val="Ttulo2"/>
+        <w:numPr>
+          <w:ilvl w:val="1"/>
+          <w:numId w:val="17"/>
+        </w:numPr>
+        <w:rPr>
+          <w:b w:val="0"/>
+          <w:bCs w:val="0"/>
+        </w:rPr>
+      </w:pPr>
+      <w:r>
+        <w:rPr>
+          <w:b w:val="0"/>
+          <w:bCs w:val="0"/>
+        </w:rPr>
+        <w:t xml:space="preserve">Criação do banco de dados </w:t>
+      </w:r>
+      <w:proofErr w:type="spellStart"/>
+      <w:r>
+        <w:rPr>
+          <w:b w:val="0"/>
+          <w:bCs w:val="0"/>
+        </w:rPr>
+        <w:t>Postgress</w:t>
+      </w:r>
+      <w:proofErr w:type="spellEnd"/>
+      <w:r>
+        <w:rPr>
+          <w:b w:val="0"/>
+          <w:bCs w:val="0"/>
+        </w:rPr>
         <w:t>.</w:t>
       </w:r>
     </w:p>
     <w:p>
       <w:pPr>
-        <w:pStyle w:val="CorpodoTexto"/>
+        <w:pStyle w:val="Ttulo2"/>
         <w:numPr>
-          <w:ilvl w:val="0"/>
-          <w:numId w:val="5"/>
+          <w:ilvl w:val="1"/>
+          <w:numId w:val="17"/>
         </w:numPr>
-      </w:pPr>
-      <w:r>
-        <w:t>Definição da arquitetura, escolhendo as tecnologias que serão utilizadas na solução.</w:t>
-      </w:r>
-    </w:p>
-    <w:p>
-      <w:pPr>
-        <w:pStyle w:val="CorpodoTexto"/>
+        <w:rPr>
+          <w:b w:val="0"/>
+          <w:bCs w:val="0"/>
+        </w:rPr>
+      </w:pPr>
+      <w:r>
+        <w:rPr>
+          <w:b w:val="0"/>
+          <w:bCs w:val="0"/>
+        </w:rPr>
+        <w:t>Configuração e instalação e de dependências.</w:t>
+      </w:r>
+    </w:p>
+    <w:p>
+      <w:pPr>
+        <w:pStyle w:val="Ttulo2"/>
         <w:numPr>
-          <w:ilvl w:val="0"/>
-          <w:numId w:val="5"/>
+          <w:ilvl w:val="1"/>
+          <w:numId w:val="17"/>
         </w:numPr>
-      </w:pPr>
-      <w:r>
-        <w:t>Desenho conceitual e m</w:t>
-      </w:r>
-      <w:r>
-        <w:t>odelagem do banco de dados.</w:t>
-      </w:r>
-    </w:p>
-    <w:p>
-      <w:pPr>
-        <w:pStyle w:val="CorpodoTexto"/>
+        <w:rPr>
+          <w:b w:val="0"/>
+          <w:bCs w:val="0"/>
+        </w:rPr>
+      </w:pPr>
+      <w:r>
+        <w:rPr>
+          <w:b w:val="0"/>
+          <w:bCs w:val="0"/>
+        </w:rPr>
+        <w:t>Configuração da aplicação para rodar em containers.</w:t>
+      </w:r>
+    </w:p>
+    <w:p>
+      <w:pPr>
+        <w:pStyle w:val="Ttulo2"/>
         <w:numPr>
-          <w:ilvl w:val="0"/>
-          <w:numId w:val="5"/>
+          <w:ilvl w:val="1"/>
+          <w:numId w:val="17"/>
         </w:numPr>
-      </w:pPr>
-      <w:r>
-        <w:t>Criação dos repositórios de desenvolvimento e armazenamento no GitHub.</w:t>
-      </w:r>
-    </w:p>
-    <w:p>
-      <w:pPr>
-        <w:pStyle w:val="CorpodoTexto"/>
+        <w:rPr>
+          <w:b w:val="0"/>
+          <w:bCs w:val="0"/>
+        </w:rPr>
+      </w:pPr>
+      <w:r>
+        <w:rPr>
+          <w:b w:val="0"/>
+          <w:bCs w:val="0"/>
+        </w:rPr>
+        <w:t xml:space="preserve">Desenvolvimento </w:t>
+      </w:r>
+      <w:proofErr w:type="spellStart"/>
+      <w:r>
+        <w:rPr>
+          <w:b w:val="0"/>
+          <w:bCs w:val="0"/>
+        </w:rPr>
+        <w:t>Full-Stack</w:t>
+      </w:r>
+      <w:proofErr w:type="spellEnd"/>
+      <w:r>
+        <w:rPr>
+          <w:b w:val="0"/>
+          <w:bCs w:val="0"/>
+        </w:rPr>
+        <w:t xml:space="preserve"> da solução.</w:t>
+      </w:r>
+    </w:p>
+    <w:p>
+      <w:pPr>
+        <w:pStyle w:val="Ttulo2"/>
         <w:numPr>
-          <w:ilvl w:val="0"/>
-          <w:numId w:val="5"/>
+          <w:ilvl w:val="1"/>
+          <w:numId w:val="17"/>
         </w:numPr>
-      </w:pPr>
-      <w:r>
-        <w:t xml:space="preserve">Criação do repositório </w:t>
-      </w:r>
-      <w:proofErr w:type="spellStart"/>
-      <w:r>
-        <w:t>Backend</w:t>
-      </w:r>
-      <w:proofErr w:type="spellEnd"/>
-      <w:r>
-        <w:t xml:space="preserve"> em Node.js com Express.</w:t>
-      </w:r>
-    </w:p>
-    <w:p>
-      <w:pPr>
-        <w:pStyle w:val="CorpodoTexto"/>
-        <w:numPr>
-          <w:ilvl w:val="0"/>
-          <w:numId w:val="5"/>
-        </w:numPr>
-      </w:pPr>
-      <w:r>
-        <w:t xml:space="preserve">Criação do repositório </w:t>
-      </w:r>
-      <w:proofErr w:type="spellStart"/>
-      <w:r>
-        <w:t>Frontend</w:t>
-      </w:r>
-      <w:proofErr w:type="spellEnd"/>
-      <w:r>
-        <w:t xml:space="preserve"> em </w:t>
-      </w:r>
-      <w:proofErr w:type="spellStart"/>
-      <w:r>
-        <w:t>React</w:t>
-      </w:r>
-      <w:proofErr w:type="spellEnd"/>
-      <w:r>
-        <w:t xml:space="preserve"> com Vite.</w:t>
-      </w:r>
-    </w:p>
-    <w:p>
-      <w:pPr>
-        <w:pStyle w:val="CorpodoTexto"/>
-        <w:numPr>
-          <w:ilvl w:val="0"/>
-          <w:numId w:val="5"/>
-        </w:numPr>
-      </w:pPr>
-      <w:r>
-        <w:t xml:space="preserve">Criação do banco de dados </w:t>
-      </w:r>
-      <w:proofErr w:type="spellStart"/>
-      <w:r>
-        <w:t>Postgress</w:t>
-      </w:r>
-      <w:proofErr w:type="spellEnd"/>
-      <w:r>
-        <w:t>.</w:t>
-      </w:r>
-    </w:p>
-    <w:p>
-      <w:pPr>
-        <w:pStyle w:val="CorpodoTexto"/>
-        <w:numPr>
-          <w:ilvl w:val="0"/>
-          <w:numId w:val="5"/>
-        </w:numPr>
-      </w:pPr>
-      <w:r>
-        <w:t>C</w:t>
-      </w:r>
-      <w:r>
-        <w:t xml:space="preserve">onfiguração </w:t>
-      </w:r>
-      <w:r>
-        <w:t>e instalação e de dependências.</w:t>
-      </w:r>
-    </w:p>
-    <w:p>
-      <w:pPr>
-        <w:pStyle w:val="CorpodoTexto"/>
-        <w:numPr>
-          <w:ilvl w:val="0"/>
-          <w:numId w:val="5"/>
-        </w:numPr>
-      </w:pPr>
-      <w:r>
-        <w:t>Configuração da aplicação para rodar em containers.</w:t>
-      </w:r>
-    </w:p>
-    <w:p>
-      <w:pPr>
-        <w:pStyle w:val="CorpodoTexto"/>
-        <w:numPr>
-          <w:ilvl w:val="0"/>
-          <w:numId w:val="5"/>
-        </w:numPr>
-      </w:pPr>
-      <w:r>
-        <w:t xml:space="preserve">Criação de tela de testes garantindo a comunicação entre </w:t>
-      </w:r>
-      <w:proofErr w:type="spellStart"/>
-      <w:r>
-        <w:t>frontend</w:t>
-      </w:r>
-      <w:proofErr w:type="spellEnd"/>
-      <w:r>
-        <w:t xml:space="preserve">, </w:t>
-      </w:r>
-      <w:proofErr w:type="spellStart"/>
-      <w:r>
-        <w:t>backend</w:t>
-      </w:r>
-      <w:proofErr w:type="spellEnd"/>
-      <w:r>
-        <w:t xml:space="preserve"> e banco de dados.</w:t>
-      </w:r>
-    </w:p>
-    <w:p>
-      <w:pPr>
-        <w:pStyle w:val="CorpodoTexto"/>
-        <w:numPr>
-          <w:ilvl w:val="0"/>
-          <w:numId w:val="5"/>
-        </w:numPr>
+        <w:rPr>
+          <w:b w:val="0"/>
+          <w:bCs w:val="0"/>
+        </w:rPr>
         <w:sectPr>
           <w:pgSz w:w="11906" w:h="16838"/>
           <w:pgMar w:top="1701" w:right="1134" w:bottom="1134" w:left="1701" w:header="709" w:footer="709" w:gutter="0"/>
@@ -3809,18 +4294,59 @@
         </w:sectPr>
       </w:pPr>
       <w:r>
-        <w:t xml:space="preserve">Desenvolvimento </w:t>
+        <w:rPr>
+          <w:b w:val="0"/>
+          <w:bCs w:val="0"/>
+        </w:rPr>
+        <w:t xml:space="preserve">Criação de esteira CI/CD publicando a solução em nuvem, utilizando Railway para o </w:t>
       </w:r>
       <w:proofErr w:type="spellStart"/>
       <w:r>
-        <w:t>Full-Stack</w:t>
+        <w:rPr>
+          <w:b w:val="0"/>
+          <w:bCs w:val="0"/>
+        </w:rPr>
+        <w:t>backend</w:t>
       </w:r>
       <w:proofErr w:type="spellEnd"/>
       <w:r>
-        <w:t xml:space="preserve"> da solução.</w:t>
-      </w:r>
-      <w:r>
-        <w:t xml:space="preserve">  </w:t>
+        <w:rPr>
+          <w:b w:val="0"/>
+          <w:bCs w:val="0"/>
+        </w:rPr>
+        <w:t xml:space="preserve"> e banco de dados e o </w:t>
+      </w:r>
+      <w:proofErr w:type="spellStart"/>
+      <w:r>
+        <w:rPr>
+          <w:b w:val="0"/>
+          <w:bCs w:val="0"/>
+        </w:rPr>
+        <w:t>Vercel</w:t>
+      </w:r>
+      <w:proofErr w:type="spellEnd"/>
+      <w:r>
+        <w:rPr>
+          <w:b w:val="0"/>
+          <w:bCs w:val="0"/>
+        </w:rPr>
+        <w:t xml:space="preserve"> para o </w:t>
+      </w:r>
+      <w:proofErr w:type="spellStart"/>
+      <w:r>
+        <w:rPr>
+          <w:b w:val="0"/>
+          <w:bCs w:val="0"/>
+        </w:rPr>
+        <w:t>frontend</w:t>
+      </w:r>
+      <w:proofErr w:type="spellEnd"/>
+      <w:r>
+        <w:rPr>
+          <w:b w:val="0"/>
+          <w:bCs w:val="0"/>
+        </w:rPr>
+        <w:t>.</w:t>
       </w:r>
     </w:p>
     <w:p>
@@ -3940,7 +4466,10 @@
         <w:t>As telas a seguir foram feitas utilizando o Miro</w:t>
       </w:r>
       <w:r>
-        <w:t xml:space="preserve"> e foram criadas como protótipo do design e usabilidade da aplicação. O material aqui proposto não representa o design final da aplicação.</w:t>
+        <w:t xml:space="preserve"> e foram criadas como protótipo do design e usabilidade da aplicação. O material aqui proposto não representa o design final da aplicação</w:t>
+      </w:r>
+      <w:r>
+        <w:t xml:space="preserve"> e a jornada final após o desenvolvimento.</w:t>
       </w:r>
     </w:p>
     <w:p>
@@ -3957,6 +4486,16 @@
       <w:r>
         <w:t>Tela de Login</w:t>
       </w:r>
+      <w:r>
+        <w:t xml:space="preserve"> </w:t>
+      </w:r>
+      <w:r>
+        <w:rPr>
+          <w:b/>
+          <w:bCs/>
+        </w:rPr>
+        <w:t>(MVP)</w:t>
+      </w:r>
     </w:p>
     <w:p>
       <w:pPr>
@@ -3964,9 +4503,12 @@
         <w:ind w:firstLine="0"/>
       </w:pPr>
       <w:r>
+        <w:rPr>
+          <w:noProof/>
+        </w:rPr>
         <w:drawing>
-          <wp:inline distT="0" distB="0" distL="0" distR="0" wp14:anchorId="55D50240" wp14:editId="276B8606">
-            <wp:extent cx="4518561" cy="5970616"/>
+          <wp:inline distT="0" distB="0" distL="0" distR="0" wp14:anchorId="55D50240" wp14:editId="307C6B82">
+            <wp:extent cx="4257303" cy="5625404"/>
             <wp:effectExtent l="0" t="0" r="0" b="0"/>
             <wp:docPr id="1236554830" name="Imagem 1" descr="Interface gráfica do usuário, Diagrama, Aplicativo&#10;&#10;O conteúdo gerado por IA pode estar incorreto."/>
             <wp:cNvGraphicFramePr>
@@ -3988,7 +4530,7 @@
                   <pic:spPr>
                     <a:xfrm>
                       <a:off x="0" y="0"/>
-                      <a:ext cx="4527339" cy="5982215"/>
+                      <a:ext cx="4274667" cy="5648347"/>
                     </a:xfrm>
                     <a:prstGeom prst="rect">
                       <a:avLst/>
@@ -4018,6 +4560,16 @@
       </w:r>
       <w:r>
         <w:t xml:space="preserve"> Mensal</w:t>
+      </w:r>
+      <w:r>
+        <w:t xml:space="preserve"> </w:t>
+      </w:r>
+      <w:r>
+        <w:rPr>
+          <w:b/>
+          <w:bCs/>
+        </w:rPr>
+        <w:t>(MVP)</w:t>
       </w:r>
     </w:p>
     <w:p>
@@ -4080,6 +4632,20 @@
       <w:r>
         <w:t>Utilização da tela de Planejamento</w:t>
       </w:r>
+      <w:r>
+        <w:rPr>
+          <w:b/>
+          <w:bCs/>
+        </w:rPr>
+        <w:t xml:space="preserve"> </w:t>
+      </w:r>
+      <w:r>
+        <w:rPr>
+          <w:b/>
+          <w:bCs/>
+        </w:rPr>
+        <w:t>(MVP)</w:t>
+      </w:r>
     </w:p>
     <w:p>
       <w:pPr>
@@ -4152,7 +4718,28 @@
       </w:pPr>
       <w:r>
         <w:lastRenderedPageBreak/>
-        <w:t>Tela de Reservas:</w:t>
+        <w:t>Tela de Reservas</w:t>
+      </w:r>
+      <w:r>
+        <w:rPr>
+          <w:b/>
+          <w:bCs/>
+        </w:rPr>
+        <w:t xml:space="preserve"> (</w:t>
+      </w:r>
+      <w:r>
+        <w:rPr>
+          <w:b/>
+          <w:bCs/>
+        </w:rPr>
+        <w:t>MMF</w:t>
+      </w:r>
+      <w:r>
+        <w:rPr>
+          <w:b/>
+          <w:bCs/>
+        </w:rPr>
+        <w:t>)</w:t>
       </w:r>
     </w:p>
     <w:p>
@@ -4213,7 +4800,28 @@
         <w:ind w:firstLine="0"/>
       </w:pPr>
       <w:r>
-        <w:t>Tela de Configurações:</w:t>
+        <w:t>Tela de Configurações</w:t>
+      </w:r>
+      <w:r>
+        <w:rPr>
+          <w:b/>
+          <w:bCs/>
+        </w:rPr>
+        <w:t xml:space="preserve"> (M</w:t>
+      </w:r>
+      <w:r>
+        <w:rPr>
+          <w:b/>
+          <w:bCs/>
+        </w:rPr>
+        <w:t>MF</w:t>
+      </w:r>
+      <w:r>
+        <w:rPr>
+          <w:b/>
+          <w:bCs/>
+        </w:rPr>
+        <w:t>)</w:t>
       </w:r>
     </w:p>
     <w:p>
@@ -4261,384 +4869,6 @@
           </wp:inline>
         </w:drawing>
       </w:r>
-    </w:p>
-    <w:p>
-      <w:pPr>
-        <w:pStyle w:val="CorpodoTexto"/>
-        <w:ind w:firstLine="0"/>
-      </w:pPr>
-    </w:p>
-    <w:p>
-      <w:pPr>
-        <w:pStyle w:val="CorpodoTexto"/>
-        <w:ind w:firstLine="0"/>
-        <w:rPr>
-          <w:b/>
-          <w:bCs/>
-        </w:rPr>
-      </w:pPr>
-      <w:r>
-        <w:rPr>
-          <w:b/>
-          <w:bCs/>
-        </w:rPr>
-        <w:lastRenderedPageBreak/>
-        <w:t>Exemplos de n</w:t>
-      </w:r>
-      <w:r>
-        <w:rPr>
-          <w:b/>
-          <w:bCs/>
-        </w:rPr>
-        <w:t>otificações</w:t>
-      </w:r>
-      <w:r>
-        <w:rPr>
-          <w:b/>
-          <w:bCs/>
-        </w:rPr>
-        <w:t>:</w:t>
-      </w:r>
-    </w:p>
-    <w:p>
-      <w:pPr>
-        <w:pStyle w:val="CorpodoTexto"/>
-        <w:ind w:firstLine="0"/>
-        <w:rPr>
-          <w:b/>
-          <w:bCs/>
-        </w:rPr>
-      </w:pPr>
-    </w:p>
-    <w:p>
-      <w:pPr>
-        <w:pStyle w:val="CorpodoTexto"/>
-        <w:numPr>
-          <w:ilvl w:val="0"/>
-          <w:numId w:val="9"/>
-        </w:numPr>
-        <w:rPr>
-          <w:b/>
-          <w:bCs/>
-        </w:rPr>
-      </w:pPr>
-      <w:r>
-        <w:rPr>
-          <w:b/>
-          <w:bCs/>
-        </w:rPr>
-        <w:t>C</w:t>
-      </w:r>
-      <w:r>
-        <w:rPr>
-          <w:b/>
-          <w:bCs/>
-        </w:rPr>
-        <w:t>ontrole do saldo de despesas variáveis:</w:t>
-      </w:r>
-    </w:p>
-    <w:p>
-      <w:pPr>
-        <w:pStyle w:val="CorpodoTexto"/>
-        <w:numPr>
-          <w:ilvl w:val="0"/>
-          <w:numId w:val="7"/>
-        </w:numPr>
-      </w:pPr>
-      <w:r>
-        <w:t>“</w:t>
-      </w:r>
-      <w:r>
-        <w:t xml:space="preserve">Tá sobrando mês </w:t>
-      </w:r>
-      <w:proofErr w:type="gramStart"/>
-      <w:r>
-        <w:t>pro</w:t>
-      </w:r>
-      <w:proofErr w:type="gramEnd"/>
-      <w:r>
-        <w:t xml:space="preserve"> seu dinheiro? Faltam 15 dias e você deveria ter uns R$ 2.000 de saldo. Confere aí se </w:t>
-      </w:r>
-      <w:proofErr w:type="gramStart"/>
-      <w:r>
-        <w:t>tá</w:t>
-      </w:r>
-      <w:proofErr w:type="gramEnd"/>
-      <w:r>
-        <w:t xml:space="preserve"> tudo certo!</w:t>
-      </w:r>
-      <w:r>
-        <w:t>”</w:t>
-      </w:r>
-    </w:p>
-    <w:p>
-      <w:pPr>
-        <w:pStyle w:val="CorpodoTexto"/>
-        <w:numPr>
-          <w:ilvl w:val="0"/>
-          <w:numId w:val="7"/>
-        </w:numPr>
-      </w:pPr>
-      <w:r>
-        <w:t>“</w:t>
-      </w:r>
-      <w:r>
-        <w:t>Seu dinheiro precisa durar mais 15 dias. R$ 2.000 seria o saldo ideal agora…</w:t>
-      </w:r>
-      <w:r>
-        <w:t>”</w:t>
-      </w:r>
-    </w:p>
-    <w:p>
-      <w:pPr>
-        <w:pStyle w:val="CorpodoTexto"/>
-        <w:numPr>
-          <w:ilvl w:val="0"/>
-          <w:numId w:val="7"/>
-        </w:numPr>
-      </w:pPr>
-      <w:r>
-        <w:t>“</w:t>
-      </w:r>
-      <w:r>
-        <w:t xml:space="preserve">Faltam 15 dias e o saldo ideal é R$ 2.000. Tá tranquilo ou já </w:t>
-      </w:r>
-      <w:proofErr w:type="gramStart"/>
-      <w:r>
-        <w:t>tá</w:t>
-      </w:r>
-      <w:proofErr w:type="gramEnd"/>
-      <w:r>
-        <w:t xml:space="preserve"> pedindo socorro?</w:t>
-      </w:r>
-      <w:r>
-        <w:t>”</w:t>
-      </w:r>
-    </w:p>
-    <w:p>
-      <w:pPr>
-        <w:pStyle w:val="CorpodoTexto"/>
-        <w:numPr>
-          <w:ilvl w:val="0"/>
-          <w:numId w:val="7"/>
-        </w:numPr>
-      </w:pPr>
-      <w:r>
-        <w:t>“</w:t>
-      </w:r>
-      <w:r>
-        <w:t>Metade do mês já foi… e os R$ 2.000 ainda tão por aí? Ou já foi tudo?</w:t>
-      </w:r>
-      <w:r>
-        <w:t>”</w:t>
-      </w:r>
-    </w:p>
-    <w:p>
-      <w:pPr>
-        <w:pStyle w:val="CorpodoTexto"/>
-        <w:numPr>
-          <w:ilvl w:val="0"/>
-          <w:numId w:val="7"/>
-        </w:numPr>
-      </w:pPr>
-      <w:r>
-        <w:t>“</w:t>
-      </w:r>
-      <w:r>
-        <w:t>Se o mês fosse uma maratona, você deveria estar com R$ 2.000 de saldo agora. Tá no ritmo certo?</w:t>
-      </w:r>
-      <w:r>
-        <w:t>”</w:t>
-      </w:r>
-    </w:p>
-    <w:p>
-      <w:pPr>
-        <w:pStyle w:val="CorpodoTexto"/>
-        <w:ind w:firstLine="0"/>
-      </w:pPr>
-    </w:p>
-    <w:p>
-      <w:pPr>
-        <w:pStyle w:val="CorpodoTexto"/>
-        <w:ind w:firstLine="0"/>
-      </w:pPr>
-    </w:p>
-    <w:p>
-      <w:pPr>
-        <w:pStyle w:val="CorpodoTexto"/>
-        <w:numPr>
-          <w:ilvl w:val="0"/>
-          <w:numId w:val="9"/>
-        </w:numPr>
-        <w:rPr>
-          <w:b/>
-          <w:bCs/>
-        </w:rPr>
-      </w:pPr>
-      <w:r>
-        <w:rPr>
-          <w:b/>
-          <w:bCs/>
-        </w:rPr>
-        <w:t xml:space="preserve">Notificações </w:t>
-      </w:r>
-      <w:r>
-        <w:rPr>
-          <w:b/>
-          <w:bCs/>
-        </w:rPr>
-        <w:t>do dia de recebimento:</w:t>
-      </w:r>
-    </w:p>
-    <w:p>
-      <w:pPr>
-        <w:pStyle w:val="CorpodoTexto"/>
-        <w:numPr>
-          <w:ilvl w:val="0"/>
-          <w:numId w:val="8"/>
-        </w:numPr>
-      </w:pPr>
-      <w:r>
-        <w:t>“</w:t>
-      </w:r>
-      <w:r>
-        <w:t>Dinheiro na conta? Hora do plano de ataque!</w:t>
-      </w:r>
-      <w:r>
-        <w:t>”</w:t>
-      </w:r>
-    </w:p>
-    <w:p>
-      <w:pPr>
-        <w:pStyle w:val="CorpodoTexto"/>
-        <w:numPr>
-          <w:ilvl w:val="0"/>
-          <w:numId w:val="8"/>
-        </w:numPr>
-      </w:pPr>
-      <w:r>
-        <w:t>“</w:t>
-      </w:r>
-      <w:r>
-        <w:t>Já fez seu plano do mês ou vai deixar o dinheiro fugir de novo?</w:t>
-      </w:r>
-      <w:r>
-        <w:t>”</w:t>
-      </w:r>
-    </w:p>
-    <w:p>
-      <w:pPr>
-        <w:pStyle w:val="CorpodoTexto"/>
-        <w:numPr>
-          <w:ilvl w:val="0"/>
-          <w:numId w:val="8"/>
-        </w:numPr>
-      </w:pPr>
-      <w:r>
-        <w:t>“</w:t>
-      </w:r>
-      <w:r>
-        <w:t>O salário chegou... e já quer ir embora? Planeja ele aí!</w:t>
-      </w:r>
-      <w:r>
-        <w:t>”</w:t>
-      </w:r>
-    </w:p>
-    <w:p>
-      <w:pPr>
-        <w:pStyle w:val="CorpodoTexto"/>
-        <w:numPr>
-          <w:ilvl w:val="0"/>
-          <w:numId w:val="8"/>
-        </w:numPr>
-      </w:pPr>
-      <w:r>
-        <w:t>“</w:t>
-      </w:r>
-      <w:r>
-        <w:t>Bora dar uma olhada nos boletos antes que eles te surpreendam.</w:t>
-      </w:r>
-      <w:r>
-        <w:t>”</w:t>
-      </w:r>
-    </w:p>
-    <w:p>
-      <w:pPr>
-        <w:pStyle w:val="CorpodoTexto"/>
-        <w:numPr>
-          <w:ilvl w:val="0"/>
-          <w:numId w:val="8"/>
-        </w:numPr>
-      </w:pPr>
-      <w:r>
-        <w:t>“</w:t>
-      </w:r>
-      <w:r>
-        <w:t>Seu "eu do futuro" agradece se você planejar agora.</w:t>
-      </w:r>
-      <w:r>
-        <w:t>”</w:t>
-      </w:r>
-    </w:p>
-    <w:p>
-      <w:pPr>
-        <w:pStyle w:val="CorpodoTexto"/>
-      </w:pPr>
-    </w:p>
-    <w:p>
-      <w:pPr>
-        <w:pStyle w:val="CorpodoTexto"/>
-      </w:pPr>
-    </w:p>
-    <w:p>
-      <w:pPr>
-        <w:pStyle w:val="CorpodoTexto"/>
-      </w:pPr>
-    </w:p>
-    <w:p>
-      <w:pPr>
-        <w:pStyle w:val="CorpodoTexto"/>
-      </w:pPr>
-    </w:p>
-    <w:p>
-      <w:pPr>
-        <w:pStyle w:val="CorpodoTexto"/>
-      </w:pPr>
-    </w:p>
-    <w:p>
-      <w:pPr>
-        <w:pStyle w:val="CorpodoTexto"/>
-      </w:pPr>
-    </w:p>
-    <w:p>
-      <w:pPr>
-        <w:pStyle w:val="CorpodoTexto"/>
-      </w:pPr>
-    </w:p>
-    <w:p>
-      <w:pPr>
-        <w:pStyle w:val="CorpodoTexto"/>
-      </w:pPr>
-    </w:p>
-    <w:p>
-      <w:pPr>
-        <w:pStyle w:val="CorpodoTexto"/>
-      </w:pPr>
-    </w:p>
-    <w:p>
-      <w:pPr>
-        <w:pStyle w:val="CorpodoTexto"/>
-      </w:pPr>
-    </w:p>
-    <w:p>
-      <w:pPr>
-        <w:pStyle w:val="CorpodoTexto"/>
-      </w:pPr>
-    </w:p>
-    <w:p>
-      <w:pPr>
-        <w:pStyle w:val="CorpodoTexto"/>
-      </w:pPr>
     </w:p>
     <w:p>
       <w:pPr>
@@ -4774,11 +5004,14 @@
         <w:ind w:firstLine="0"/>
       </w:pPr>
       <w:r>
+        <w:rPr>
+          <w:noProof/>
+        </w:rPr>
         <w:drawing>
-          <wp:inline distT="0" distB="0" distL="0" distR="0" wp14:anchorId="23767703" wp14:editId="03B98C24">
-            <wp:extent cx="5760085" cy="5414645"/>
+          <wp:inline distT="0" distB="0" distL="0" distR="0" wp14:anchorId="1E396102" wp14:editId="1409E4BC">
+            <wp:extent cx="5760085" cy="3627120"/>
             <wp:effectExtent l="0" t="0" r="0" b="0"/>
-            <wp:docPr id="276722701" name="Imagem 1" descr="Diagrama&#10;&#10;O conteúdo gerado por IA pode estar incorreto."/>
+            <wp:docPr id="47478336" name="Imagem 1" descr="Diagrama&#10;&#10;O conteúdo gerado por IA pode estar incorreto."/>
             <wp:cNvGraphicFramePr>
               <a:graphicFrameLocks xmlns:a="http://schemas.openxmlformats.org/drawingml/2006/main" noChangeAspect="1"/>
             </wp:cNvGraphicFramePr>
@@ -4786,7 +5019,7 @@
               <a:graphicData uri="http://schemas.openxmlformats.org/drawingml/2006/picture">
                 <pic:pic xmlns:pic="http://schemas.openxmlformats.org/drawingml/2006/picture">
                   <pic:nvPicPr>
-                    <pic:cNvPr id="276722701" name="Imagem 1" descr="Diagrama&#10;&#10;O conteúdo gerado por IA pode estar incorreto."/>
+                    <pic:cNvPr id="47478336" name="Imagem 1" descr="Diagrama&#10;&#10;O conteúdo gerado por IA pode estar incorreto."/>
                     <pic:cNvPicPr/>
                   </pic:nvPicPr>
                   <pic:blipFill>
@@ -4798,7 +5031,7 @@
                   <pic:spPr>
                     <a:xfrm>
                       <a:off x="0" y="0"/>
-                      <a:ext cx="5760085" cy="5414645"/>
+                      <a:ext cx="5760085" cy="3627120"/>
                     </a:xfrm>
                     <a:prstGeom prst="rect">
                       <a:avLst/>
@@ -4934,6 +5167,102 @@
     <w:p>
       <w:pPr>
         <w:pStyle w:val="CorpodoTexto"/>
+      </w:pPr>
+      <w:r>
+        <w:t>Para garantir que o ambiente de desenvolvimento seja o mais próximo possível ao de produção, toda a solução foi estruturada em containers. Um arquivo Docker-</w:t>
+      </w:r>
+      <w:proofErr w:type="spellStart"/>
+      <w:r>
+        <w:t>Compose.yml</w:t>
+      </w:r>
+      <w:proofErr w:type="spellEnd"/>
+      <w:r>
+        <w:t xml:space="preserve"> foi configurado na </w:t>
+      </w:r>
+      <w:proofErr w:type="spellStart"/>
+      <w:r>
+        <w:t>raíz</w:t>
+      </w:r>
+      <w:proofErr w:type="spellEnd"/>
+      <w:r>
+        <w:t xml:space="preserve"> do projeto, garantindo a orquestração dos containers do </w:t>
+      </w:r>
+      <w:proofErr w:type="spellStart"/>
+      <w:r>
+        <w:t>backend</w:t>
+      </w:r>
+      <w:proofErr w:type="spellEnd"/>
+      <w:r>
+        <w:t xml:space="preserve">, </w:t>
+      </w:r>
+      <w:proofErr w:type="spellStart"/>
+      <w:r>
+        <w:t>frontend</w:t>
+      </w:r>
+      <w:proofErr w:type="spellEnd"/>
+      <w:r>
+        <w:t xml:space="preserve"> e banco de dados.</w:t>
+      </w:r>
+    </w:p>
+    <w:p>
+      <w:pPr>
+        <w:pStyle w:val="CorpodoTexto"/>
+      </w:pPr>
+      <w:r>
+        <w:t xml:space="preserve">A cada nova versão, as jornadas completas são testadas manualmente para garantir que tudo está funcionando corretamente. Só é enviado para a </w:t>
+      </w:r>
+      <w:proofErr w:type="spellStart"/>
+      <w:r>
+        <w:t>branch</w:t>
+      </w:r>
+      <w:proofErr w:type="spellEnd"/>
+      <w:r>
+        <w:t xml:space="preserve"> “</w:t>
+      </w:r>
+      <w:proofErr w:type="spellStart"/>
+      <w:r>
+        <w:t>main</w:t>
+      </w:r>
+      <w:proofErr w:type="spellEnd"/>
+      <w:r>
+        <w:t xml:space="preserve">” o que já foi validado, pois sua alteração ativa os gatilhos de publicação dos cloud </w:t>
+      </w:r>
+      <w:proofErr w:type="spellStart"/>
+      <w:r>
+        <w:t>providers</w:t>
+      </w:r>
+      <w:proofErr w:type="spellEnd"/>
+      <w:r>
+        <w:t xml:space="preserve"> </w:t>
+      </w:r>
+      <w:proofErr w:type="spellStart"/>
+      <w:r>
+        <w:t>Vercel</w:t>
+      </w:r>
+      <w:proofErr w:type="spellEnd"/>
+      <w:r>
+        <w:t xml:space="preserve"> (</w:t>
+      </w:r>
+      <w:proofErr w:type="spellStart"/>
+      <w:r>
+        <w:t>frontend</w:t>
+      </w:r>
+      <w:proofErr w:type="spellEnd"/>
+      <w:r>
+        <w:t>) e Railway (</w:t>
+      </w:r>
+      <w:proofErr w:type="spellStart"/>
+      <w:r>
+        <w:t>backend</w:t>
+      </w:r>
+      <w:proofErr w:type="spellEnd"/>
+      <w:r>
+        <w:t xml:space="preserve"> e banco de dados).</w:t>
+      </w:r>
+    </w:p>
+    <w:p>
+      <w:pPr>
+        <w:pStyle w:val="CorpodoTexto"/>
         <w:rPr>
           <w:color w:val="EE0000"/>
         </w:rPr>
@@ -4942,34 +5271,15 @@
         <w:rPr>
           <w:color w:val="EE0000"/>
         </w:rPr>
-        <w:t>&lt; farei após o desenvolvimento</w:t>
-      </w:r>
-      <w:r>
+        <w:t>Na versão MVP da aplicação, ainda não foram implementados testes unitários.</w:t>
+      </w:r>
+    </w:p>
+    <w:p>
+      <w:pPr>
+        <w:pStyle w:val="CorpodoTexto"/>
         <w:rPr>
           <w:color w:val="EE0000"/>
         </w:rPr>
-        <w:t xml:space="preserve"> &gt;</w:t>
-      </w:r>
-    </w:p>
-    <w:p>
-      <w:pPr>
-        <w:pStyle w:val="CorpodoTexto"/>
-      </w:pPr>
-      <w:r>
-        <w:t>Tão importante quando o desenvolvimento da solução é a garantia da qualidade desta. O desenvolvimento de uma solução requer que teste sejam realizados a fim de reduzir ao máximo falhas de lógica, bem como para garantir a coerência entre versões que são elaboradas.</w:t>
-      </w:r>
-    </w:p>
-    <w:p>
-      <w:pPr>
-        <w:pStyle w:val="CorpodoTexto"/>
-      </w:pPr>
-      <w:r>
-        <w:t>Descreva as estratégias empregadas para a validação da solução implementada.</w:t>
-      </w:r>
-    </w:p>
-    <w:p>
-      <w:pPr>
-        <w:pStyle w:val="CorpodoTexto"/>
         <w:sectPr>
           <w:pgSz w:w="11906" w:h="16838"/>
           <w:pgMar w:top="1701" w:right="1134" w:bottom="1134" w:left="1701" w:header="709" w:footer="709" w:gutter="0"/>
@@ -4977,6 +5287,12 @@
           <w:docGrid w:linePitch="360"/>
         </w:sectPr>
       </w:pPr>
+      <w:r>
+        <w:rPr>
+          <w:color w:val="EE0000"/>
+        </w:rPr>
+        <w:t>&gt;&gt; VER COM ORIENTADOR SE É NECESSÁRIO</w:t>
+      </w:r>
     </w:p>
     <w:p>
       <w:pPr>
@@ -5110,15 +5426,34 @@
         <w:pStyle w:val="CorpodoTexto"/>
       </w:pPr>
       <w:r>
-        <w:t xml:space="preserve">Na pasta “evidências” que está na </w:t>
+        <w:t xml:space="preserve">Toda a evolução dos </w:t>
       </w:r>
       <w:proofErr w:type="spellStart"/>
       <w:r>
+        <w:t>commits</w:t>
+      </w:r>
+      <w:proofErr w:type="spellEnd"/>
+      <w:r>
+        <w:t xml:space="preserve"> permitem uma visão detalhada da jornada, desde a estruturação inicial dos frameworks, desenvolvimento das telas, correções de bugs, melhorias visuais e adaptações para publicação em nuvem.</w:t>
+      </w:r>
+    </w:p>
+    <w:p>
+      <w:pPr>
+        <w:pStyle w:val="CorpodoTexto"/>
+      </w:pPr>
+      <w:r>
+        <w:t xml:space="preserve">Além disso, na pasta “evidências” localizada na </w:t>
+      </w:r>
+      <w:proofErr w:type="spellStart"/>
+      <w:r>
         <w:t>raíz</w:t>
       </w:r>
       <w:proofErr w:type="spellEnd"/>
       <w:r>
-        <w:t xml:space="preserve"> do projeto, estão disponíveis:</w:t>
+        <w:t xml:space="preserve"> do código, é possível visualizar</w:t>
+      </w:r>
+      <w:r>
+        <w:t>:</w:t>
       </w:r>
     </w:p>
     <w:p>
@@ -5217,22 +5552,10 @@
           <w:ilvl w:val="0"/>
           <w:numId w:val="10"/>
         </w:numPr>
-        <w:rPr>
-          <w:color w:val="EE0000"/>
-        </w:rPr>
-      </w:pPr>
-      <w:r>
-        <w:rPr>
-          <w:color w:val="EE0000"/>
-        </w:rPr>
-        <w:t>&lt;inserir outras conforme forem surgindo&gt;</w:t>
-      </w:r>
-    </w:p>
-    <w:p>
-      <w:pPr>
-        <w:pStyle w:val="CorpodoTexto"/>
-        <w:ind w:firstLine="0"/>
-      </w:pPr>
+      </w:pPr>
+      <w:r>
+        <w:t>O Word utilizado para escrever este documento.</w:t>
+      </w:r>
     </w:p>
     <w:p>
       <w:pPr>
@@ -5363,15 +5686,148 @@
         <w:pStyle w:val="CorpodoTexto"/>
       </w:pPr>
       <w:r>
-        <w:t>A trajetória do curso e o fechamento deste com a elaboração do trabalho aqui apresentado certamente são motivo de exaltação. Como fechamento deste documento, apresente um pouco da sua trajetória ao longo do curso e quais expectativas imagina surgir a partir de tal formação</w:t>
-      </w:r>
-      <w:r>
-        <w:t>.</w:t>
-      </w:r>
-    </w:p>
-    <w:p>
-      <w:pPr>
-        <w:pStyle w:val="CorpodoTexto"/>
+        <w:t>Ao longo do curso, consegui absorver bastante fundamento sobre os conceitos, e observar diferentes abordagens entre o professor convidado</w:t>
+      </w:r>
+      <w:r>
+        <w:t>, num âmbito geralmente mais prático</w:t>
+      </w:r>
+      <w:r>
+        <w:t xml:space="preserve"> e o titular</w:t>
+      </w:r>
+      <w:r>
+        <w:t>, mais voltado para o teórico</w:t>
+      </w:r>
+      <w:r>
+        <w:t xml:space="preserve">. As aulas, de forma geral, conseguiram manter minha atenção, e fiquei </w:t>
+      </w:r>
+      <w:r>
+        <w:t>particularmente</w:t>
+      </w:r>
+      <w:r>
+        <w:t xml:space="preserve"> empolgado com alguns </w:t>
+      </w:r>
+      <w:r>
+        <w:t xml:space="preserve">professores convidados, como o Joe </w:t>
+      </w:r>
+      <w:proofErr w:type="spellStart"/>
+      <w:r>
+        <w:t>Natoli</w:t>
+      </w:r>
+      <w:proofErr w:type="spellEnd"/>
+      <w:r>
+        <w:t xml:space="preserve"> na aula de “Design de UI”. Tema este que não esperava aprofundar neste curso, mas que me acrescentou muito profissionalmente, visto que minha rotina é implementar soluções junto ao time de desenvolvimento.</w:t>
+      </w:r>
+    </w:p>
+    <w:p>
+      <w:pPr>
+        <w:pStyle w:val="CorpodoTexto"/>
+      </w:pPr>
+      <w:r>
+        <w:t xml:space="preserve">Não foi necessário esperar a conclusão do curso para perceber minha evolução nos refinamentos técnicos junto à equipe do meu trabalho. Deste então, consigo reconhecer os conceitos do curso nas discussões técnicas e melhorar minha absorção e contribuição. </w:t>
+      </w:r>
+    </w:p>
+    <w:p>
+      <w:pPr>
+        <w:pStyle w:val="CorpodoTexto"/>
+      </w:pPr>
+      <w:r>
+        <w:t>A construção deste trabalho de conclusão me desafiou a entrar a fundo nos conceitos vistos, estudar os detalhes por conta própria e tirar dúvidas que</w:t>
+      </w:r>
+      <w:r>
+        <w:t>,</w:t>
+      </w:r>
+      <w:r>
+        <w:t xml:space="preserve"> até então, </w:t>
+      </w:r>
+      <w:r>
+        <w:t>eu nem</w:t>
+      </w:r>
+      <w:r>
+        <w:t xml:space="preserve"> sabia que tinha.</w:t>
+      </w:r>
+      <w:r>
+        <w:t xml:space="preserve"> De fato, não há melhor forma de aprender do que botar em prática.</w:t>
+      </w:r>
+    </w:p>
+    <w:p>
+      <w:pPr>
+        <w:pStyle w:val="CorpodoTexto"/>
+      </w:pPr>
+      <w:r>
+        <w:t xml:space="preserve">Me orgulho da aplicação que </w:t>
+      </w:r>
+      <w:r>
+        <w:rPr>
+          <w:u w:val="single"/>
+        </w:rPr>
+        <w:t>desenvolvi</w:t>
+      </w:r>
+      <w:r>
+        <w:t xml:space="preserve"> neste MVP, e pretendo seguir com o desenvolvimento dos </w:t>
+      </w:r>
+      <w:proofErr w:type="spellStart"/>
+      <w:r>
+        <w:t>MMF’s</w:t>
+      </w:r>
+      <w:proofErr w:type="spellEnd"/>
+      <w:r>
+        <w:t xml:space="preserve"> mapeados neste documento.</w:t>
+      </w:r>
+    </w:p>
+    <w:p>
+      <w:pPr>
+        <w:pStyle w:val="CorpodoTexto"/>
+      </w:pPr>
+      <w:r>
+        <w:t xml:space="preserve">Minha perspectiva para o futuro é de seguir </w:t>
+      </w:r>
+      <w:r>
+        <w:t>construindo meu diferencial através de</w:t>
+      </w:r>
+      <w:r>
+        <w:t xml:space="preserve"> </w:t>
+      </w:r>
+      <w:r>
+        <w:t xml:space="preserve">um perfil </w:t>
+      </w:r>
+      <w:proofErr w:type="spellStart"/>
+      <w:r>
+        <w:t>Generalist</w:t>
+      </w:r>
+      <w:proofErr w:type="spellEnd"/>
+      <w:r>
+        <w:t xml:space="preserve"> </w:t>
+      </w:r>
+      <w:proofErr w:type="spellStart"/>
+      <w:r>
+        <w:t>Specialist</w:t>
+      </w:r>
+      <w:proofErr w:type="spellEnd"/>
+      <w:r>
+        <w:t xml:space="preserve">, </w:t>
+      </w:r>
+      <w:r>
+        <w:t xml:space="preserve">conciliando a busca </w:t>
+      </w:r>
+      <w:r>
+        <w:t>acompanha</w:t>
+      </w:r>
+      <w:r>
+        <w:t>r</w:t>
+      </w:r>
+      <w:r>
+        <w:t xml:space="preserve"> o mercado dinâmico da tecnologia</w:t>
+      </w:r>
+      <w:r>
+        <w:t xml:space="preserve"> com o desafiador mundo executivo de gestão de equipes.</w:t>
+      </w:r>
+    </w:p>
+    <w:p>
+      <w:pPr>
+        <w:pStyle w:val="CorpodoTexto"/>
+        <w:rPr>
+          <w:u w:val="single"/>
+        </w:rPr>
         <w:sectPr>
           <w:pgSz w:w="11906" w:h="16838"/>
           <w:pgMar w:top="1701" w:right="1134" w:bottom="1134" w:left="1701" w:header="709" w:footer="709" w:gutter="0"/>
@@ -5495,20 +5951,6 @@
     <w:p>
       <w:pPr>
         <w:pStyle w:val="CorpodaReferncia"/>
-      </w:pPr>
-      <w:r>
-        <w:t>Citar todas as referências utilizadas no trabalho</w:t>
-      </w:r>
-      <w:r>
-        <w:t xml:space="preserve"> </w:t>
-      </w:r>
-      <w:r>
-        <w:t>(seguir as normas da ABNT).</w:t>
-      </w:r>
-    </w:p>
-    <w:p>
-      <w:pPr>
-        <w:pStyle w:val="CorpodaReferncia"/>
         <w:sectPr>
           <w:pgSz w:w="11906" w:h="16838"/>
           <w:pgMar w:top="1701" w:right="1134" w:bottom="1134" w:left="1701" w:header="709" w:footer="709" w:gutter="0"/>
@@ -5516,70 +5958,24 @@
           <w:docGrid w:linePitch="360"/>
         </w:sectPr>
       </w:pPr>
+      <w:r>
+        <w:t>Citar todas as referências utilizadas no trabalho</w:t>
+      </w:r>
+      <w:r>
+        <w:t xml:space="preserve"> </w:t>
+      </w:r>
+      <w:r>
+        <w:t>(seguir as normas da ABNT).</w:t>
+      </w:r>
     </w:p>
     <w:p>
       <w:pPr>
         <w:pStyle w:val="CorpodoTexto"/>
         <w:ind w:firstLine="0"/>
-        <w:jc w:val="center"/>
-        <w:rPr>
-          <w:b/>
-          <w:bCs/>
-        </w:rPr>
-      </w:pPr>
-      <w:r>
-        <w:rPr>
-          <w:b/>
-          <w:bCs/>
-        </w:rPr>
+      </w:pPr>
+      <w:r>
         <w:lastRenderedPageBreak/>
-        <w:t>REDAÇÃO E LAYOUT</w:t>
-      </w:r>
-    </w:p>
-    <w:p>
-      <w:pPr>
-        <w:pStyle w:val="CorpodoTexto"/>
-      </w:pPr>
-    </w:p>
-    <w:p>
-      <w:pPr>
-        <w:pStyle w:val="CorpodoTexto"/>
-      </w:pPr>
-      <w:r>
-        <w:t xml:space="preserve">A redação precisa ser clara e fluida, prezando pelo layout do </w:t>
-      </w:r>
-      <w:proofErr w:type="spellStart"/>
-      <w:r>
-        <w:t>template</w:t>
-      </w:r>
-      <w:proofErr w:type="spellEnd"/>
-      <w:r>
-        <w:t xml:space="preserve"> previsto.</w:t>
-      </w:r>
-    </w:p>
-    <w:p>
-      <w:pPr>
-        <w:pStyle w:val="CorpodoTexto"/>
-        <w:ind w:firstLine="0"/>
-      </w:pPr>
-      <w:r>
-        <w:t xml:space="preserve">O Trabalho de Conclusão de Curso deve ser autoral e inédito. A originalidade é um requisito essencial à aprovação do TCC, neste sentido, não serão aceitos trabalhos já apresentados ou submetidos a avaliações anteriores, para obtenção de grau em outros cursos ou níveis de ensino, publicações em periódicos, revistas ou outros meios, bem como, obras derivadas, reproduções totais ou parciais de produções do próprio autor ou de terceiros.  </w:t>
-      </w:r>
-    </w:p>
-    <w:p>
-      <w:pPr>
-        <w:pStyle w:val="CorpodoTexto"/>
-      </w:pPr>
-      <w:r>
-        <w:t xml:space="preserve">Todas as referências a trabalhos e obras de terceiros ou do próprio autor, somente podem ser incorporadas ao texto por meio de citações devidamente referenciadas como citação direta ou indireta, segundo as normas da ABNT.  </w:t>
-      </w:r>
-    </w:p>
-    <w:p>
-      <w:pPr>
-        <w:pStyle w:val="CorpodoTexto"/>
-      </w:pPr>
-      <w:r>
-        <w:t xml:space="preserve">Quaisquer trechos oriundos de outros materiais, obras de terceiros ou do próprio autor inseridos no TCC não documentados como citação, caracterizarão trechos com similaridade, falta de originalidade e consequentemente poderão ensejar a reprovação do aluno.  </w:t>
+        <w:t xml:space="preserve"> </w:t>
       </w:r>
     </w:p>
     <w:sectPr>
@@ -6597,6 +6993,119 @@
     </w:lvl>
   </w:abstractNum>
   <w:abstractNum w:abstractNumId="5" w15:restartNumberingAfterBreak="0">
+    <w:nsid w:val="4F0F2BEF"/>
+    <w:multiLevelType w:val="hybridMultilevel"/>
+    <w:tmpl w:val="3B0EE7EC"/>
+    <w:lvl w:ilvl="0" w:tplc="04160001">
+      <w:start w:val="1"/>
+      <w:numFmt w:val="bullet"/>
+      <w:lvlText w:val=""/>
+      <w:lvlJc w:val="left"/>
+      <w:pPr>
+        <w:ind w:left="1866" w:hanging="360"/>
+      </w:pPr>
+      <w:rPr>
+        <w:rFonts w:ascii="Symbol" w:hAnsi="Symbol" w:hint="default"/>
+      </w:rPr>
+    </w:lvl>
+    <w:lvl w:ilvl="1" w:tplc="04160003" w:tentative="1">
+      <w:start w:val="1"/>
+      <w:numFmt w:val="bullet"/>
+      <w:lvlText w:val="o"/>
+      <w:lvlJc w:val="left"/>
+      <w:pPr>
+        <w:ind w:left="2586" w:hanging="360"/>
+      </w:pPr>
+      <w:rPr>
+        <w:rFonts w:ascii="Courier New" w:hAnsi="Courier New" w:cs="Courier New" w:hint="default"/>
+      </w:rPr>
+    </w:lvl>
+    <w:lvl w:ilvl="2" w:tplc="04160005" w:tentative="1">
+      <w:start w:val="1"/>
+      <w:numFmt w:val="bullet"/>
+      <w:lvlText w:val=""/>
+      <w:lvlJc w:val="left"/>
+      <w:pPr>
+        <w:ind w:left="3306" w:hanging="360"/>
+      </w:pPr>
+      <w:rPr>
+        <w:rFonts w:ascii="Wingdings" w:hAnsi="Wingdings" w:hint="default"/>
+      </w:rPr>
+    </w:lvl>
+    <w:lvl w:ilvl="3" w:tplc="04160001" w:tentative="1">
+      <w:start w:val="1"/>
+      <w:numFmt w:val="bullet"/>
+      <w:lvlText w:val=""/>
+      <w:lvlJc w:val="left"/>
+      <w:pPr>
+        <w:ind w:left="4026" w:hanging="360"/>
+      </w:pPr>
+      <w:rPr>
+        <w:rFonts w:ascii="Symbol" w:hAnsi="Symbol" w:hint="default"/>
+      </w:rPr>
+    </w:lvl>
+    <w:lvl w:ilvl="4" w:tplc="04160003" w:tentative="1">
+      <w:start w:val="1"/>
+      <w:numFmt w:val="bullet"/>
+      <w:lvlText w:val="o"/>
+      <w:lvlJc w:val="left"/>
+      <w:pPr>
+        <w:ind w:left="4746" w:hanging="360"/>
+      </w:pPr>
+      <w:rPr>
+        <w:rFonts w:ascii="Courier New" w:hAnsi="Courier New" w:cs="Courier New" w:hint="default"/>
+      </w:rPr>
+    </w:lvl>
+    <w:lvl w:ilvl="5" w:tplc="04160005" w:tentative="1">
+      <w:start w:val="1"/>
+      <w:numFmt w:val="bullet"/>
+      <w:lvlText w:val=""/>
+      <w:lvlJc w:val="left"/>
+      <w:pPr>
+        <w:ind w:left="5466" w:hanging="360"/>
+      </w:pPr>
+      <w:rPr>
+        <w:rFonts w:ascii="Wingdings" w:hAnsi="Wingdings" w:hint="default"/>
+      </w:rPr>
+    </w:lvl>
+    <w:lvl w:ilvl="6" w:tplc="04160001" w:tentative="1">
+      <w:start w:val="1"/>
+      <w:numFmt w:val="bullet"/>
+      <w:lvlText w:val=""/>
+      <w:lvlJc w:val="left"/>
+      <w:pPr>
+        <w:ind w:left="6186" w:hanging="360"/>
+      </w:pPr>
+      <w:rPr>
+        <w:rFonts w:ascii="Symbol" w:hAnsi="Symbol" w:hint="default"/>
+      </w:rPr>
+    </w:lvl>
+    <w:lvl w:ilvl="7" w:tplc="04160003" w:tentative="1">
+      <w:start w:val="1"/>
+      <w:numFmt w:val="bullet"/>
+      <w:lvlText w:val="o"/>
+      <w:lvlJc w:val="left"/>
+      <w:pPr>
+        <w:ind w:left="6906" w:hanging="360"/>
+      </w:pPr>
+      <w:rPr>
+        <w:rFonts w:ascii="Courier New" w:hAnsi="Courier New" w:cs="Courier New" w:hint="default"/>
+      </w:rPr>
+    </w:lvl>
+    <w:lvl w:ilvl="8" w:tplc="04160005" w:tentative="1">
+      <w:start w:val="1"/>
+      <w:numFmt w:val="bullet"/>
+      <w:lvlText w:val=""/>
+      <w:lvlJc w:val="left"/>
+      <w:pPr>
+        <w:ind w:left="7626" w:hanging="360"/>
+      </w:pPr>
+      <w:rPr>
+        <w:rFonts w:ascii="Wingdings" w:hAnsi="Wingdings" w:hint="default"/>
+      </w:rPr>
+    </w:lvl>
+  </w:abstractNum>
+  <w:abstractNum w:abstractNumId="6" w15:restartNumberingAfterBreak="0">
     <w:nsid w:val="53676216"/>
     <w:multiLevelType w:val="multilevel"/>
     <w:tmpl w:val="5FA6FDD4"/>
@@ -6712,14 +7221,126 @@
       </w:pPr>
     </w:lvl>
   </w:abstractNum>
-  <w:abstractNum w:abstractNumId="6" w15:restartNumberingAfterBreak="0">
-    <w:nsid w:val="6AF57636"/>
+  <w:abstractNum w:abstractNumId="7" w15:restartNumberingAfterBreak="0">
+    <w:nsid w:val="60DA622D"/>
+    <w:multiLevelType w:val="hybridMultilevel"/>
+    <w:tmpl w:val="39EED0D4"/>
+    <w:lvl w:ilvl="0" w:tplc="04160001">
+      <w:start w:val="1"/>
+      <w:numFmt w:val="bullet"/>
+      <w:lvlText w:val=""/>
+      <w:lvlJc w:val="left"/>
+      <w:pPr>
+        <w:ind w:left="720" w:hanging="360"/>
+      </w:pPr>
+      <w:rPr>
+        <w:rFonts w:ascii="Symbol" w:hAnsi="Symbol" w:hint="default"/>
+      </w:rPr>
+    </w:lvl>
+    <w:lvl w:ilvl="1" w:tplc="04160003" w:tentative="1">
+      <w:start w:val="1"/>
+      <w:numFmt w:val="bullet"/>
+      <w:lvlText w:val="o"/>
+      <w:lvlJc w:val="left"/>
+      <w:pPr>
+        <w:ind w:left="1440" w:hanging="360"/>
+      </w:pPr>
+      <w:rPr>
+        <w:rFonts w:ascii="Courier New" w:hAnsi="Courier New" w:cs="Courier New" w:hint="default"/>
+      </w:rPr>
+    </w:lvl>
+    <w:lvl w:ilvl="2" w:tplc="04160005">
+      <w:start w:val="1"/>
+      <w:numFmt w:val="bullet"/>
+      <w:lvlText w:val=""/>
+      <w:lvlJc w:val="left"/>
+      <w:pPr>
+        <w:ind w:left="2160" w:hanging="360"/>
+      </w:pPr>
+      <w:rPr>
+        <w:rFonts w:ascii="Wingdings" w:hAnsi="Wingdings" w:hint="default"/>
+      </w:rPr>
+    </w:lvl>
+    <w:lvl w:ilvl="3" w:tplc="04160001" w:tentative="1">
+      <w:start w:val="1"/>
+      <w:numFmt w:val="bullet"/>
+      <w:lvlText w:val=""/>
+      <w:lvlJc w:val="left"/>
+      <w:pPr>
+        <w:ind w:left="2880" w:hanging="360"/>
+      </w:pPr>
+      <w:rPr>
+        <w:rFonts w:ascii="Symbol" w:hAnsi="Symbol" w:hint="default"/>
+      </w:rPr>
+    </w:lvl>
+    <w:lvl w:ilvl="4" w:tplc="04160003" w:tentative="1">
+      <w:start w:val="1"/>
+      <w:numFmt w:val="bullet"/>
+      <w:lvlText w:val="o"/>
+      <w:lvlJc w:val="left"/>
+      <w:pPr>
+        <w:ind w:left="3600" w:hanging="360"/>
+      </w:pPr>
+      <w:rPr>
+        <w:rFonts w:ascii="Courier New" w:hAnsi="Courier New" w:cs="Courier New" w:hint="default"/>
+      </w:rPr>
+    </w:lvl>
+    <w:lvl w:ilvl="5" w:tplc="04160005" w:tentative="1">
+      <w:start w:val="1"/>
+      <w:numFmt w:val="bullet"/>
+      <w:lvlText w:val=""/>
+      <w:lvlJc w:val="left"/>
+      <w:pPr>
+        <w:ind w:left="4320" w:hanging="360"/>
+      </w:pPr>
+      <w:rPr>
+        <w:rFonts w:ascii="Wingdings" w:hAnsi="Wingdings" w:hint="default"/>
+      </w:rPr>
+    </w:lvl>
+    <w:lvl w:ilvl="6" w:tplc="04160001" w:tentative="1">
+      <w:start w:val="1"/>
+      <w:numFmt w:val="bullet"/>
+      <w:lvlText w:val=""/>
+      <w:lvlJc w:val="left"/>
+      <w:pPr>
+        <w:ind w:left="5040" w:hanging="360"/>
+      </w:pPr>
+      <w:rPr>
+        <w:rFonts w:ascii="Symbol" w:hAnsi="Symbol" w:hint="default"/>
+      </w:rPr>
+    </w:lvl>
+    <w:lvl w:ilvl="7" w:tplc="04160003" w:tentative="1">
+      <w:start w:val="1"/>
+      <w:numFmt w:val="bullet"/>
+      <w:lvlText w:val="o"/>
+      <w:lvlJc w:val="left"/>
+      <w:pPr>
+        <w:ind w:left="5760" w:hanging="360"/>
+      </w:pPr>
+      <w:rPr>
+        <w:rFonts w:ascii="Courier New" w:hAnsi="Courier New" w:cs="Courier New" w:hint="default"/>
+      </w:rPr>
+    </w:lvl>
+    <w:lvl w:ilvl="8" w:tplc="04160005" w:tentative="1">
+      <w:start w:val="1"/>
+      <w:numFmt w:val="bullet"/>
+      <w:lvlText w:val=""/>
+      <w:lvlJc w:val="left"/>
+      <w:pPr>
+        <w:ind w:left="6480" w:hanging="360"/>
+      </w:pPr>
+      <w:rPr>
+        <w:rFonts w:ascii="Wingdings" w:hAnsi="Wingdings" w:hint="default"/>
+      </w:rPr>
+    </w:lvl>
+  </w:abstractNum>
+  <w:abstractNum w:abstractNumId="8" w15:restartNumberingAfterBreak="0">
+    <w:nsid w:val="69A10670"/>
     <w:multiLevelType w:val="multilevel"/>
-    <w:tmpl w:val="C526C646"/>
+    <w:tmpl w:val="21BA6976"/>
     <w:lvl w:ilvl="0">
       <w:start w:val="1"/>
       <w:numFmt w:val="decimal"/>
-      <w:pStyle w:val="Ttulo1"/>
       <w:lvlText w:val="%1."/>
       <w:lvlJc w:val="left"/>
       <w:pPr>
@@ -6737,6 +7358,130 @@
     </w:lvl>
     <w:lvl w:ilvl="1">
       <w:start w:val="1"/>
+      <w:numFmt w:val="lowerLetter"/>
+      <w:lvlText w:val="%2."/>
+      <w:lvlJc w:val="left"/>
+      <w:pPr>
+        <w:ind w:left="786" w:hanging="360"/>
+      </w:pPr>
+    </w:lvl>
+    <w:lvl w:ilvl="2">
+      <w:start w:val="1"/>
+      <w:numFmt w:val="decimal"/>
+      <w:isLgl/>
+      <w:lvlText w:val="%1.%2.%3."/>
+      <w:lvlJc w:val="left"/>
+      <w:pPr>
+        <w:ind w:left="1146" w:hanging="720"/>
+      </w:pPr>
+      <w:rPr>
+        <w:rFonts w:hint="default"/>
+      </w:rPr>
+    </w:lvl>
+    <w:lvl w:ilvl="3">
+      <w:start w:val="1"/>
+      <w:numFmt w:val="decimal"/>
+      <w:isLgl/>
+      <w:lvlText w:val="%1.%2.%3.%4."/>
+      <w:lvlJc w:val="left"/>
+      <w:pPr>
+        <w:ind w:left="1506" w:hanging="1080"/>
+      </w:pPr>
+      <w:rPr>
+        <w:rFonts w:hint="default"/>
+      </w:rPr>
+    </w:lvl>
+    <w:lvl w:ilvl="4">
+      <w:start w:val="1"/>
+      <w:numFmt w:val="decimal"/>
+      <w:isLgl/>
+      <w:lvlText w:val="%1.%2.%3.%4.%5."/>
+      <w:lvlJc w:val="left"/>
+      <w:pPr>
+        <w:ind w:left="1506" w:hanging="1080"/>
+      </w:pPr>
+      <w:rPr>
+        <w:rFonts w:hint="default"/>
+      </w:rPr>
+    </w:lvl>
+    <w:lvl w:ilvl="5">
+      <w:start w:val="1"/>
+      <w:numFmt w:val="decimal"/>
+      <w:isLgl/>
+      <w:lvlText w:val="%1.%2.%3.%4.%5.%6."/>
+      <w:lvlJc w:val="left"/>
+      <w:pPr>
+        <w:ind w:left="1866" w:hanging="1440"/>
+      </w:pPr>
+      <w:rPr>
+        <w:rFonts w:hint="default"/>
+      </w:rPr>
+    </w:lvl>
+    <w:lvl w:ilvl="6">
+      <w:start w:val="1"/>
+      <w:numFmt w:val="decimal"/>
+      <w:isLgl/>
+      <w:lvlText w:val="%1.%2.%3.%4.%5.%6.%7."/>
+      <w:lvlJc w:val="left"/>
+      <w:pPr>
+        <w:ind w:left="1866" w:hanging="1440"/>
+      </w:pPr>
+      <w:rPr>
+        <w:rFonts w:hint="default"/>
+      </w:rPr>
+    </w:lvl>
+    <w:lvl w:ilvl="7">
+      <w:start w:val="1"/>
+      <w:numFmt w:val="decimal"/>
+      <w:isLgl/>
+      <w:lvlText w:val="%1.%2.%3.%4.%5.%6.%7.%8."/>
+      <w:lvlJc w:val="left"/>
+      <w:pPr>
+        <w:ind w:left="2226" w:hanging="1800"/>
+      </w:pPr>
+      <w:rPr>
+        <w:rFonts w:hint="default"/>
+      </w:rPr>
+    </w:lvl>
+    <w:lvl w:ilvl="8">
+      <w:start w:val="1"/>
+      <w:numFmt w:val="decimal"/>
+      <w:isLgl/>
+      <w:lvlText w:val="%1.%2.%3.%4.%5.%6.%7.%8.%9."/>
+      <w:lvlJc w:val="left"/>
+      <w:pPr>
+        <w:ind w:left="2586" w:hanging="2160"/>
+      </w:pPr>
+      <w:rPr>
+        <w:rFonts w:hint="default"/>
+      </w:rPr>
+    </w:lvl>
+  </w:abstractNum>
+  <w:abstractNum w:abstractNumId="9" w15:restartNumberingAfterBreak="0">
+    <w:nsid w:val="6AF57636"/>
+    <w:multiLevelType w:val="multilevel"/>
+    <w:tmpl w:val="C526C646"/>
+    <w:lvl w:ilvl="0">
+      <w:start w:val="1"/>
+      <w:numFmt w:val="decimal"/>
+      <w:pStyle w:val="Ttulo1"/>
+      <w:lvlText w:val="%1."/>
+      <w:lvlJc w:val="left"/>
+      <w:pPr>
+        <w:ind w:left="1003" w:hanging="720"/>
+      </w:pPr>
+      <w:rPr>
+        <w:rFonts w:hint="default"/>
+        <w:b/>
+        <w:bCs/>
+        <w:color w:val="15222D"/>
+        <w:sz w:val="48"/>
+        <w:szCs w:val="48"/>
+        <w:lang w:val="pt-BR"/>
+      </w:rPr>
+    </w:lvl>
+    <w:lvl w:ilvl="1">
+      <w:start w:val="1"/>
       <w:numFmt w:val="decimal"/>
       <w:pStyle w:val="Ttulo2"/>
       <w:isLgl/>
@@ -6843,7 +7588,243 @@
       </w:rPr>
     </w:lvl>
   </w:abstractNum>
-  <w:abstractNum w:abstractNumId="7" w15:restartNumberingAfterBreak="0">
+  <w:abstractNum w:abstractNumId="10" w15:restartNumberingAfterBreak="0">
+    <w:nsid w:val="73543AF0"/>
+    <w:multiLevelType w:val="multilevel"/>
+    <w:tmpl w:val="7362D3E4"/>
+    <w:lvl w:ilvl="0">
+      <w:start w:val="1"/>
+      <w:numFmt w:val="decimal"/>
+      <w:lvlText w:val="%1."/>
+      <w:lvlJc w:val="left"/>
+      <w:pPr>
+        <w:ind w:left="1146" w:hanging="720"/>
+      </w:pPr>
+      <w:rPr>
+        <w:rFonts w:hint="default"/>
+        <w:b/>
+        <w:bCs/>
+        <w:color w:val="15222D"/>
+        <w:sz w:val="48"/>
+        <w:szCs w:val="48"/>
+        <w:lang w:val="pt-BR"/>
+      </w:rPr>
+    </w:lvl>
+    <w:lvl w:ilvl="1">
+      <w:start w:val="1"/>
+      <w:numFmt w:val="lowerLetter"/>
+      <w:lvlText w:val="%2)"/>
+      <w:lvlJc w:val="left"/>
+      <w:pPr>
+        <w:ind w:left="786" w:hanging="360"/>
+      </w:pPr>
+    </w:lvl>
+    <w:lvl w:ilvl="2">
+      <w:start w:val="1"/>
+      <w:numFmt w:val="decimal"/>
+      <w:isLgl/>
+      <w:lvlText w:val="%1.%2.%3."/>
+      <w:lvlJc w:val="left"/>
+      <w:pPr>
+        <w:ind w:left="1146" w:hanging="720"/>
+      </w:pPr>
+      <w:rPr>
+        <w:rFonts w:hint="default"/>
+      </w:rPr>
+    </w:lvl>
+    <w:lvl w:ilvl="3">
+      <w:start w:val="1"/>
+      <w:numFmt w:val="decimal"/>
+      <w:isLgl/>
+      <w:lvlText w:val="%1.%2.%3.%4."/>
+      <w:lvlJc w:val="left"/>
+      <w:pPr>
+        <w:ind w:left="1506" w:hanging="1080"/>
+      </w:pPr>
+      <w:rPr>
+        <w:rFonts w:hint="default"/>
+      </w:rPr>
+    </w:lvl>
+    <w:lvl w:ilvl="4">
+      <w:start w:val="1"/>
+      <w:numFmt w:val="decimal"/>
+      <w:isLgl/>
+      <w:lvlText w:val="%1.%2.%3.%4.%5."/>
+      <w:lvlJc w:val="left"/>
+      <w:pPr>
+        <w:ind w:left="1506" w:hanging="1080"/>
+      </w:pPr>
+      <w:rPr>
+        <w:rFonts w:hint="default"/>
+      </w:rPr>
+    </w:lvl>
+    <w:lvl w:ilvl="5">
+      <w:start w:val="1"/>
+      <w:numFmt w:val="decimal"/>
+      <w:isLgl/>
+      <w:lvlText w:val="%1.%2.%3.%4.%5.%6."/>
+      <w:lvlJc w:val="left"/>
+      <w:pPr>
+        <w:ind w:left="1866" w:hanging="1440"/>
+      </w:pPr>
+      <w:rPr>
+        <w:rFonts w:hint="default"/>
+      </w:rPr>
+    </w:lvl>
+    <w:lvl w:ilvl="6">
+      <w:start w:val="1"/>
+      <w:numFmt w:val="decimal"/>
+      <w:isLgl/>
+      <w:lvlText w:val="%1.%2.%3.%4.%5.%6.%7."/>
+      <w:lvlJc w:val="left"/>
+      <w:pPr>
+        <w:ind w:left="1866" w:hanging="1440"/>
+      </w:pPr>
+      <w:rPr>
+        <w:rFonts w:hint="default"/>
+      </w:rPr>
+    </w:lvl>
+    <w:lvl w:ilvl="7">
+      <w:start w:val="1"/>
+      <w:numFmt w:val="decimal"/>
+      <w:isLgl/>
+      <w:lvlText w:val="%1.%2.%3.%4.%5.%6.%7.%8."/>
+      <w:lvlJc w:val="left"/>
+      <w:pPr>
+        <w:ind w:left="2226" w:hanging="1800"/>
+      </w:pPr>
+      <w:rPr>
+        <w:rFonts w:hint="default"/>
+      </w:rPr>
+    </w:lvl>
+    <w:lvl w:ilvl="8">
+      <w:start w:val="1"/>
+      <w:numFmt w:val="decimal"/>
+      <w:isLgl/>
+      <w:lvlText w:val="%1.%2.%3.%4.%5.%6.%7.%8.%9."/>
+      <w:lvlJc w:val="left"/>
+      <w:pPr>
+        <w:ind w:left="2586" w:hanging="2160"/>
+      </w:pPr>
+      <w:rPr>
+        <w:rFonts w:hint="default"/>
+      </w:rPr>
+    </w:lvl>
+  </w:abstractNum>
+  <w:abstractNum w:abstractNumId="11" w15:restartNumberingAfterBreak="0">
+    <w:nsid w:val="769B58AD"/>
+    <w:multiLevelType w:val="hybridMultilevel"/>
+    <w:tmpl w:val="42C0165C"/>
+    <w:lvl w:ilvl="0" w:tplc="04160001">
+      <w:start w:val="1"/>
+      <w:numFmt w:val="bullet"/>
+      <w:lvlText w:val=""/>
+      <w:lvlJc w:val="left"/>
+      <w:pPr>
+        <w:ind w:left="1866" w:hanging="360"/>
+      </w:pPr>
+      <w:rPr>
+        <w:rFonts w:ascii="Symbol" w:hAnsi="Symbol" w:hint="default"/>
+      </w:rPr>
+    </w:lvl>
+    <w:lvl w:ilvl="1" w:tplc="04160003" w:tentative="1">
+      <w:start w:val="1"/>
+      <w:numFmt w:val="bullet"/>
+      <w:lvlText w:val="o"/>
+      <w:lvlJc w:val="left"/>
+      <w:pPr>
+        <w:ind w:left="2586" w:hanging="360"/>
+      </w:pPr>
+      <w:rPr>
+        <w:rFonts w:ascii="Courier New" w:hAnsi="Courier New" w:cs="Courier New" w:hint="default"/>
+      </w:rPr>
+    </w:lvl>
+    <w:lvl w:ilvl="2" w:tplc="04160005" w:tentative="1">
+      <w:start w:val="1"/>
+      <w:numFmt w:val="bullet"/>
+      <w:lvlText w:val=""/>
+      <w:lvlJc w:val="left"/>
+      <w:pPr>
+        <w:ind w:left="3306" w:hanging="360"/>
+      </w:pPr>
+      <w:rPr>
+        <w:rFonts w:ascii="Wingdings" w:hAnsi="Wingdings" w:hint="default"/>
+      </w:rPr>
+    </w:lvl>
+    <w:lvl w:ilvl="3" w:tplc="04160001" w:tentative="1">
+      <w:start w:val="1"/>
+      <w:numFmt w:val="bullet"/>
+      <w:lvlText w:val=""/>
+      <w:lvlJc w:val="left"/>
+      <w:pPr>
+        <w:ind w:left="4026" w:hanging="360"/>
+      </w:pPr>
+      <w:rPr>
+        <w:rFonts w:ascii="Symbol" w:hAnsi="Symbol" w:hint="default"/>
+      </w:rPr>
+    </w:lvl>
+    <w:lvl w:ilvl="4" w:tplc="04160003" w:tentative="1">
+      <w:start w:val="1"/>
+      <w:numFmt w:val="bullet"/>
+      <w:lvlText w:val="o"/>
+      <w:lvlJc w:val="left"/>
+      <w:pPr>
+        <w:ind w:left="4746" w:hanging="360"/>
+      </w:pPr>
+      <w:rPr>
+        <w:rFonts w:ascii="Courier New" w:hAnsi="Courier New" w:cs="Courier New" w:hint="default"/>
+      </w:rPr>
+    </w:lvl>
+    <w:lvl w:ilvl="5" w:tplc="04160005" w:tentative="1">
+      <w:start w:val="1"/>
+      <w:numFmt w:val="bullet"/>
+      <w:lvlText w:val=""/>
+      <w:lvlJc w:val="left"/>
+      <w:pPr>
+        <w:ind w:left="5466" w:hanging="360"/>
+      </w:pPr>
+      <w:rPr>
+        <w:rFonts w:ascii="Wingdings" w:hAnsi="Wingdings" w:hint="default"/>
+      </w:rPr>
+    </w:lvl>
+    <w:lvl w:ilvl="6" w:tplc="04160001" w:tentative="1">
+      <w:start w:val="1"/>
+      <w:numFmt w:val="bullet"/>
+      <w:lvlText w:val=""/>
+      <w:lvlJc w:val="left"/>
+      <w:pPr>
+        <w:ind w:left="6186" w:hanging="360"/>
+      </w:pPr>
+      <w:rPr>
+        <w:rFonts w:ascii="Symbol" w:hAnsi="Symbol" w:hint="default"/>
+      </w:rPr>
+    </w:lvl>
+    <w:lvl w:ilvl="7" w:tplc="04160003" w:tentative="1">
+      <w:start w:val="1"/>
+      <w:numFmt w:val="bullet"/>
+      <w:lvlText w:val="o"/>
+      <w:lvlJc w:val="left"/>
+      <w:pPr>
+        <w:ind w:left="6906" w:hanging="360"/>
+      </w:pPr>
+      <w:rPr>
+        <w:rFonts w:ascii="Courier New" w:hAnsi="Courier New" w:cs="Courier New" w:hint="default"/>
+      </w:rPr>
+    </w:lvl>
+    <w:lvl w:ilvl="8" w:tplc="04160005" w:tentative="1">
+      <w:start w:val="1"/>
+      <w:numFmt w:val="bullet"/>
+      <w:lvlText w:val=""/>
+      <w:lvlJc w:val="left"/>
+      <w:pPr>
+        <w:ind w:left="7626" w:hanging="360"/>
+      </w:pPr>
+      <w:rPr>
+        <w:rFonts w:ascii="Wingdings" w:hAnsi="Wingdings" w:hint="default"/>
+      </w:rPr>
+    </w:lvl>
+  </w:abstractNum>
+  <w:abstractNum w:abstractNumId="12" w15:restartNumberingAfterBreak="0">
     <w:nsid w:val="7C2F5DF5"/>
     <w:multiLevelType w:val="hybridMultilevel"/>
     <w:tmpl w:val="B7CA7724"/>
@@ -6956,14 +7937,127 @@
       </w:rPr>
     </w:lvl>
   </w:abstractNum>
+  <w:abstractNum w:abstractNumId="13" w15:restartNumberingAfterBreak="0">
+    <w:nsid w:val="7C4415C0"/>
+    <w:multiLevelType w:val="hybridMultilevel"/>
+    <w:tmpl w:val="12466E60"/>
+    <w:lvl w:ilvl="0" w:tplc="04160001">
+      <w:start w:val="1"/>
+      <w:numFmt w:val="bullet"/>
+      <w:lvlText w:val=""/>
+      <w:lvlJc w:val="left"/>
+      <w:pPr>
+        <w:ind w:left="1866" w:hanging="360"/>
+      </w:pPr>
+      <w:rPr>
+        <w:rFonts w:ascii="Symbol" w:hAnsi="Symbol" w:hint="default"/>
+      </w:rPr>
+    </w:lvl>
+    <w:lvl w:ilvl="1" w:tplc="04160003" w:tentative="1">
+      <w:start w:val="1"/>
+      <w:numFmt w:val="bullet"/>
+      <w:lvlText w:val="o"/>
+      <w:lvlJc w:val="left"/>
+      <w:pPr>
+        <w:ind w:left="2586" w:hanging="360"/>
+      </w:pPr>
+      <w:rPr>
+        <w:rFonts w:ascii="Courier New" w:hAnsi="Courier New" w:cs="Courier New" w:hint="default"/>
+      </w:rPr>
+    </w:lvl>
+    <w:lvl w:ilvl="2" w:tplc="04160005" w:tentative="1">
+      <w:start w:val="1"/>
+      <w:numFmt w:val="bullet"/>
+      <w:lvlText w:val=""/>
+      <w:lvlJc w:val="left"/>
+      <w:pPr>
+        <w:ind w:left="3306" w:hanging="360"/>
+      </w:pPr>
+      <w:rPr>
+        <w:rFonts w:ascii="Wingdings" w:hAnsi="Wingdings" w:hint="default"/>
+      </w:rPr>
+    </w:lvl>
+    <w:lvl w:ilvl="3" w:tplc="04160001" w:tentative="1">
+      <w:start w:val="1"/>
+      <w:numFmt w:val="bullet"/>
+      <w:lvlText w:val=""/>
+      <w:lvlJc w:val="left"/>
+      <w:pPr>
+        <w:ind w:left="4026" w:hanging="360"/>
+      </w:pPr>
+      <w:rPr>
+        <w:rFonts w:ascii="Symbol" w:hAnsi="Symbol" w:hint="default"/>
+      </w:rPr>
+    </w:lvl>
+    <w:lvl w:ilvl="4" w:tplc="04160003" w:tentative="1">
+      <w:start w:val="1"/>
+      <w:numFmt w:val="bullet"/>
+      <w:lvlText w:val="o"/>
+      <w:lvlJc w:val="left"/>
+      <w:pPr>
+        <w:ind w:left="4746" w:hanging="360"/>
+      </w:pPr>
+      <w:rPr>
+        <w:rFonts w:ascii="Courier New" w:hAnsi="Courier New" w:cs="Courier New" w:hint="default"/>
+      </w:rPr>
+    </w:lvl>
+    <w:lvl w:ilvl="5" w:tplc="04160005" w:tentative="1">
+      <w:start w:val="1"/>
+      <w:numFmt w:val="bullet"/>
+      <w:lvlText w:val=""/>
+      <w:lvlJc w:val="left"/>
+      <w:pPr>
+        <w:ind w:left="5466" w:hanging="360"/>
+      </w:pPr>
+      <w:rPr>
+        <w:rFonts w:ascii="Wingdings" w:hAnsi="Wingdings" w:hint="default"/>
+      </w:rPr>
+    </w:lvl>
+    <w:lvl w:ilvl="6" w:tplc="04160001" w:tentative="1">
+      <w:start w:val="1"/>
+      <w:numFmt w:val="bullet"/>
+      <w:lvlText w:val=""/>
+      <w:lvlJc w:val="left"/>
+      <w:pPr>
+        <w:ind w:left="6186" w:hanging="360"/>
+      </w:pPr>
+      <w:rPr>
+        <w:rFonts w:ascii="Symbol" w:hAnsi="Symbol" w:hint="default"/>
+      </w:rPr>
+    </w:lvl>
+    <w:lvl w:ilvl="7" w:tplc="04160003" w:tentative="1">
+      <w:start w:val="1"/>
+      <w:numFmt w:val="bullet"/>
+      <w:lvlText w:val="o"/>
+      <w:lvlJc w:val="left"/>
+      <w:pPr>
+        <w:ind w:left="6906" w:hanging="360"/>
+      </w:pPr>
+      <w:rPr>
+        <w:rFonts w:ascii="Courier New" w:hAnsi="Courier New" w:cs="Courier New" w:hint="default"/>
+      </w:rPr>
+    </w:lvl>
+    <w:lvl w:ilvl="8" w:tplc="04160005" w:tentative="1">
+      <w:start w:val="1"/>
+      <w:numFmt w:val="bullet"/>
+      <w:lvlText w:val=""/>
+      <w:lvlJc w:val="left"/>
+      <w:pPr>
+        <w:ind w:left="7626" w:hanging="360"/>
+      </w:pPr>
+      <w:rPr>
+        <w:rFonts w:ascii="Wingdings" w:hAnsi="Wingdings" w:hint="default"/>
+      </w:rPr>
+    </w:lvl>
+  </w:abstractNum>
   <w:num w:numId="1" w16cid:durableId="560824303">
-    <w:abstractNumId w:val="6"/>
+    <w:abstractNumId w:val="9"/>
   </w:num>
   <w:num w:numId="2" w16cid:durableId="1180509139">
-    <w:abstractNumId w:val="7"/>
+    <w:abstractNumId w:val="12"/>
   </w:num>
   <w:num w:numId="3" w16cid:durableId="998801316">
-    <w:abstractNumId w:val="6"/>
+    <w:abstractNumId w:val="9"/>
     <w:lvlOverride w:ilvl="0">
       <w:startOverride w:val="1"/>
     </w:lvlOverride>
@@ -6993,7 +8087,7 @@
     </w:lvlOverride>
   </w:num>
   <w:num w:numId="4" w16cid:durableId="1022515853">
-    <w:abstractNumId w:val="6"/>
+    <w:abstractNumId w:val="9"/>
     <w:lvlOverride w:ilvl="0">
       <w:startOverride w:val="1"/>
     </w:lvlOverride>
@@ -7029,7 +8123,7 @@
     <w:abstractNumId w:val="1"/>
   </w:num>
   <w:num w:numId="7" w16cid:durableId="824786985">
-    <w:abstractNumId w:val="5"/>
+    <w:abstractNumId w:val="6"/>
   </w:num>
   <w:num w:numId="8" w16cid:durableId="1018124092">
     <w:abstractNumId w:val="3"/>
@@ -7039,6 +8133,27 @@
   </w:num>
   <w:num w:numId="10" w16cid:durableId="431558217">
     <w:abstractNumId w:val="4"/>
+  </w:num>
+  <w:num w:numId="11" w16cid:durableId="1821649868">
+    <w:abstractNumId w:val="13"/>
+  </w:num>
+  <w:num w:numId="12" w16cid:durableId="1295139559">
+    <w:abstractNumId w:val="5"/>
+  </w:num>
+  <w:num w:numId="13" w16cid:durableId="279459080">
+    <w:abstractNumId w:val="9"/>
+  </w:num>
+  <w:num w:numId="14" w16cid:durableId="660278728">
+    <w:abstractNumId w:val="7"/>
+  </w:num>
+  <w:num w:numId="15" w16cid:durableId="1147479708">
+    <w:abstractNumId w:val="11"/>
+  </w:num>
+  <w:num w:numId="16" w16cid:durableId="1402174750">
+    <w:abstractNumId w:val="10"/>
+  </w:num>
+  <w:num w:numId="17" w16cid:durableId="934288952">
+    <w:abstractNumId w:val="8"/>
   </w:num>
 </w:numbering>
 </file>
@@ -7441,7 +8556,7 @@
   <w:style w:type="paragraph" w:default="1" w:styleId="Normal">
     <w:name w:val="Normal"/>
     <w:qFormat/>
-    <w:rsid w:val="00F21532"/>
+    <w:rsid w:val="00390CD3"/>
   </w:style>
   <w:style w:type="paragraph" w:styleId="Ttulo1">
     <w:name w:val="heading 1"/>
@@ -7458,7 +8573,7 @@
       <w:autoSpaceDE w:val="0"/>
       <w:autoSpaceDN w:val="0"/>
       <w:spacing w:after="0" w:line="360" w:lineRule="auto"/>
-      <w:ind w:left="0" w:firstLine="0"/>
+      <w:ind w:left="1146"/>
       <w:outlineLvl w:val="0"/>
     </w:pPr>
     <w:rPr>
@@ -7508,7 +8623,6 @@
         <w:ilvl w:val="1"/>
         <w:numId w:val="1"/>
       </w:numPr>
-      <w:ind w:left="1134" w:hanging="425"/>
       <w:outlineLvl w:val="1"/>
     </w:pPr>
     <w:rPr>
@@ -7530,7 +8644,6 @@
         <w:ilvl w:val="2"/>
         <w:numId w:val="1"/>
       </w:numPr>
-      <w:ind w:left="1701" w:hanging="709"/>
       <w:outlineLvl w:val="2"/>
     </w:pPr>
     <w:rPr>
@@ -7552,13 +8665,13 @@
         <w:ilvl w:val="3"/>
         <w:numId w:val="1"/>
       </w:numPr>
-      <w:ind w:left="425" w:firstLine="851"/>
       <w:outlineLvl w:val="3"/>
     </w:pPr>
   </w:style>
   <w:style w:type="character" w:default="1" w:styleId="Fontepargpadro">
     <w:name w:val="Default Paragraph Font"/>
     <w:uiPriority w:val="1"/>
+    <w:semiHidden/>
     <w:unhideWhenUsed/>
   </w:style>
   <w:style w:type="table" w:default="1" w:styleId="Tabelanormal">

</xml_diff>

<commit_message>
Ajustes solicitadas pelo orientador Edson (mantendo somente o escopo principal do que foi desenvolvido).
</commit_message>
<xml_diff>
--- a/evidências/TCC/TCC - Desenvolvimento Full Stack.docx
+++ b/evidências/TCC/TCC - Desenvolvimento Full Stack.docx
@@ -712,6 +712,14 @@
               <w:color w:val="2F5496" w:themeColor="accent1" w:themeShade="BF"/>
               <w:sz w:val="24"/>
               <w:szCs w:val="24"/>
+              <w14:textFill>
+                <w14:solidFill>
+                  <w14:schemeClr w14:val="accent1">
+                    <w14:lumMod w14:val="75000"/>
+                    <w14:lumMod w14:val="75000"/>
+                  </w14:schemeClr>
+                </w14:solidFill>
+              </w14:textFill>
             </w:rPr>
           </w:pPr>
         </w:p>
@@ -2276,56 +2284,10 @@
     <w:p>
       <w:pPr>
         <w:pStyle w:val="CorpodoTexto"/>
-        <w:numPr>
-          <w:ilvl w:val="0"/>
-          <w:numId w:val="18"/>
-        </w:numPr>
-        <w:spacing w:after="240"/>
-        <w:rPr>
-          <w:color w:val="EE0000"/>
-        </w:rPr>
-      </w:pPr>
-      <w:r>
-        <w:rPr>
-          <w:color w:val="EE0000"/>
-        </w:rPr>
-        <w:t>Registre reservas financeiras e investimentos, com visualização em tabela e gráfico de proporção;</w:t>
-      </w:r>
-    </w:p>
-    <w:p>
-      <w:pPr>
-        <w:pStyle w:val="CorpodoTexto"/>
-        <w:numPr>
-          <w:ilvl w:val="0"/>
-          <w:numId w:val="18"/>
-        </w:numPr>
-        <w:spacing w:after="240"/>
-        <w:rPr>
-          <w:color w:val="EE0000"/>
-        </w:rPr>
-      </w:pPr>
-      <w:r>
-        <w:rPr>
-          <w:color w:val="EE0000"/>
-        </w:rPr>
-        <w:t>Configure notificações personalizadas de recebimento e de acompanhamento do saldo.</w:t>
-      </w:r>
-    </w:p>
-    <w:p>
-      <w:pPr>
-        <w:pStyle w:val="CorpodoTexto"/>
         <w:spacing w:after="240"/>
         <w:ind w:firstLine="708"/>
       </w:pPr>
-    </w:p>
-    <w:p>
-      <w:pPr>
-        <w:pStyle w:val="CorpodoTexto"/>
-        <w:spacing w:after="240"/>
-        <w:ind w:firstLine="708"/>
-      </w:pPr>
-      <w:r>
-        <w:lastRenderedPageBreak/>
+      <w:r>
         <w:t xml:space="preserve">Para alcançar esses objetivos, o trabalho será estruturado em diferentes etapas complementares. Inicialmente, será definido o escopo funcional da aplicação, onde serão elaboradas as jornadas do usuário. Na sequência, serão tomadas as decisões de arquitetura da solução, envolvendo a escolha das tecnologias de </w:t>
       </w:r>
       <w:proofErr w:type="spellStart"/>
@@ -2394,6 +2356,7 @@
         </w:sectPr>
       </w:pPr>
       <w:r>
+        <w:lastRenderedPageBreak/>
         <w:t>Por fim, será realizada a integração da aplicação em um ambiente de nuvem, garantindo que a solução esteja disponível para uso e possa ser validada em condições semelhantes às de produção.</w:t>
       </w:r>
     </w:p>
@@ -2852,72 +2815,100 @@
           <w:bCs/>
         </w:rPr>
         <w:lastRenderedPageBreak/>
-        <w:t>História 2 - Recuperação de Senha</w:t>
-      </w:r>
-    </w:p>
-    <w:p>
-      <w:pPr>
-        <w:pStyle w:val="CorpodoTexto"/>
-        <w:spacing w:after="240"/>
-        <w:ind w:firstLine="426"/>
-      </w:pPr>
+        <w:t xml:space="preserve">História </w:t>
+      </w:r>
       <w:r>
         <w:rPr>
           <w:b/>
           <w:bCs/>
         </w:rPr>
-        <w:t>Como</w:t>
-      </w:r>
-      <w:r>
-        <w:t xml:space="preserve"> usuário</w:t>
-      </w:r>
-    </w:p>
-    <w:p>
-      <w:pPr>
-        <w:pStyle w:val="CorpodoTexto"/>
-        <w:spacing w:after="240"/>
-        <w:ind w:firstLine="426"/>
-      </w:pPr>
+        <w:t>4</w:t>
+      </w:r>
       <w:r>
         <w:rPr>
           <w:b/>
           <w:bCs/>
         </w:rPr>
-        <w:t>Q</w:t>
+        <w:t xml:space="preserve"> - </w:t>
       </w:r>
       <w:r>
         <w:rPr>
           <w:b/>
           <w:bCs/>
         </w:rPr>
-        <w:t>uero</w:t>
-      </w:r>
-      <w:r>
-        <w:t xml:space="preserve"> recuperar minha senha a partir do e-mail cadastrado</w:t>
-      </w:r>
-    </w:p>
-    <w:p>
-      <w:pPr>
-        <w:pStyle w:val="CorpodoTexto"/>
-        <w:spacing w:after="240"/>
-        <w:ind w:firstLine="426"/>
-      </w:pPr>
+        <w:t>Tela Principal</w:t>
+      </w:r>
       <w:r>
         <w:rPr>
           <w:b/>
           <w:bCs/>
         </w:rPr>
-        <w:t>P</w:t>
-      </w:r>
+        <w:t xml:space="preserve"> (Visão Geral do Mês)</w:t>
+      </w:r>
+    </w:p>
+    <w:p>
+      <w:pPr>
+        <w:pStyle w:val="CorpodoTexto"/>
+        <w:spacing w:after="240"/>
+        <w:ind w:firstLine="426"/>
+      </w:pPr>
       <w:r>
         <w:rPr>
           <w:b/>
           <w:bCs/>
         </w:rPr>
+        <w:t>Como</w:t>
+      </w:r>
+      <w:r>
+        <w:t xml:space="preserve"> usuário</w:t>
+      </w:r>
+    </w:p>
+    <w:p>
+      <w:pPr>
+        <w:pStyle w:val="CorpodoTexto"/>
+        <w:spacing w:after="240"/>
+        <w:ind w:firstLine="426"/>
+      </w:pPr>
+      <w:r>
+        <w:rPr>
+          <w:b/>
+          <w:bCs/>
+        </w:rPr>
+        <w:t>Q</w:t>
+      </w:r>
+      <w:r>
+        <w:rPr>
+          <w:b/>
+          <w:bCs/>
+        </w:rPr>
+        <w:t>uero</w:t>
+      </w:r>
+      <w:r>
+        <w:t xml:space="preserve"> visualizar em uma tela principal o planejamento do mês, incluindo saldo disponível, checklist de contas e um resumo da distribuição da renda</w:t>
+      </w:r>
+    </w:p>
+    <w:p>
+      <w:pPr>
+        <w:pStyle w:val="CorpodoTexto"/>
+        <w:spacing w:after="240"/>
+        <w:ind w:firstLine="426"/>
+      </w:pPr>
+      <w:r>
+        <w:rPr>
+          <w:b/>
+          <w:bCs/>
+        </w:rPr>
+        <w:t>P</w:t>
+      </w:r>
+      <w:r>
+        <w:rPr>
+          <w:b/>
+          <w:bCs/>
+        </w:rPr>
         <w:t>ara</w:t>
       </w:r>
       <w:r>
-        <w:t xml:space="preserve"> não perder o acesso à aplicação caso esqueça minhas credenciais.</w:t>
+        <w:t xml:space="preserve"> acompanhar rapidamente meus compromissos financeiros, organizar os pagamentos mensais e entender melhor como minha renda está distribuída.</w:t>
       </w:r>
     </w:p>
     <w:p>
@@ -2948,237 +2939,7 @@
         <w:spacing w:after="240"/>
       </w:pPr>
       <w:r>
-        <w:t>A senha deverá ser recriada, não enviando a senha do usuário diretamente para o seu e-mail.</w:t>
-      </w:r>
-    </w:p>
-    <w:p>
-      <w:pPr>
-        <w:pStyle w:val="CorpodoTexto"/>
-        <w:numPr>
-          <w:ilvl w:val="1"/>
-          <w:numId w:val="3"/>
-        </w:numPr>
-        <w:spacing w:after="240"/>
-        <w:rPr>
-          <w:b/>
-          <w:bCs/>
-        </w:rPr>
-      </w:pPr>
-      <w:r>
-        <w:rPr>
-          <w:b/>
-          <w:bCs/>
-        </w:rPr>
-        <w:t xml:space="preserve">História 3 - </w:t>
-      </w:r>
-      <w:r>
-        <w:rPr>
-          <w:b/>
-          <w:bCs/>
-        </w:rPr>
-        <w:t>Dicas de Utilização</w:t>
-      </w:r>
-    </w:p>
-    <w:p>
-      <w:pPr>
-        <w:pStyle w:val="CorpodoTexto"/>
-        <w:spacing w:after="240"/>
-        <w:ind w:firstLine="426"/>
-      </w:pPr>
-      <w:r>
-        <w:rPr>
-          <w:b/>
-          <w:bCs/>
-        </w:rPr>
-        <w:t>Como</w:t>
-      </w:r>
-      <w:r>
-        <w:t xml:space="preserve"> usuário iniciante</w:t>
-      </w:r>
-    </w:p>
-    <w:p>
-      <w:pPr>
-        <w:pStyle w:val="CorpodoTexto"/>
-        <w:spacing w:after="240"/>
-        <w:ind w:firstLine="426"/>
-      </w:pPr>
-      <w:r>
-        <w:rPr>
-          <w:b/>
-          <w:bCs/>
-        </w:rPr>
-        <w:t>Q</w:t>
-      </w:r>
-      <w:r>
-        <w:rPr>
-          <w:b/>
-          <w:bCs/>
-        </w:rPr>
-        <w:t>uero</w:t>
-      </w:r>
-      <w:r>
-        <w:t xml:space="preserve"> </w:t>
-      </w:r>
-      <w:r>
-        <w:t xml:space="preserve">ter acesso a dicas </w:t>
-      </w:r>
-      <w:r>
-        <w:t xml:space="preserve">que orientem o preenchimento dos campos </w:t>
-      </w:r>
-      <w:r>
-        <w:t>editáveis</w:t>
-      </w:r>
-    </w:p>
-    <w:p>
-      <w:pPr>
-        <w:pStyle w:val="CorpodoTexto"/>
-        <w:spacing w:after="240"/>
-        <w:ind w:firstLine="426"/>
-      </w:pPr>
-      <w:r>
-        <w:rPr>
-          <w:b/>
-          <w:bCs/>
-        </w:rPr>
-        <w:t>Para</w:t>
-      </w:r>
-      <w:r>
-        <w:t xml:space="preserve"> de </w:t>
-      </w:r>
-      <w:r>
-        <w:t>conseguir utilizar corretamente a aplicação.</w:t>
-      </w:r>
-    </w:p>
-    <w:p>
-      <w:pPr>
-        <w:pStyle w:val="CorpodoTexto"/>
-        <w:numPr>
-          <w:ilvl w:val="1"/>
-          <w:numId w:val="3"/>
-        </w:numPr>
-        <w:spacing w:after="240"/>
-        <w:rPr>
-          <w:b/>
-          <w:bCs/>
-        </w:rPr>
-      </w:pPr>
-      <w:r>
-        <w:rPr>
-          <w:b/>
-          <w:bCs/>
-        </w:rPr>
-        <w:t xml:space="preserve">História </w:t>
-      </w:r>
-      <w:r>
-        <w:rPr>
-          <w:b/>
-          <w:bCs/>
-        </w:rPr>
-        <w:t>4</w:t>
-      </w:r>
-      <w:r>
-        <w:rPr>
-          <w:b/>
-          <w:bCs/>
-        </w:rPr>
-        <w:t xml:space="preserve"> - </w:t>
-      </w:r>
-      <w:r>
-        <w:rPr>
-          <w:b/>
-          <w:bCs/>
-        </w:rPr>
-        <w:t>Tela Principal</w:t>
-      </w:r>
-      <w:r>
-        <w:rPr>
-          <w:b/>
-          <w:bCs/>
-        </w:rPr>
-        <w:t xml:space="preserve"> (Visão Geral do Mês)</w:t>
-      </w:r>
-    </w:p>
-    <w:p>
-      <w:pPr>
-        <w:pStyle w:val="CorpodoTexto"/>
-        <w:spacing w:after="240"/>
-        <w:ind w:firstLine="426"/>
-      </w:pPr>
-      <w:r>
-        <w:rPr>
-          <w:b/>
-          <w:bCs/>
-        </w:rPr>
-        <w:t>Como</w:t>
-      </w:r>
-      <w:r>
-        <w:t xml:space="preserve"> usuário</w:t>
-      </w:r>
-    </w:p>
-    <w:p>
-      <w:pPr>
-        <w:pStyle w:val="CorpodoTexto"/>
-        <w:spacing w:after="240"/>
-        <w:ind w:firstLine="426"/>
-      </w:pPr>
-      <w:r>
-        <w:rPr>
-          <w:b/>
-          <w:bCs/>
-        </w:rPr>
-        <w:t>Q</w:t>
-      </w:r>
-      <w:r>
-        <w:rPr>
-          <w:b/>
-          <w:bCs/>
-        </w:rPr>
-        <w:t>uero</w:t>
-      </w:r>
-      <w:r>
-        <w:t xml:space="preserve"> visualizar em uma tela principal o planejamento do mês, incluindo saldo disponível, checklist de contas e um resumo da distribuição da renda</w:t>
-      </w:r>
-    </w:p>
-    <w:p>
-      <w:pPr>
-        <w:pStyle w:val="CorpodoTexto"/>
-        <w:spacing w:after="240"/>
-        <w:ind w:firstLine="426"/>
-      </w:pPr>
-      <w:r>
-        <w:rPr>
-          <w:b/>
-          <w:bCs/>
-        </w:rPr>
-        <w:t>P</w:t>
-      </w:r>
-      <w:r>
-        <w:rPr>
-          <w:b/>
-          <w:bCs/>
-        </w:rPr>
-        <w:t>ara</w:t>
-      </w:r>
-      <w:r>
-        <w:t xml:space="preserve"> acompanhar rapidamente meus compromissos financeiros, organizar os pagamentos mensais e entender melhor como minha renda está distribuída.</w:t>
-      </w:r>
-    </w:p>
-    <w:p>
-      <w:pPr>
-        <w:pStyle w:val="CorpodoTexto"/>
-        <w:spacing w:after="240"/>
-        <w:ind w:firstLine="426"/>
-        <w:rPr>
-          <w:b/>
-          <w:bCs/>
-        </w:rPr>
-      </w:pPr>
-      <w:r>
-        <w:rPr>
-          <w:b/>
-          <w:bCs/>
-        </w:rPr>
-        <w:t>Critérios de aceitação:</w:t>
+        <w:t>O cabeçalho deve exibir automaticamente o mês e ano atuais, permitindo avançar ou retroceder.</w:t>
       </w:r>
     </w:p>
     <w:p>
@@ -3191,7 +2952,7 @@
         <w:spacing w:after="240"/>
       </w:pPr>
       <w:r>
-        <w:t>O cabeçalho deve exibir automaticamente o mês e ano atuais, permitindo avançar ou retroceder.</w:t>
+        <w:t>O usuário deve poder informar o valor de saldo disponível no início do mês.</w:t>
       </w:r>
     </w:p>
     <w:p>
@@ -3204,7 +2965,7 @@
         <w:spacing w:after="240"/>
       </w:pPr>
       <w:r>
-        <w:t>O usuário deve poder informar o valor de saldo disponível no início do mês.</w:t>
+        <w:t>O usuário deve poder cadastrar contas fixas com descrição, data de vencimento e valor.</w:t>
       </w:r>
     </w:p>
     <w:p>
@@ -3217,7 +2978,7 @@
         <w:spacing w:after="240"/>
       </w:pPr>
       <w:r>
-        <w:t>O usuário deve poder cadastrar contas fixas com descrição, data de vencimento e valor.</w:t>
+        <w:t>Cada conta deve ser exibida em formato de checklist, podendo ser marcada como paga.</w:t>
       </w:r>
     </w:p>
     <w:p>
@@ -3230,8 +2991,7 @@
         <w:spacing w:after="240"/>
       </w:pPr>
       <w:r>
-        <w:lastRenderedPageBreak/>
-        <w:t>Cada conta deve ser exibida em formato de checklist, podendo ser marcada como paga.</w:t>
+        <w:t>Deve ser possível editar ou excluir uma conta cadastrada.</w:t>
       </w:r>
     </w:p>
     <w:p>
@@ -3244,7 +3004,7 @@
         <w:spacing w:after="240"/>
       </w:pPr>
       <w:r>
-        <w:t>Deve ser possível editar ou excluir uma conta cadastrada.</w:t>
+        <w:t>Deve ser possível copiar as contas de um mês anterior.</w:t>
       </w:r>
     </w:p>
     <w:p>
@@ -3257,495 +3017,15 @@
         <w:spacing w:after="240"/>
       </w:pPr>
       <w:r>
-        <w:t>Deve ser possível copiar as contas de um mês anterior.</w:t>
-      </w:r>
-    </w:p>
-    <w:p>
-      <w:pPr>
-        <w:pStyle w:val="CorpodoTexto"/>
+        <w:t>O sistema deve exibir um resumo que mostre a proporção entre contas fixas, despesas variáveis e saldo livre.</w:t>
+      </w:r>
+    </w:p>
+    <w:p>
+      <w:pPr>
+        <w:pStyle w:val="Ttulo2"/>
         <w:numPr>
           <w:ilvl w:val="0"/>
-          <w:numId w:val="20"/>
-        </w:numPr>
-        <w:spacing w:after="240"/>
-      </w:pPr>
-      <w:r>
-        <w:t>O sistema deve exibir um resumo que mostre a proporção entre contas fixas, despesas variáveis e saldo livre.</w:t>
-      </w:r>
-    </w:p>
-    <w:p>
-      <w:pPr>
-        <w:pStyle w:val="CorpodoTexto"/>
-        <w:numPr>
-          <w:ilvl w:val="1"/>
-          <w:numId w:val="3"/>
-        </w:numPr>
-        <w:spacing w:after="240"/>
-        <w:rPr>
-          <w:b/>
-          <w:bCs/>
-          <w:color w:val="EE0000"/>
-        </w:rPr>
-      </w:pPr>
-      <w:r>
-        <w:rPr>
-          <w:b/>
-          <w:bCs/>
-          <w:color w:val="EE0000"/>
-        </w:rPr>
-        <w:t xml:space="preserve">História </w:t>
-      </w:r>
-      <w:r>
-        <w:rPr>
-          <w:b/>
-          <w:bCs/>
-          <w:color w:val="EE0000"/>
-        </w:rPr>
-        <w:t>5</w:t>
-      </w:r>
-      <w:r>
-        <w:rPr>
-          <w:b/>
-          <w:bCs/>
-          <w:color w:val="EE0000"/>
-        </w:rPr>
-        <w:t xml:space="preserve"> </w:t>
-      </w:r>
-      <w:r>
-        <w:rPr>
-          <w:b/>
-          <w:bCs/>
-          <w:color w:val="EE0000"/>
-        </w:rPr>
-        <w:t>-</w:t>
-      </w:r>
-      <w:r>
-        <w:rPr>
-          <w:b/>
-          <w:bCs/>
-          <w:color w:val="EE0000"/>
-        </w:rPr>
-        <w:t xml:space="preserve"> </w:t>
-      </w:r>
-      <w:r>
-        <w:rPr>
-          <w:b/>
-          <w:bCs/>
-          <w:color w:val="EE0000"/>
-        </w:rPr>
-        <w:t>Tela de Reservas Financeiras</w:t>
-      </w:r>
-    </w:p>
-    <w:p>
-      <w:pPr>
-        <w:pStyle w:val="CorpodoTexto"/>
-        <w:spacing w:after="240"/>
-        <w:ind w:firstLine="426"/>
-        <w:rPr>
-          <w:color w:val="EE0000"/>
-        </w:rPr>
-      </w:pPr>
-      <w:r>
-        <w:rPr>
-          <w:b/>
-          <w:bCs/>
-          <w:color w:val="EE0000"/>
-        </w:rPr>
-        <w:t>Como</w:t>
-      </w:r>
-      <w:r>
-        <w:rPr>
-          <w:color w:val="EE0000"/>
-        </w:rPr>
-        <w:t xml:space="preserve"> usuário</w:t>
-      </w:r>
-    </w:p>
-    <w:p>
-      <w:pPr>
-        <w:pStyle w:val="CorpodoTexto"/>
-        <w:spacing w:after="240"/>
-        <w:ind w:firstLine="426"/>
-        <w:rPr>
-          <w:color w:val="EE0000"/>
-        </w:rPr>
-      </w:pPr>
-      <w:r>
-        <w:rPr>
-          <w:b/>
-          <w:bCs/>
-          <w:color w:val="EE0000"/>
-        </w:rPr>
-        <w:t>Quero</w:t>
-      </w:r>
-      <w:r>
-        <w:rPr>
-          <w:color w:val="EE0000"/>
-        </w:rPr>
-        <w:t xml:space="preserve"> registrar valores destinados a reservas financeiras e investimentos</w:t>
-      </w:r>
-    </w:p>
-    <w:p>
-      <w:pPr>
-        <w:pStyle w:val="CorpodoTexto"/>
-        <w:spacing w:after="240"/>
-        <w:ind w:firstLine="426"/>
-        <w:rPr>
-          <w:color w:val="EE0000"/>
-        </w:rPr>
-      </w:pPr>
-      <w:r>
-        <w:rPr>
-          <w:b/>
-          <w:bCs/>
-          <w:color w:val="EE0000"/>
-        </w:rPr>
-        <w:t>Para</w:t>
-      </w:r>
-      <w:r>
-        <w:rPr>
-          <w:color w:val="EE0000"/>
-        </w:rPr>
-        <w:t xml:space="preserve"> ter controle sobre o quanto estou guardando mensalmente.</w:t>
-      </w:r>
-    </w:p>
-    <w:p>
-      <w:pPr>
-        <w:pStyle w:val="CorpodoTexto"/>
-        <w:spacing w:after="240"/>
-        <w:ind w:firstLine="426"/>
-        <w:rPr>
-          <w:b/>
-          <w:bCs/>
-          <w:color w:val="EE0000"/>
-        </w:rPr>
-      </w:pPr>
-      <w:r>
-        <w:rPr>
-          <w:b/>
-          <w:bCs/>
-          <w:color w:val="EE0000"/>
-        </w:rPr>
-        <w:t>Critérios de aceitação:</w:t>
-      </w:r>
-    </w:p>
-    <w:p>
-      <w:pPr>
-        <w:pStyle w:val="CorpodoTexto"/>
-        <w:numPr>
-          <w:ilvl w:val="0"/>
-          <w:numId w:val="21"/>
-        </w:numPr>
-        <w:spacing w:after="240"/>
-        <w:rPr>
-          <w:color w:val="EE0000"/>
-        </w:rPr>
-      </w:pPr>
-      <w:r>
-        <w:rPr>
-          <w:color w:val="EE0000"/>
-        </w:rPr>
-        <w:t>Cada item deve ser exibido em tabela, podendo ser editado ou excluído.</w:t>
-      </w:r>
-    </w:p>
-    <w:p>
-      <w:pPr>
-        <w:pStyle w:val="CorpodoTexto"/>
-        <w:numPr>
-          <w:ilvl w:val="0"/>
-          <w:numId w:val="21"/>
-        </w:numPr>
-        <w:spacing w:after="240"/>
-        <w:rPr>
-          <w:color w:val="EE0000"/>
-        </w:rPr>
-      </w:pPr>
-      <w:r>
-        <w:rPr>
-          <w:color w:val="EE0000"/>
-        </w:rPr>
-        <w:t>Deve ser possível copiar as reservas do mês anterior.</w:t>
-      </w:r>
-    </w:p>
-    <w:p>
-      <w:pPr>
-        <w:pStyle w:val="CorpodoTexto"/>
-        <w:numPr>
-          <w:ilvl w:val="0"/>
-          <w:numId w:val="21"/>
-        </w:numPr>
-        <w:spacing w:after="240"/>
-        <w:rPr>
-          <w:color w:val="EE0000"/>
-        </w:rPr>
-      </w:pPr>
-      <w:r>
-        <w:rPr>
-          <w:color w:val="EE0000"/>
-        </w:rPr>
-        <w:t>Um gráfico de rosca deve mostrar a proporção destinada a cada reserva.</w:t>
-      </w:r>
-    </w:p>
-    <w:p>
-      <w:pPr>
-        <w:pStyle w:val="CorpodoTexto"/>
-        <w:numPr>
-          <w:ilvl w:val="1"/>
-          <w:numId w:val="3"/>
-        </w:numPr>
-        <w:spacing w:after="240"/>
-        <w:rPr>
-          <w:b/>
-          <w:bCs/>
-          <w:color w:val="EE0000"/>
-        </w:rPr>
-      </w:pPr>
-      <w:r>
-        <w:rPr>
-          <w:b/>
-          <w:bCs/>
-          <w:color w:val="EE0000"/>
-        </w:rPr>
-        <w:t xml:space="preserve">História </w:t>
-      </w:r>
-      <w:r>
-        <w:rPr>
-          <w:b/>
-          <w:bCs/>
-          <w:color w:val="EE0000"/>
-        </w:rPr>
-        <w:t>6</w:t>
-      </w:r>
-      <w:r>
-        <w:rPr>
-          <w:b/>
-          <w:bCs/>
-          <w:color w:val="EE0000"/>
-        </w:rPr>
-        <w:t xml:space="preserve"> - </w:t>
-      </w:r>
-      <w:r>
-        <w:rPr>
-          <w:b/>
-          <w:bCs/>
-          <w:color w:val="EE0000"/>
-        </w:rPr>
-        <w:t>Notificações de Recebimento</w:t>
-      </w:r>
-    </w:p>
-    <w:p>
-      <w:pPr>
-        <w:pStyle w:val="CorpodoTexto"/>
-        <w:spacing w:after="240"/>
-        <w:ind w:left="426" w:firstLine="0"/>
-        <w:rPr>
-          <w:color w:val="EE0000"/>
-        </w:rPr>
-      </w:pPr>
-      <w:r>
-        <w:rPr>
-          <w:b/>
-          <w:bCs/>
-          <w:color w:val="EE0000"/>
-        </w:rPr>
-        <w:t>Como</w:t>
-      </w:r>
-      <w:r>
-        <w:rPr>
-          <w:color w:val="EE0000"/>
-        </w:rPr>
-        <w:t xml:space="preserve"> usuário</w:t>
-      </w:r>
-    </w:p>
-    <w:p>
-      <w:pPr>
-        <w:pStyle w:val="CorpodoTexto"/>
-        <w:spacing w:after="240"/>
-        <w:ind w:left="426" w:firstLine="0"/>
-        <w:rPr>
-          <w:color w:val="EE0000"/>
-        </w:rPr>
-      </w:pPr>
-      <w:r>
-        <w:rPr>
-          <w:b/>
-          <w:bCs/>
-          <w:color w:val="EE0000"/>
-        </w:rPr>
-        <w:t>Quero</w:t>
-      </w:r>
-      <w:r>
-        <w:rPr>
-          <w:color w:val="EE0000"/>
-        </w:rPr>
-        <w:t xml:space="preserve"> receber uma notificação no dia do meu pagamento</w:t>
-      </w:r>
-    </w:p>
-    <w:p>
-      <w:pPr>
-        <w:pStyle w:val="CorpodoTexto"/>
-        <w:spacing w:after="240"/>
-        <w:ind w:left="426" w:firstLine="0"/>
-        <w:rPr>
-          <w:color w:val="EE0000"/>
-        </w:rPr>
-      </w:pPr>
-      <w:r>
-        <w:rPr>
-          <w:b/>
-          <w:bCs/>
-          <w:color w:val="EE0000"/>
-        </w:rPr>
-        <w:t>Para</w:t>
-      </w:r>
-      <w:r>
-        <w:rPr>
-          <w:color w:val="EE0000"/>
-        </w:rPr>
-        <w:t xml:space="preserve"> ser lembrado de realizar o planejamento do mês. </w:t>
-      </w:r>
-    </w:p>
-    <w:p>
-      <w:pPr>
-        <w:pStyle w:val="CorpodoTexto"/>
-        <w:spacing w:after="240"/>
-        <w:ind w:left="426" w:firstLine="0"/>
-        <w:rPr>
-          <w:color w:val="EE0000"/>
-        </w:rPr>
-      </w:pPr>
-    </w:p>
-    <w:p>
-      <w:pPr>
-        <w:pStyle w:val="CorpodoTexto"/>
-        <w:spacing w:after="240"/>
-        <w:ind w:left="426" w:firstLine="0"/>
-        <w:rPr>
-          <w:color w:val="EE0000"/>
-        </w:rPr>
-      </w:pPr>
-    </w:p>
-    <w:p>
-      <w:pPr>
-        <w:pStyle w:val="CorpodoTexto"/>
-        <w:spacing w:after="240"/>
-        <w:ind w:left="426" w:firstLine="0"/>
-        <w:rPr>
-          <w:color w:val="EE0000"/>
-        </w:rPr>
-      </w:pPr>
-    </w:p>
-    <w:p>
-      <w:pPr>
-        <w:pStyle w:val="CorpodoTexto"/>
-        <w:spacing w:after="240"/>
-        <w:ind w:left="426" w:firstLine="0"/>
-        <w:rPr>
-          <w:color w:val="EE0000"/>
-        </w:rPr>
-      </w:pPr>
-    </w:p>
-    <w:p>
-      <w:pPr>
-        <w:pStyle w:val="CorpodoTexto"/>
-        <w:numPr>
-          <w:ilvl w:val="1"/>
-          <w:numId w:val="3"/>
-        </w:numPr>
-        <w:spacing w:after="240"/>
-        <w:rPr>
-          <w:b/>
-          <w:bCs/>
-          <w:color w:val="EE0000"/>
-        </w:rPr>
-      </w:pPr>
-      <w:r>
-        <w:rPr>
-          <w:b/>
-          <w:bCs/>
-          <w:color w:val="EE0000"/>
-        </w:rPr>
-        <w:lastRenderedPageBreak/>
-        <w:t>História 7 - Notificações de Controle de Saldo</w:t>
-      </w:r>
-    </w:p>
-    <w:p>
-      <w:pPr>
-        <w:pStyle w:val="CorpodoTexto"/>
-        <w:spacing w:after="240"/>
-        <w:ind w:firstLine="426"/>
-        <w:rPr>
-          <w:color w:val="EE0000"/>
-        </w:rPr>
-      </w:pPr>
-      <w:r>
-        <w:rPr>
-          <w:b/>
-          <w:bCs/>
-          <w:color w:val="EE0000"/>
-        </w:rPr>
-        <w:t>Como</w:t>
-      </w:r>
-      <w:r>
-        <w:rPr>
-          <w:color w:val="EE0000"/>
-        </w:rPr>
-        <w:t xml:space="preserve"> usuário</w:t>
-      </w:r>
-    </w:p>
-    <w:p>
-      <w:pPr>
-        <w:pStyle w:val="CorpodoTexto"/>
-        <w:spacing w:after="240"/>
-        <w:ind w:firstLine="426"/>
-        <w:rPr>
-          <w:color w:val="EE0000"/>
-        </w:rPr>
-      </w:pPr>
-      <w:r>
-        <w:rPr>
-          <w:b/>
-          <w:bCs/>
-          <w:color w:val="EE0000"/>
-        </w:rPr>
-        <w:t>Quero</w:t>
-      </w:r>
-      <w:r>
-        <w:rPr>
-          <w:color w:val="EE0000"/>
-        </w:rPr>
-        <w:t xml:space="preserve"> receber lembretes semanais com o saldo que deveria ter em despesas variáveis proporcional ao tempo do mês</w:t>
-      </w:r>
-    </w:p>
-    <w:p>
-      <w:pPr>
-        <w:pStyle w:val="CorpodoTexto"/>
-        <w:spacing w:after="240"/>
-        <w:ind w:firstLine="426"/>
-        <w:rPr>
-          <w:color w:val="EE0000"/>
-        </w:rPr>
-      </w:pPr>
-      <w:r>
-        <w:rPr>
-          <w:b/>
-          <w:bCs/>
-          <w:color w:val="EE0000"/>
-        </w:rPr>
-        <w:t>Para</w:t>
-      </w:r>
-      <w:r>
-        <w:rPr>
-          <w:color w:val="EE0000"/>
-        </w:rPr>
-        <w:t xml:space="preserve"> saber se estou dentro do meu planejamento.</w:t>
-      </w:r>
-    </w:p>
-    <w:p>
-      <w:pPr>
-        <w:pStyle w:val="Ttulo2"/>
-        <w:numPr>
-          <w:ilvl w:val="1"/>
-          <w:numId w:val="3"/>
+          <w:numId w:val="0"/>
         </w:numPr>
         <w:rPr>
           <w:i/>
@@ -5168,224 +4448,6 @@
     </w:p>
     <w:p>
       <w:pPr>
-        <w:pStyle w:val="FiguradoCorpodotexto"/>
-        <w:rPr>
-          <w:color w:val="EE0000"/>
-        </w:rPr>
-      </w:pPr>
-      <w:r>
-        <w:rPr>
-          <w:color w:val="EE0000"/>
-        </w:rPr>
-        <w:lastRenderedPageBreak/>
-        <w:drawing>
-          <wp:inline distT="0" distB="0" distL="0" distR="0" wp14:anchorId="611BA217" wp14:editId="4A002AA9">
-            <wp:extent cx="1963264" cy="3422650"/>
-            <wp:effectExtent l="0" t="0" r="0" b="6350"/>
-            <wp:docPr id="1936915459" name="Imagem 1" descr="Interface gráfica do usuário, Gráfico, Aplicativo&#10;&#10;O conteúdo gerado por IA pode estar incorreto."/>
-            <wp:cNvGraphicFramePr>
-              <a:graphicFrameLocks xmlns:a="http://schemas.openxmlformats.org/drawingml/2006/main" noChangeAspect="1"/>
-            </wp:cNvGraphicFramePr>
-            <a:graphic xmlns:a="http://schemas.openxmlformats.org/drawingml/2006/main">
-              <a:graphicData uri="http://schemas.openxmlformats.org/drawingml/2006/picture">
-                <pic:pic xmlns:pic="http://schemas.openxmlformats.org/drawingml/2006/picture">
-                  <pic:nvPicPr>
-                    <pic:cNvPr id="1936915459" name="Imagem 1" descr="Interface gráfica do usuário, Gráfico, Aplicativo&#10;&#10;O conteúdo gerado por IA pode estar incorreto."/>
-                    <pic:cNvPicPr/>
-                  </pic:nvPicPr>
-                  <pic:blipFill>
-                    <a:blip r:embed="rId18"/>
-                    <a:stretch>
-                      <a:fillRect/>
-                    </a:stretch>
-                  </pic:blipFill>
-                  <pic:spPr>
-                    <a:xfrm>
-                      <a:off x="0" y="0"/>
-                      <a:ext cx="1966729" cy="3428690"/>
-                    </a:xfrm>
-                    <a:prstGeom prst="rect">
-                      <a:avLst/>
-                    </a:prstGeom>
-                  </pic:spPr>
-                </pic:pic>
-              </a:graphicData>
-            </a:graphic>
-          </wp:inline>
-        </w:drawing>
-      </w:r>
-    </w:p>
-    <w:p>
-      <w:pPr>
-        <w:pStyle w:val="Legenda"/>
-        <w:jc w:val="center"/>
-        <w:rPr>
-          <w:color w:val="EE0000"/>
-        </w:rPr>
-      </w:pPr>
-      <w:r>
-        <w:rPr>
-          <w:color w:val="EE0000"/>
-        </w:rPr>
-        <w:t xml:space="preserve">Figura </w:t>
-      </w:r>
-      <w:r>
-        <w:rPr>
-          <w:color w:val="EE0000"/>
-        </w:rPr>
-        <w:fldChar w:fldCharType="begin"/>
-      </w:r>
-      <w:r>
-        <w:rPr>
-          <w:color w:val="EE0000"/>
-        </w:rPr>
-        <w:instrText xml:space="preserve"> SEQ Figura \* ARABIC </w:instrText>
-      </w:r>
-      <w:r>
-        <w:rPr>
-          <w:color w:val="EE0000"/>
-        </w:rPr>
-        <w:fldChar w:fldCharType="separate"/>
-      </w:r>
-      <w:r>
-        <w:rPr>
-          <w:noProof/>
-          <w:color w:val="EE0000"/>
-        </w:rPr>
-        <w:t>4</w:t>
-      </w:r>
-      <w:r>
-        <w:rPr>
-          <w:noProof/>
-          <w:color w:val="EE0000"/>
-        </w:rPr>
-        <w:fldChar w:fldCharType="end"/>
-      </w:r>
-      <w:r>
-        <w:rPr>
-          <w:noProof/>
-          <w:color w:val="EE0000"/>
-        </w:rPr>
-        <w:t xml:space="preserve"> - Tela de Reservas</w:t>
-      </w:r>
-    </w:p>
-    <w:p>
-      <w:pPr>
-        <w:pStyle w:val="CorpodoTexto"/>
-        <w:spacing w:after="240"/>
-        <w:ind w:firstLine="0"/>
-        <w:rPr>
-          <w:color w:val="EE0000"/>
-        </w:rPr>
-      </w:pPr>
-    </w:p>
-    <w:p>
-      <w:pPr>
-        <w:pStyle w:val="FiguradoCorpodotexto"/>
-        <w:rPr>
-          <w:color w:val="EE0000"/>
-        </w:rPr>
-      </w:pPr>
-      <w:r>
-        <w:rPr>
-          <w:color w:val="EE0000"/>
-        </w:rPr>
-        <w:drawing>
-          <wp:inline distT="0" distB="0" distL="0" distR="0" wp14:anchorId="302D72A6" wp14:editId="5A940951">
-            <wp:extent cx="2160000" cy="3763636"/>
-            <wp:effectExtent l="0" t="0" r="0" b="8890"/>
-            <wp:docPr id="726698852" name="Imagem 1" descr="Interface gráfica do usuário, Texto, Aplicativo, chat ou mensagem de texto&#10;&#10;O conteúdo gerado por IA pode estar incorreto."/>
-            <wp:cNvGraphicFramePr>
-              <a:graphicFrameLocks xmlns:a="http://schemas.openxmlformats.org/drawingml/2006/main" noChangeAspect="1"/>
-            </wp:cNvGraphicFramePr>
-            <a:graphic xmlns:a="http://schemas.openxmlformats.org/drawingml/2006/main">
-              <a:graphicData uri="http://schemas.openxmlformats.org/drawingml/2006/picture">
-                <pic:pic xmlns:pic="http://schemas.openxmlformats.org/drawingml/2006/picture">
-                  <pic:nvPicPr>
-                    <pic:cNvPr id="726698852" name="Imagem 1" descr="Interface gráfica do usuário, Texto, Aplicativo, chat ou mensagem de texto&#10;&#10;O conteúdo gerado por IA pode estar incorreto."/>
-                    <pic:cNvPicPr/>
-                  </pic:nvPicPr>
-                  <pic:blipFill>
-                    <a:blip r:embed="rId19"/>
-                    <a:stretch>
-                      <a:fillRect/>
-                    </a:stretch>
-                  </pic:blipFill>
-                  <pic:spPr>
-                    <a:xfrm>
-                      <a:off x="0" y="0"/>
-                      <a:ext cx="2160000" cy="3763636"/>
-                    </a:xfrm>
-                    <a:prstGeom prst="rect">
-                      <a:avLst/>
-                    </a:prstGeom>
-                  </pic:spPr>
-                </pic:pic>
-              </a:graphicData>
-            </a:graphic>
-          </wp:inline>
-        </w:drawing>
-      </w:r>
-    </w:p>
-    <w:p>
-      <w:pPr>
-        <w:pStyle w:val="Legenda"/>
-        <w:jc w:val="center"/>
-        <w:rPr>
-          <w:noProof/>
-          <w:color w:val="EE0000"/>
-        </w:rPr>
-      </w:pPr>
-      <w:r>
-        <w:rPr>
-          <w:color w:val="EE0000"/>
-        </w:rPr>
-        <w:t xml:space="preserve">Figura </w:t>
-      </w:r>
-      <w:r>
-        <w:rPr>
-          <w:color w:val="EE0000"/>
-        </w:rPr>
-        <w:fldChar w:fldCharType="begin"/>
-      </w:r>
-      <w:r>
-        <w:rPr>
-          <w:color w:val="EE0000"/>
-        </w:rPr>
-        <w:instrText xml:space="preserve"> SEQ Figura \* ARABIC </w:instrText>
-      </w:r>
-      <w:r>
-        <w:rPr>
-          <w:color w:val="EE0000"/>
-        </w:rPr>
-        <w:fldChar w:fldCharType="separate"/>
-      </w:r>
-      <w:r>
-        <w:rPr>
-          <w:noProof/>
-          <w:color w:val="EE0000"/>
-        </w:rPr>
-        <w:t>5</w:t>
-      </w:r>
-      <w:r>
-        <w:rPr>
-          <w:noProof/>
-          <w:color w:val="EE0000"/>
-        </w:rPr>
-        <w:fldChar w:fldCharType="end"/>
-      </w:r>
-      <w:r>
-        <w:rPr>
-          <w:noProof/>
-          <w:color w:val="EE0000"/>
-        </w:rPr>
-        <w:t xml:space="preserve">  - Tela de Configurações</w:t>
-      </w:r>
-    </w:p>
-    <w:p/>
-    <w:p/>
-    <w:p>
-      <w:pPr>
         <w:pStyle w:val="CorpodoTexto"/>
         <w:spacing w:after="240"/>
       </w:pPr>
@@ -5752,590 +4814,6 @@
       <w:r>
         <w:t>Deverá ter um botão de sair, para encerrar a sessão do usuário.</w:t>
       </w:r>
-    </w:p>
-    <w:p>
-      <w:pPr>
-        <w:pStyle w:val="Ttulo2"/>
-        <w:numPr>
-          <w:ilvl w:val="1"/>
-          <w:numId w:val="3"/>
-        </w:numPr>
-        <w:spacing w:after="240"/>
-        <w:rPr>
-          <w:i/>
-          <w:iCs/>
-          <w:color w:val="EE0000"/>
-        </w:rPr>
-      </w:pPr>
-      <w:r>
-        <w:rPr>
-          <w:i/>
-          <w:iCs/>
-          <w:color w:val="EE0000"/>
-        </w:rPr>
-        <w:t>Tela de Reservas Financeiras</w:t>
-      </w:r>
-    </w:p>
-    <w:p>
-      <w:pPr>
-        <w:pStyle w:val="CorpodoTexto"/>
-        <w:spacing w:after="240"/>
-        <w:rPr>
-          <w:color w:val="EE0000"/>
-        </w:rPr>
-      </w:pPr>
-      <w:r>
-        <w:rPr>
-          <w:color w:val="EE0000"/>
-        </w:rPr>
-        <w:t>Essa tela será dividida por sessões, que serão detalhadas abaixo:</w:t>
-      </w:r>
-    </w:p>
-    <w:p>
-      <w:pPr>
-        <w:pStyle w:val="Ttulo3"/>
-        <w:numPr>
-          <w:ilvl w:val="2"/>
-          <w:numId w:val="3"/>
-        </w:numPr>
-        <w:rPr>
-          <w:color w:val="EE0000"/>
-        </w:rPr>
-      </w:pPr>
-      <w:r>
-        <w:rPr>
-          <w:color w:val="EE0000"/>
-        </w:rPr>
-        <w:t xml:space="preserve">Cabeçalho do Mês </w:t>
-      </w:r>
-    </w:p>
-    <w:p>
-      <w:pPr>
-        <w:pStyle w:val="CorpodoTexto"/>
-        <w:spacing w:after="240"/>
-        <w:rPr>
-          <w:color w:val="EE0000"/>
-        </w:rPr>
-      </w:pPr>
-      <w:r>
-        <w:rPr>
-          <w:color w:val="EE0000"/>
-        </w:rPr>
-        <w:t>Utilizará o mesmo componente do requisito 3.1.4.1.</w:t>
-      </w:r>
-    </w:p>
-    <w:p>
-      <w:pPr>
-        <w:pStyle w:val="Ttulo3"/>
-        <w:numPr>
-          <w:ilvl w:val="2"/>
-          <w:numId w:val="3"/>
-        </w:numPr>
-        <w:rPr>
-          <w:color w:val="EE0000"/>
-        </w:rPr>
-      </w:pPr>
-      <w:r>
-        <w:rPr>
-          <w:color w:val="EE0000"/>
-        </w:rPr>
-        <w:t>Lista de Reservas Financeiras</w:t>
-      </w:r>
-    </w:p>
-    <w:p>
-      <w:pPr>
-        <w:pStyle w:val="CorpodoTexto"/>
-        <w:spacing w:after="240"/>
-        <w:rPr>
-          <w:color w:val="EE0000"/>
-        </w:rPr>
-      </w:pPr>
-      <w:r>
-        <w:rPr>
-          <w:color w:val="EE0000"/>
-        </w:rPr>
-        <w:t>Nesta sessão, o usuário poderá cadastrar reservas e investimentos, informando uma descrição, uma observação livre e o valor.</w:t>
-      </w:r>
-    </w:p>
-    <w:p>
-      <w:pPr>
-        <w:pStyle w:val="CorpodoTexto"/>
-        <w:spacing w:after="240"/>
-        <w:rPr>
-          <w:color w:val="EE0000"/>
-        </w:rPr>
-      </w:pPr>
-      <w:r>
-        <w:rPr>
-          <w:color w:val="EE0000"/>
-        </w:rPr>
-        <w:t>Cada item cadastrado será mostrado em formato de tabela, onde será possível editá-lo ou excluí-lo.</w:t>
-      </w:r>
-    </w:p>
-    <w:p>
-      <w:pPr>
-        <w:pStyle w:val="CorpodoTexto"/>
-        <w:spacing w:after="240"/>
-        <w:rPr>
-          <w:color w:val="EE0000"/>
-        </w:rPr>
-      </w:pPr>
-      <w:r>
-        <w:rPr>
-          <w:color w:val="EE0000"/>
-        </w:rPr>
-        <w:lastRenderedPageBreak/>
-        <w:t>Para facilitar a rotina do usuário, deverá ser possível copiar as reservas cadastradas do mês anterior, assim como acontece com as contas.</w:t>
-      </w:r>
-    </w:p>
-    <w:p>
-      <w:pPr>
-        <w:pStyle w:val="Ttulo3"/>
-        <w:numPr>
-          <w:ilvl w:val="2"/>
-          <w:numId w:val="3"/>
-        </w:numPr>
-        <w:rPr>
-          <w:color w:val="EE0000"/>
-        </w:rPr>
-      </w:pPr>
-      <w:r>
-        <w:rPr>
-          <w:color w:val="EE0000"/>
-        </w:rPr>
-        <w:t>Gráfico de proporção</w:t>
-      </w:r>
-    </w:p>
-    <w:p>
-      <w:pPr>
-        <w:pStyle w:val="CorpodoTexto"/>
-        <w:spacing w:after="240"/>
-        <w:rPr>
-          <w:color w:val="EE0000"/>
-        </w:rPr>
-      </w:pPr>
-      <w:r>
-        <w:rPr>
-          <w:color w:val="EE0000"/>
-        </w:rPr>
-        <w:t>Será apresentado um gráfico do tipo rosca, mostrando o percentual alocado em cada item.</w:t>
-      </w:r>
-    </w:p>
-    <w:p>
-      <w:pPr>
-        <w:pStyle w:val="Ttulo2"/>
-        <w:numPr>
-          <w:ilvl w:val="1"/>
-          <w:numId w:val="3"/>
-        </w:numPr>
-        <w:spacing w:after="240"/>
-        <w:rPr>
-          <w:i/>
-          <w:iCs/>
-          <w:color w:val="EE0000"/>
-        </w:rPr>
-      </w:pPr>
-      <w:r>
-        <w:rPr>
-          <w:i/>
-          <w:iCs/>
-          <w:color w:val="EE0000"/>
-        </w:rPr>
-        <w:t xml:space="preserve">Tela de </w:t>
-      </w:r>
-      <w:r>
-        <w:rPr>
-          <w:i/>
-          <w:iCs/>
-          <w:color w:val="EE0000"/>
-        </w:rPr>
-        <w:t>Configuração de Notificações</w:t>
-      </w:r>
-    </w:p>
-    <w:p>
-      <w:pPr>
-        <w:pStyle w:val="CorpodoTexto"/>
-        <w:spacing w:after="240"/>
-        <w:rPr>
-          <w:color w:val="EE0000"/>
-        </w:rPr>
-      </w:pPr>
-      <w:r>
-        <w:rPr>
-          <w:color w:val="EE0000"/>
-        </w:rPr>
-        <w:t>Nesta tela, o usuário poderá optar pelos seguintes tipos de notificação:</w:t>
-      </w:r>
-    </w:p>
-    <w:p>
-      <w:pPr>
-        <w:pStyle w:val="Ttulo3"/>
-        <w:numPr>
-          <w:ilvl w:val="2"/>
-          <w:numId w:val="3"/>
-        </w:numPr>
-        <w:rPr>
-          <w:color w:val="EE0000"/>
-        </w:rPr>
-      </w:pPr>
-      <w:r>
-        <w:rPr>
-          <w:color w:val="EE0000"/>
-        </w:rPr>
-        <w:t>Notificação de Recebimento</w:t>
-      </w:r>
-    </w:p>
-    <w:p>
-      <w:pPr>
-        <w:pStyle w:val="CorpodoTexto"/>
-        <w:spacing w:after="240"/>
-        <w:rPr>
-          <w:color w:val="EE0000"/>
-        </w:rPr>
-      </w:pPr>
-      <w:r>
-        <w:rPr>
-          <w:color w:val="EE0000"/>
-        </w:rPr>
-        <w:t>O usuário terá a opção de ligar ou desligar essa notificação. Quando ligada, é necessário informar o dia do mês de recebimento. Por padrão, virá ativado e configurado para o dia 5.</w:t>
-      </w:r>
-    </w:p>
-    <w:p>
-      <w:pPr>
-        <w:pStyle w:val="CorpodoTexto"/>
-        <w:spacing w:after="240"/>
-        <w:rPr>
-          <w:color w:val="EE0000"/>
-        </w:rPr>
-      </w:pPr>
-      <w:r>
-        <w:rPr>
-          <w:color w:val="EE0000"/>
-        </w:rPr>
-        <w:t>Neste dia, será enviada uma notificação lembrando o usuário de fazer seu planejamento mensal.</w:t>
-      </w:r>
-    </w:p>
-    <w:p>
-      <w:pPr>
-        <w:pStyle w:val="CorpodoTexto"/>
-        <w:spacing w:after="240"/>
-        <w:rPr>
-          <w:color w:val="EE0000"/>
-        </w:rPr>
-      </w:pPr>
-      <w:r>
-        <w:rPr>
-          <w:color w:val="EE0000"/>
-        </w:rPr>
-        <w:t>As mensagens serão bem-humoradas, e vão variar sequencialmente, para não ficarem repetitivas. Exemplos:</w:t>
-      </w:r>
-    </w:p>
-    <w:p>
-      <w:pPr>
-        <w:pStyle w:val="CorpodoTexto"/>
-        <w:numPr>
-          <w:ilvl w:val="0"/>
-          <w:numId w:val="15"/>
-        </w:numPr>
-        <w:spacing w:after="240"/>
-        <w:rPr>
-          <w:color w:val="EE0000"/>
-        </w:rPr>
-      </w:pPr>
-      <w:r>
-        <w:rPr>
-          <w:color w:val="EE0000"/>
-        </w:rPr>
-        <w:t>“Dinheiro na conta? Hora do plano de ataque!”</w:t>
-      </w:r>
-    </w:p>
-    <w:p>
-      <w:pPr>
-        <w:pStyle w:val="CorpodoTexto"/>
-        <w:numPr>
-          <w:ilvl w:val="0"/>
-          <w:numId w:val="15"/>
-        </w:numPr>
-        <w:spacing w:after="240"/>
-        <w:rPr>
-          <w:color w:val="EE0000"/>
-        </w:rPr>
-      </w:pPr>
-      <w:r>
-        <w:rPr>
-          <w:color w:val="EE0000"/>
-        </w:rPr>
-        <w:t>“Já fez seu plano do mês ou vai deixar o dinheiro fugir de novo?”</w:t>
-      </w:r>
-    </w:p>
-    <w:p>
-      <w:pPr>
-        <w:pStyle w:val="CorpodoTexto"/>
-        <w:numPr>
-          <w:ilvl w:val="0"/>
-          <w:numId w:val="15"/>
-        </w:numPr>
-        <w:spacing w:after="240"/>
-        <w:rPr>
-          <w:color w:val="EE0000"/>
-        </w:rPr>
-      </w:pPr>
-      <w:r>
-        <w:rPr>
-          <w:color w:val="EE0000"/>
-        </w:rPr>
-        <w:t>“O salário chegou... e já quer ir embora? Planeja ele aí!”</w:t>
-      </w:r>
-    </w:p>
-    <w:p>
-      <w:pPr>
-        <w:pStyle w:val="CorpodoTexto"/>
-        <w:numPr>
-          <w:ilvl w:val="0"/>
-          <w:numId w:val="15"/>
-        </w:numPr>
-        <w:spacing w:after="240"/>
-        <w:rPr>
-          <w:color w:val="EE0000"/>
-        </w:rPr>
-      </w:pPr>
-      <w:r>
-        <w:rPr>
-          <w:color w:val="EE0000"/>
-        </w:rPr>
-        <w:t>“Bora dar uma olhada nos boletos antes que eles te surpreendam.”</w:t>
-      </w:r>
-    </w:p>
-    <w:p>
-      <w:pPr>
-        <w:pStyle w:val="CorpodoTexto"/>
-        <w:numPr>
-          <w:ilvl w:val="0"/>
-          <w:numId w:val="15"/>
-        </w:numPr>
-        <w:spacing w:after="240"/>
-        <w:rPr>
-          <w:color w:val="EE0000"/>
-        </w:rPr>
-      </w:pPr>
-      <w:r>
-        <w:rPr>
-          <w:color w:val="EE0000"/>
-        </w:rPr>
-        <w:t>“Seu "eu do futuro" agradece se você planejar agora.”</w:t>
-      </w:r>
-    </w:p>
-    <w:p>
-      <w:pPr>
-        <w:pStyle w:val="Ttulo3"/>
-        <w:numPr>
-          <w:ilvl w:val="2"/>
-          <w:numId w:val="3"/>
-        </w:numPr>
-        <w:rPr>
-          <w:color w:val="EE0000"/>
-        </w:rPr>
-      </w:pPr>
-      <w:r>
-        <w:rPr>
-          <w:color w:val="EE0000"/>
-        </w:rPr>
-        <w:t>Notificação de Controle do Saldo para Despesas Variáveis</w:t>
-      </w:r>
-    </w:p>
-    <w:p>
-      <w:pPr>
-        <w:pStyle w:val="CorpodoTexto"/>
-        <w:spacing w:after="240"/>
-        <w:rPr>
-          <w:color w:val="EE0000"/>
-        </w:rPr>
-      </w:pPr>
-      <w:r>
-        <w:rPr>
-          <w:color w:val="EE0000"/>
-        </w:rPr>
-        <w:t>O usuário deverá selecionar os dias da semana que gostaria de receber este aviso. Por padrão, virá selecionado segundas e sextas.</w:t>
-      </w:r>
-    </w:p>
-    <w:p>
-      <w:pPr>
-        <w:pStyle w:val="CorpodoTexto"/>
-        <w:spacing w:after="240"/>
-        <w:rPr>
-          <w:color w:val="EE0000"/>
-        </w:rPr>
-      </w:pPr>
-      <w:r>
-        <w:rPr>
-          <w:color w:val="EE0000"/>
-        </w:rPr>
-        <w:t>A mensagem da notificação enviará lembretes de qual saldo deveria ter em conta proporcional ao tempo que falta para encerrar o mês.</w:t>
-      </w:r>
-    </w:p>
-    <w:p>
-      <w:pPr>
-        <w:pStyle w:val="CorpodoTexto"/>
-        <w:spacing w:after="240"/>
-        <w:rPr>
-          <w:color w:val="EE0000"/>
-        </w:rPr>
-      </w:pPr>
-      <w:r>
-        <w:rPr>
-          <w:color w:val="EE0000"/>
-        </w:rPr>
-        <w:lastRenderedPageBreak/>
-        <w:t>Assim como a notificação de recebimento, as mensagens serão bem-humoradas, e vão variar sequencialmente, para não ficarem repetitivas. Exemplos de mensagens para um usuário que configurou R$ 4.000 reais para despesas variáveis, e está na metade do mês no momento do recebimento da notificação:</w:t>
-      </w:r>
-    </w:p>
-    <w:p>
-      <w:pPr>
-        <w:pStyle w:val="CorpodoTexto"/>
-        <w:numPr>
-          <w:ilvl w:val="0"/>
-          <w:numId w:val="15"/>
-        </w:numPr>
-        <w:spacing w:after="240"/>
-        <w:rPr>
-          <w:color w:val="EE0000"/>
-        </w:rPr>
-      </w:pPr>
-      <w:r>
-        <w:rPr>
-          <w:color w:val="EE0000"/>
-        </w:rPr>
-        <w:t xml:space="preserve">“Tá sobrando mês </w:t>
-      </w:r>
-      <w:proofErr w:type="gramStart"/>
-      <w:r>
-        <w:rPr>
-          <w:color w:val="EE0000"/>
-        </w:rPr>
-        <w:t>pro</w:t>
-      </w:r>
-      <w:proofErr w:type="gramEnd"/>
-      <w:r>
-        <w:rPr>
-          <w:color w:val="EE0000"/>
-        </w:rPr>
-        <w:t xml:space="preserve"> seu dinheiro? Faltam 15 dias e você deveria ter uns R$ 2.000 de saldo. Confere aí se </w:t>
-      </w:r>
-      <w:proofErr w:type="gramStart"/>
-      <w:r>
-        <w:rPr>
-          <w:color w:val="EE0000"/>
-        </w:rPr>
-        <w:t>tá</w:t>
-      </w:r>
-      <w:proofErr w:type="gramEnd"/>
-      <w:r>
-        <w:rPr>
-          <w:color w:val="EE0000"/>
-        </w:rPr>
-        <w:t xml:space="preserve"> tudo certo!”</w:t>
-      </w:r>
-    </w:p>
-    <w:p>
-      <w:pPr>
-        <w:pStyle w:val="CorpodoTexto"/>
-        <w:numPr>
-          <w:ilvl w:val="0"/>
-          <w:numId w:val="15"/>
-        </w:numPr>
-        <w:spacing w:after="240"/>
-        <w:rPr>
-          <w:color w:val="EE0000"/>
-        </w:rPr>
-      </w:pPr>
-      <w:r>
-        <w:rPr>
-          <w:color w:val="EE0000"/>
-        </w:rPr>
-        <w:t>“Seu dinheiro precisa durar mais 15 dias. R$ 2.000 seria o saldo ideal agora…”</w:t>
-      </w:r>
-    </w:p>
-    <w:p>
-      <w:pPr>
-        <w:pStyle w:val="CorpodoTexto"/>
-        <w:numPr>
-          <w:ilvl w:val="0"/>
-          <w:numId w:val="15"/>
-        </w:numPr>
-        <w:spacing w:after="240"/>
-        <w:rPr>
-          <w:color w:val="EE0000"/>
-        </w:rPr>
-      </w:pPr>
-      <w:r>
-        <w:rPr>
-          <w:color w:val="EE0000"/>
-        </w:rPr>
-        <w:t xml:space="preserve">“Faltam 15 dias e o saldo ideal é R$ 2.000. Tá tranquilo ou já </w:t>
-      </w:r>
-      <w:proofErr w:type="gramStart"/>
-      <w:r>
-        <w:rPr>
-          <w:color w:val="EE0000"/>
-        </w:rPr>
-        <w:t>tá</w:t>
-      </w:r>
-      <w:proofErr w:type="gramEnd"/>
-      <w:r>
-        <w:rPr>
-          <w:color w:val="EE0000"/>
-        </w:rPr>
-        <w:t xml:space="preserve"> pedindo socorro?”</w:t>
-      </w:r>
-    </w:p>
-    <w:p>
-      <w:pPr>
-        <w:pStyle w:val="CorpodoTexto"/>
-        <w:numPr>
-          <w:ilvl w:val="0"/>
-          <w:numId w:val="15"/>
-        </w:numPr>
-        <w:spacing w:after="240"/>
-        <w:rPr>
-          <w:color w:val="EE0000"/>
-        </w:rPr>
-      </w:pPr>
-      <w:r>
-        <w:rPr>
-          <w:color w:val="EE0000"/>
-        </w:rPr>
-        <w:t>“Metade do mês já foi… e os R$ 2.000 ainda tão por aí? Ou já foi tudo?”</w:t>
-      </w:r>
-    </w:p>
-    <w:p>
-      <w:pPr>
-        <w:pStyle w:val="CorpodoTexto"/>
-        <w:numPr>
-          <w:ilvl w:val="0"/>
-          <w:numId w:val="15"/>
-        </w:numPr>
-        <w:spacing w:after="240"/>
-        <w:rPr>
-          <w:i/>
-          <w:iCs/>
-          <w:color w:val="EE0000"/>
-        </w:rPr>
-      </w:pPr>
-      <w:r>
-        <w:rPr>
-          <w:color w:val="EE0000"/>
-        </w:rPr>
-        <w:t>“Se o mês fosse uma maratona, você deveria estar com R$ 2.000 de saldo agora. Tá no ritmo certo?”</w:t>
-      </w:r>
-    </w:p>
-    <w:p>
-      <w:pPr>
-        <w:pStyle w:val="PargrafodaLista"/>
-        <w:rPr>
-          <w:i/>
-          <w:iCs/>
-        </w:rPr>
-      </w:pPr>
     </w:p>
     <w:p/>
     <w:p>
@@ -6510,7 +4988,7 @@
                     <pic:cNvPicPr/>
                   </pic:nvPicPr>
                   <pic:blipFill>
-                    <a:blip r:embed="rId20"/>
+                    <a:blip r:embed="rId18"/>
                     <a:stretch>
                       <a:fillRect/>
                     </a:stretch>
@@ -6900,40 +5378,72 @@
         <w:spacing w:after="240"/>
       </w:pPr>
       <w:r>
-        <w:t xml:space="preserve">A cada evolução da aplicação, é criada uma </w:t>
-      </w:r>
-      <w:proofErr w:type="spellStart"/>
-      <w:r>
-        <w:t>branch</w:t>
-      </w:r>
-      <w:proofErr w:type="spellEnd"/>
-      <w:r>
-        <w:t xml:space="preserve"> de desenvolvimento, que só é incorporada ao código principal (</w:t>
-      </w:r>
-      <w:proofErr w:type="spellStart"/>
-      <w:r>
-        <w:t>branch</w:t>
-      </w:r>
-      <w:proofErr w:type="spellEnd"/>
+        <w:t>A validação é feita a partir da execução dos cenários de testes que serão descritos a seguir.</w:t>
+      </w:r>
+    </w:p>
+    <w:p>
+      <w:pPr>
+        <w:pStyle w:val="Ttulo2"/>
+      </w:pPr>
+      <w:r>
+        <w:t>Cenários de Testes</w:t>
+      </w:r>
       <w:r>
         <w:t xml:space="preserve"> </w:t>
       </w:r>
-      <w:proofErr w:type="spellStart"/>
-      <w:r>
-        <w:t>main</w:t>
-      </w:r>
-      <w:proofErr w:type="spellEnd"/>
-      <w:r>
-        <w:t>) após ser validada em ambiente de desenvolvimento local, que possui alta fidelidade devido a estrutura em containers citada anteriormente.</w:t>
-      </w:r>
-    </w:p>
-    <w:p>
-      <w:pPr>
-        <w:pStyle w:val="CorpodoTexto"/>
-        <w:spacing w:after="240"/>
-      </w:pPr>
-      <w:r>
-        <w:t>A validação é feita a partir da execução dos cenários de testes que serão descritos a seguir.</w:t>
+      <w:r>
+        <w:t>na Tela de Login</w:t>
+      </w:r>
+    </w:p>
+    <w:p>
+      <w:pPr>
+        <w:pStyle w:val="CorpodoTexto"/>
+        <w:spacing w:after="240"/>
+      </w:pPr>
+      <w:r>
+        <w:t>CT001 (Positivo): Acessar a tela</w:t>
+      </w:r>
+      <w:r>
+        <w:t xml:space="preserve"> de login</w:t>
+      </w:r>
+      <w:r>
+        <w:t>, inserir um e-mail já cadastrado, inserir a senha correta e avançar. Resultado esperado: A tela principal deve ser exibida.</w:t>
+      </w:r>
+    </w:p>
+    <w:p>
+      <w:pPr>
+        <w:pStyle w:val="CorpodoTexto"/>
+        <w:spacing w:after="240"/>
+      </w:pPr>
+      <w:r>
+        <w:t>CT002 (Negativo): Acessar a tela</w:t>
+      </w:r>
+      <w:r>
+        <w:t xml:space="preserve"> de login</w:t>
+      </w:r>
+      <w:r>
+        <w:t>, inserir um e-mail já cadastrado, inserir a senha incorreta e avançar. Resultado esperado: Uma mensagem de erro de senha incorreta deve ser exibida, sem avançar para a tela principal.</w:t>
+      </w:r>
+    </w:p>
+    <w:p>
+      <w:pPr>
+        <w:pStyle w:val="CorpodoTexto"/>
+        <w:spacing w:after="240"/>
+      </w:pPr>
+      <w:r>
+        <w:t>CT003 (Positivo): Acessar a tela</w:t>
+      </w:r>
+      <w:r>
+        <w:t xml:space="preserve"> de login</w:t>
+      </w:r>
+      <w:r>
+        <w:t xml:space="preserve">, inserir um e-mail não cadastrado, avançar. Em seguida, </w:t>
+      </w:r>
+      <w:r>
+        <w:t>fazer o cadastro informando o nome e cadastrando uma senha</w:t>
+      </w:r>
+      <w:r>
+        <w:t>. Resultado esperado: A tela principal deve ser exibida e o novo usuário deve ser criado.</w:t>
       </w:r>
     </w:p>
     <w:p>
@@ -6941,164 +5451,24 @@
         <w:pStyle w:val="Ttulo2"/>
       </w:pPr>
       <w:r>
-        <w:t>Cenários de Testes</w:t>
-      </w:r>
-      <w:r>
-        <w:t xml:space="preserve"> </w:t>
-      </w:r>
-      <w:r>
-        <w:t>na Tela de Login</w:t>
-      </w:r>
-    </w:p>
-    <w:p>
-      <w:pPr>
-        <w:pStyle w:val="CorpodoTexto"/>
-        <w:spacing w:after="240"/>
-      </w:pPr>
-      <w:r>
-        <w:t>CT001 (Positivo): Acessar a tela</w:t>
-      </w:r>
-      <w:r>
-        <w:t xml:space="preserve"> de login</w:t>
-      </w:r>
-      <w:r>
-        <w:t>, inserir um e-mail já cadastrado, inserir a senha correta e avançar. Resultado esperado: A tela principal deve ser exibida.</w:t>
-      </w:r>
-    </w:p>
-    <w:p>
-      <w:pPr>
-        <w:pStyle w:val="CorpodoTexto"/>
-        <w:spacing w:after="240"/>
-      </w:pPr>
-      <w:r>
-        <w:t>CT002 (Negativo): Acessar a tela</w:t>
-      </w:r>
-      <w:r>
-        <w:t xml:space="preserve"> de login</w:t>
-      </w:r>
-      <w:r>
-        <w:t>, inserir um e-mail já cadastrado, inserir a senha incorreta e avançar. Resultado esperado: Uma mensagem de erro de senha incorreta deve ser exibida, sem avançar para a tela principal.</w:t>
-      </w:r>
-    </w:p>
-    <w:p>
-      <w:pPr>
-        <w:pStyle w:val="CorpodoTexto"/>
-        <w:spacing w:after="240"/>
-      </w:pPr>
-      <w:r>
-        <w:t>CT003 (Positivo): Acessar a tela</w:t>
-      </w:r>
-      <w:r>
-        <w:t xml:space="preserve"> de login</w:t>
-      </w:r>
-      <w:r>
-        <w:t xml:space="preserve">, inserir um e-mail não cadastrado, avançar. Em seguida, </w:t>
-      </w:r>
-      <w:r>
-        <w:t>fazer o cadastro informando o nome e cadastrando uma senha</w:t>
-      </w:r>
-      <w:r>
-        <w:t>. Resultado esperado: A tela principal deve ser exibida e o novo usuário deve ser criado.</w:t>
-      </w:r>
-    </w:p>
-    <w:p>
-      <w:pPr>
-        <w:pStyle w:val="CorpodoTexto"/>
-        <w:spacing w:after="240"/>
-        <w:rPr>
-          <w:color w:val="EE0000"/>
-        </w:rPr>
-      </w:pPr>
-      <w:r>
-        <w:rPr>
-          <w:color w:val="EE0000"/>
-        </w:rPr>
+        <w:t>Cenários de Teste</w:t>
+      </w:r>
+      <w:r>
+        <w:t>s da</w:t>
+      </w:r>
+      <w:r>
+        <w:t xml:space="preserve"> Tela Principal (Visão Geral do Mês)</w:t>
+      </w:r>
+    </w:p>
+    <w:p>
+      <w:pPr>
+        <w:pStyle w:val="CorpodoTexto"/>
+        <w:spacing w:after="240"/>
+      </w:pPr>
+      <w:r>
         <w:t>CT00</w:t>
       </w:r>
       <w:r>
-        <w:rPr>
-          <w:color w:val="EE0000"/>
-        </w:rPr>
-        <w:t>4</w:t>
-      </w:r>
-      <w:r>
-        <w:rPr>
-          <w:color w:val="EE0000"/>
-        </w:rPr>
-        <w:t xml:space="preserve"> (Positivo): Acessar a tela</w:t>
-      </w:r>
-      <w:r>
-        <w:rPr>
-          <w:color w:val="EE0000"/>
-        </w:rPr>
-        <w:t xml:space="preserve"> de login</w:t>
-      </w:r>
-      <w:r>
-        <w:rPr>
-          <w:color w:val="EE0000"/>
-        </w:rPr>
-        <w:t xml:space="preserve">, </w:t>
-      </w:r>
-      <w:r>
-        <w:rPr>
-          <w:color w:val="EE0000"/>
-        </w:rPr>
-        <w:t xml:space="preserve">inserir um e-mail já cadastrado, avançar e </w:t>
-      </w:r>
-      <w:r>
-        <w:rPr>
-          <w:color w:val="EE0000"/>
-        </w:rPr>
-        <w:t>clicar no botão "</w:t>
-      </w:r>
-      <w:r>
-        <w:rPr>
-          <w:color w:val="EE0000"/>
-        </w:rPr>
-        <w:t xml:space="preserve">Esqueci minha </w:t>
-      </w:r>
-      <w:r>
-        <w:rPr>
-          <w:color w:val="EE0000"/>
-        </w:rPr>
-        <w:t>senha</w:t>
-      </w:r>
-      <w:r>
-        <w:rPr>
-          <w:color w:val="EE0000"/>
-        </w:rPr>
-        <w:t xml:space="preserve">”. </w:t>
-      </w:r>
-      <w:r>
-        <w:rPr>
-          <w:color w:val="EE0000"/>
-        </w:rPr>
-        <w:t>Resultado esperado: Uma mensagem informando que um e-mail de recuperação foi enviado deve ser exibida.</w:t>
-      </w:r>
-    </w:p>
-    <w:p>
-      <w:pPr>
-        <w:pStyle w:val="Ttulo2"/>
-      </w:pPr>
-      <w:r>
-        <w:t>Cenários de Teste</w:t>
-      </w:r>
-      <w:r>
-        <w:t>s da</w:t>
-      </w:r>
-      <w:r>
-        <w:t xml:space="preserve"> Tela Principal (Visão Geral do Mês)</w:t>
-      </w:r>
-    </w:p>
-    <w:p>
-      <w:pPr>
-        <w:pStyle w:val="CorpodoTexto"/>
-        <w:spacing w:after="240"/>
-      </w:pPr>
-      <w:r>
-        <w:t>CT00</w:t>
-      </w:r>
-      <w:r>
         <w:t>5</w:t>
       </w:r>
       <w:r>
@@ -7109,6 +5479,69 @@
       </w:r>
       <w:r>
         <w:t>.</w:t>
+      </w:r>
+    </w:p>
+    <w:p>
+      <w:pPr>
+        <w:pStyle w:val="CorpodoTexto"/>
+        <w:spacing w:after="240"/>
+      </w:pPr>
+      <w:r>
+        <w:t>CT0</w:t>
+      </w:r>
+      <w:r>
+        <w:t>06</w:t>
+      </w:r>
+      <w:r>
+        <w:t xml:space="preserve"> (Positivo): Clicar no botão para avançar o mês</w:t>
+      </w:r>
+      <w:r>
+        <w:t xml:space="preserve"> e de recuar o mês</w:t>
+      </w:r>
+      <w:r>
+        <w:t xml:space="preserve">. Resultado esperado: O cabeçalho </w:t>
+      </w:r>
+      <w:r>
+        <w:t>deve mudar para o mês seguinte e para o anterior</w:t>
+      </w:r>
+      <w:r>
+        <w:t>.</w:t>
+      </w:r>
+    </w:p>
+    <w:p>
+      <w:pPr>
+        <w:pStyle w:val="CorpodoTexto"/>
+        <w:spacing w:after="240"/>
+      </w:pPr>
+      <w:r>
+        <w:t>CT0</w:t>
+      </w:r>
+      <w:r>
+        <w:t>07</w:t>
+      </w:r>
+      <w:r>
+        <w:t xml:space="preserve"> (Positivo): </w:t>
+      </w:r>
+      <w:r>
+        <w:t>I</w:t>
+      </w:r>
+      <w:r>
+        <w:t>nformar um valor válido no campo "Saldo disponível". Resultado esperado: O valor deve ser salvo e exibido corretamente.</w:t>
+      </w:r>
+    </w:p>
+    <w:p>
+      <w:pPr>
+        <w:pStyle w:val="CorpodoTexto"/>
+        <w:spacing w:after="240"/>
+      </w:pPr>
+      <w:r>
+        <w:t>CT0</w:t>
+      </w:r>
+      <w:r>
+        <w:t>08</w:t>
+      </w:r>
+      <w:r>
+        <w:t xml:space="preserve"> (Positivo): Cadastrar uma nova conta com descrição, dia de vencimento e valor. Resultado esperado: A conta deve ser exibida na lista em formato de checklist.</w:t>
       </w:r>
     </w:p>
     <w:p>
@@ -7121,19 +5554,120 @@
         <w:t>CT0</w:t>
       </w:r>
       <w:r>
-        <w:t>06</w:t>
-      </w:r>
-      <w:r>
-        <w:t xml:space="preserve"> (Positivo): Clicar no botão para avançar o mês</w:t>
-      </w:r>
-      <w:r>
-        <w:t xml:space="preserve"> e de recuar o mês</w:t>
-      </w:r>
-      <w:r>
-        <w:t xml:space="preserve">. Resultado esperado: O cabeçalho </w:t>
-      </w:r>
-      <w:r>
-        <w:t>deve mudar para o mês seguinte e para o anterior</w:t>
+        <w:t>09</w:t>
+      </w:r>
+      <w:r>
+        <w:t xml:space="preserve"> (Positivo): Clicar no botão "Editar" de uma conta. Resultado esperado: Os campos da conta devem ser editáveis e as alterações salvas após a confirmação.</w:t>
+      </w:r>
+    </w:p>
+    <w:p>
+      <w:pPr>
+        <w:pStyle w:val="CorpodoTexto"/>
+        <w:spacing w:after="240"/>
+      </w:pPr>
+      <w:r>
+        <w:t>CT0</w:t>
+      </w:r>
+      <w:r>
+        <w:t>10</w:t>
+      </w:r>
+      <w:r>
+        <w:t xml:space="preserve"> (Positivo): Clicar no botão "Excluir" de uma conta. Resultado esperado: A conta deve ser removida da lista.</w:t>
+      </w:r>
+    </w:p>
+    <w:p>
+      <w:pPr>
+        <w:pStyle w:val="CorpodoTexto"/>
+        <w:spacing w:after="240"/>
+      </w:pPr>
+      <w:r>
+        <w:t>CT0</w:t>
+      </w:r>
+      <w:r>
+        <w:t>11</w:t>
+      </w:r>
+      <w:r>
+        <w:t xml:space="preserve"> (Positivo): Marcar uma conta como paga. Resultado esperado: A conta deve ser visualmente sinalizada como paga </w:t>
+      </w:r>
+      <w:r>
+        <w:t>(</w:t>
+      </w:r>
+      <w:proofErr w:type="spellStart"/>
+      <w:r>
+        <w:t>checkbox</w:t>
+      </w:r>
+      <w:proofErr w:type="spellEnd"/>
+      <w:r>
+        <w:t xml:space="preserve"> marcado e texto taxado</w:t>
+      </w:r>
+      <w:r>
+        <w:t>).</w:t>
+      </w:r>
+    </w:p>
+    <w:p>
+      <w:pPr>
+        <w:pStyle w:val="CorpodoTexto"/>
+        <w:spacing w:after="240"/>
+      </w:pPr>
+      <w:r>
+        <w:t>CT01</w:t>
+      </w:r>
+      <w:r>
+        <w:t>2</w:t>
+      </w:r>
+      <w:r>
+        <w:t xml:space="preserve"> (Positivo): Clicar no botão "</w:t>
+      </w:r>
+      <w:r>
+        <w:t>+ Copiar todas as contas e saldos do mês anterior</w:t>
+      </w:r>
+      <w:r>
+        <w:t>”</w:t>
+      </w:r>
+      <w:r>
+        <w:t>. Resultado esperado: As contas e o saldo do mês anterior devem ser replicados para o mês atual.</w:t>
+      </w:r>
+    </w:p>
+    <w:p>
+      <w:pPr>
+        <w:pStyle w:val="CorpodoTexto"/>
+        <w:spacing w:after="240"/>
+      </w:pPr>
+      <w:r>
+        <w:t>CT01</w:t>
+      </w:r>
+      <w:r>
+        <w:t>3</w:t>
+      </w:r>
+      <w:r>
+        <w:t xml:space="preserve"> (Positivo): Preencher o campo de "</w:t>
+      </w:r>
+      <w:r>
+        <w:t>Saldo para despesas variáveis</w:t>
+      </w:r>
+      <w:r>
+        <w:t xml:space="preserve">". Resultado esperado: A sessão de resumo deve ser atualizada para mostrar os percentuais de </w:t>
+      </w:r>
+      <w:r>
+        <w:t xml:space="preserve">“Total em </w:t>
+      </w:r>
+      <w:r>
+        <w:t>Contas</w:t>
+      </w:r>
+      <w:r>
+        <w:t>”</w:t>
+      </w:r>
+      <w:r>
+        <w:t xml:space="preserve">, </w:t>
+      </w:r>
+      <w:r>
+        <w:t>“</w:t>
+      </w:r>
+      <w:r>
+        <w:t>Saldo para despesas variáveis</w:t>
+      </w:r>
+      <w:r>
+        <w:t>” e “Saldo não Comprometido”</w:t>
       </w:r>
       <w:r>
         <w:t>.</w:t>
@@ -7145,789 +5679,40 @@
         <w:spacing w:after="240"/>
       </w:pPr>
       <w:r>
+        <w:t>CT01</w:t>
+      </w:r>
+      <w:r>
+        <w:t>4</w:t>
+      </w:r>
+      <w:r>
+        <w:t xml:space="preserve"> (</w:t>
+      </w:r>
+      <w:r>
+        <w:t>Positivo</w:t>
+      </w:r>
+      <w:r>
+        <w:t>): Verificar se o cálculo de percentuais é feito de forma precisa e que a soma total é igual a 100%.</w:t>
+      </w:r>
+    </w:p>
+    <w:p>
+      <w:pPr>
+        <w:pStyle w:val="CorpodoTexto"/>
+        <w:spacing w:after="240"/>
+      </w:pPr>
+      <w:r>
         <w:t>CT0</w:t>
       </w:r>
       <w:r>
-        <w:t>07</w:t>
+        <w:t>15</w:t>
       </w:r>
       <w:r>
         <w:t xml:space="preserve"> (Positivo): </w:t>
       </w:r>
       <w:r>
-        <w:t>I</w:t>
-      </w:r>
-      <w:r>
-        <w:t>nformar um valor válido no campo "Saldo disponível". Resultado esperado: O valor deve ser salvo e exibido corretamente.</w:t>
-      </w:r>
-    </w:p>
-    <w:p>
-      <w:pPr>
-        <w:pStyle w:val="CorpodoTexto"/>
-        <w:spacing w:after="240"/>
-      </w:pPr>
-      <w:r>
-        <w:t>CT0</w:t>
-      </w:r>
-      <w:r>
-        <w:t>08</w:t>
-      </w:r>
-      <w:r>
-        <w:t xml:space="preserve"> (Positivo): Cadastrar uma nova conta com descrição, dia de vencimento e valor. Resultado esperado: A conta deve ser exibida na lista em formato de checklist.</w:t>
-      </w:r>
-    </w:p>
-    <w:p>
-      <w:pPr>
-        <w:pStyle w:val="CorpodoTexto"/>
-        <w:spacing w:after="240"/>
-      </w:pPr>
-      <w:r>
-        <w:t>CT0</w:t>
-      </w:r>
-      <w:r>
-        <w:t>09</w:t>
-      </w:r>
-      <w:r>
-        <w:t xml:space="preserve"> (Positivo): Clicar no botão "Editar" de uma conta. Resultado esperado: Os campos da conta devem ser editáveis e as alterações salvas após a confirmação.</w:t>
-      </w:r>
-    </w:p>
-    <w:p>
-      <w:pPr>
-        <w:pStyle w:val="CorpodoTexto"/>
-        <w:spacing w:after="240"/>
-      </w:pPr>
-      <w:r>
-        <w:t>CT0</w:t>
-      </w:r>
-      <w:r>
-        <w:t>10</w:t>
-      </w:r>
-      <w:r>
-        <w:t xml:space="preserve"> (Positivo): Clicar no botão "Excluir" de uma conta. Resultado esperado: A conta deve ser removida da lista.</w:t>
-      </w:r>
-    </w:p>
-    <w:p>
-      <w:pPr>
-        <w:pStyle w:val="CorpodoTexto"/>
-        <w:spacing w:after="240"/>
-      </w:pPr>
-      <w:r>
-        <w:t>CT0</w:t>
-      </w:r>
-      <w:r>
-        <w:t>11</w:t>
-      </w:r>
-      <w:r>
-        <w:t xml:space="preserve"> (Positivo): Marcar uma conta como paga. Resultado esperado: A conta deve ser visualmente sinalizada como paga </w:t>
-      </w:r>
-      <w:r>
-        <w:t>(</w:t>
-      </w:r>
-      <w:proofErr w:type="spellStart"/>
-      <w:r>
-        <w:t>checkbox</w:t>
-      </w:r>
-      <w:proofErr w:type="spellEnd"/>
-      <w:r>
-        <w:t xml:space="preserve"> marcado e texto taxado</w:t>
-      </w:r>
-      <w:r>
-        <w:t>).</w:t>
-      </w:r>
-    </w:p>
-    <w:p>
-      <w:pPr>
-        <w:pStyle w:val="CorpodoTexto"/>
-        <w:spacing w:after="240"/>
-      </w:pPr>
-      <w:r>
-        <w:t>CT01</w:t>
-      </w:r>
-      <w:r>
-        <w:t>2</w:t>
-      </w:r>
-      <w:r>
-        <w:t xml:space="preserve"> (Positivo): Clicar no botão "</w:t>
-      </w:r>
-      <w:r>
-        <w:t>+ Copiar todas as contas e saldos do mês anterior</w:t>
-      </w:r>
-      <w:r>
-        <w:t>”</w:t>
-      </w:r>
-      <w:r>
-        <w:t>. Resultado esperado: As contas e o saldo do mês anterior devem ser replicados para o mês atual.</w:t>
-      </w:r>
-    </w:p>
-    <w:p>
-      <w:pPr>
-        <w:pStyle w:val="CorpodoTexto"/>
-        <w:spacing w:after="240"/>
-      </w:pPr>
-      <w:r>
-        <w:t>CT01</w:t>
-      </w:r>
-      <w:r>
-        <w:t>3</w:t>
-      </w:r>
-      <w:r>
-        <w:t xml:space="preserve"> (Positivo): Preencher o campo de "</w:t>
-      </w:r>
-      <w:r>
-        <w:t>Saldo para despesas variáveis</w:t>
-      </w:r>
-      <w:r>
-        <w:t xml:space="preserve">". Resultado esperado: A sessão de resumo deve ser atualizada para mostrar os percentuais de </w:t>
-      </w:r>
-      <w:r>
-        <w:t xml:space="preserve">“Total em </w:t>
-      </w:r>
-      <w:r>
-        <w:t>Contas</w:t>
-      </w:r>
-      <w:r>
-        <w:t>”</w:t>
-      </w:r>
-      <w:r>
-        <w:t xml:space="preserve">, </w:t>
-      </w:r>
-      <w:r>
-        <w:t>“</w:t>
-      </w:r>
-      <w:r>
-        <w:t>Saldo para despesas variáveis</w:t>
-      </w:r>
-      <w:r>
-        <w:t>” e “Saldo não Comprometido”</w:t>
-      </w:r>
-      <w:r>
-        <w:t>.</w:t>
-      </w:r>
-    </w:p>
-    <w:p>
-      <w:pPr>
-        <w:pStyle w:val="CorpodoTexto"/>
-        <w:spacing w:after="240"/>
-      </w:pPr>
-      <w:r>
-        <w:t>CT01</w:t>
-      </w:r>
-      <w:r>
-        <w:t>4</w:t>
-      </w:r>
-      <w:r>
-        <w:t xml:space="preserve"> (</w:t>
-      </w:r>
-      <w:r>
-        <w:t>Positivo</w:t>
-      </w:r>
-      <w:r>
-        <w:t>): Verificar se o cálculo de percentuais é feito de forma precisa e que a soma total é igual a 100%.</w:t>
-      </w:r>
-    </w:p>
-    <w:p>
-      <w:pPr>
-        <w:pStyle w:val="CorpodoTexto"/>
-        <w:spacing w:after="240"/>
-      </w:pPr>
-      <w:r>
-        <w:t>CT0</w:t>
-      </w:r>
-      <w:r>
-        <w:t>15</w:t>
-      </w:r>
-      <w:r>
-        <w:t xml:space="preserve"> (Positivo): </w:t>
-      </w:r>
-      <w:r>
         <w:t>C</w:t>
       </w:r>
       <w:r>
         <w:t>licar no botão "Sair". Resultado esperado: A sessão deve ser encerrada e o usuário redirecionado para a tela de login.</w:t>
-      </w:r>
-    </w:p>
-    <w:p>
-      <w:pPr>
-        <w:pStyle w:val="CorpodoTexto"/>
-        <w:spacing w:after="240"/>
-      </w:pPr>
-    </w:p>
-    <w:p>
-      <w:pPr>
-        <w:pStyle w:val="CorpodoTexto"/>
-        <w:spacing w:after="240"/>
-      </w:pPr>
-    </w:p>
-    <w:p>
-      <w:pPr>
-        <w:pStyle w:val="CorpodoTexto"/>
-        <w:spacing w:after="240"/>
-      </w:pPr>
-    </w:p>
-    <w:p>
-      <w:pPr>
-        <w:pStyle w:val="Ttulo2"/>
-        <w:rPr>
-          <w:color w:val="EE0000"/>
-        </w:rPr>
-      </w:pPr>
-      <w:r>
-        <w:rPr>
-          <w:color w:val="EE0000"/>
-        </w:rPr>
-        <w:lastRenderedPageBreak/>
-        <w:t>Cenários de Teste</w:t>
-      </w:r>
-      <w:r>
-        <w:rPr>
-          <w:color w:val="EE0000"/>
-        </w:rPr>
-        <w:t>s da</w:t>
-      </w:r>
-      <w:r>
-        <w:rPr>
-          <w:color w:val="EE0000"/>
-        </w:rPr>
-        <w:t xml:space="preserve"> Tela de Reservas Financeiras</w:t>
-      </w:r>
-    </w:p>
-    <w:p>
-      <w:pPr>
-        <w:pStyle w:val="CorpodoTexto"/>
-        <w:spacing w:after="240"/>
-        <w:rPr>
-          <w:color w:val="EE0000"/>
-        </w:rPr>
-      </w:pPr>
-      <w:r>
-        <w:rPr>
-          <w:color w:val="EE0000"/>
-        </w:rPr>
-        <w:t>CT0</w:t>
-      </w:r>
-      <w:r>
-        <w:rPr>
-          <w:color w:val="EE0000"/>
-        </w:rPr>
-        <w:t>16</w:t>
-      </w:r>
-      <w:r>
-        <w:rPr>
-          <w:color w:val="EE0000"/>
-        </w:rPr>
-        <w:t xml:space="preserve"> (Positivo): Acessar a tela de Reservas Financeiras. Resultado esperado: O cabeçalho deve exibir o mês e o ano atuais.</w:t>
-      </w:r>
-    </w:p>
-    <w:p>
-      <w:pPr>
-        <w:pStyle w:val="CorpodoTexto"/>
-        <w:spacing w:after="240"/>
-        <w:rPr>
-          <w:color w:val="EE0000"/>
-        </w:rPr>
-      </w:pPr>
-      <w:r>
-        <w:rPr>
-          <w:color w:val="EE0000"/>
-        </w:rPr>
-        <w:t>CT0</w:t>
-      </w:r>
-      <w:r>
-        <w:rPr>
-          <w:color w:val="EE0000"/>
-        </w:rPr>
-        <w:t>17</w:t>
-      </w:r>
-      <w:r>
-        <w:rPr>
-          <w:color w:val="EE0000"/>
-        </w:rPr>
-        <w:t xml:space="preserve"> (Positivo): Clicar no botão para avançar o mês e de recuar o mês. Resultado esperado: O cabeçalho deve mudar para o mês seguinte e para o anterior.</w:t>
-      </w:r>
-    </w:p>
-    <w:p>
-      <w:pPr>
-        <w:pStyle w:val="CorpodoTexto"/>
-        <w:spacing w:after="240"/>
-        <w:rPr>
-          <w:color w:val="EE0000"/>
-        </w:rPr>
-      </w:pPr>
-      <w:r>
-        <w:rPr>
-          <w:color w:val="EE0000"/>
-        </w:rPr>
-        <w:t>CT0</w:t>
-      </w:r>
-      <w:r>
-        <w:rPr>
-          <w:color w:val="EE0000"/>
-        </w:rPr>
-        <w:t>18</w:t>
-      </w:r>
-      <w:r>
-        <w:rPr>
-          <w:color w:val="EE0000"/>
-        </w:rPr>
-        <w:t xml:space="preserve"> (Positivo): Cadastrar uma nova reserva com descrição, observação e valor. Resultado esperado: O item deve ser exibido em formato de </w:t>
-      </w:r>
-      <w:r>
-        <w:rPr>
-          <w:color w:val="EE0000"/>
-        </w:rPr>
-        <w:t>tabela</w:t>
-      </w:r>
-      <w:r>
-        <w:rPr>
-          <w:color w:val="EE0000"/>
-        </w:rPr>
-        <w:t>.</w:t>
-      </w:r>
-    </w:p>
-    <w:p>
-      <w:pPr>
-        <w:pStyle w:val="CorpodoTexto"/>
-        <w:spacing w:after="240"/>
-        <w:rPr>
-          <w:color w:val="EE0000"/>
-        </w:rPr>
-      </w:pPr>
-      <w:r>
-        <w:rPr>
-          <w:color w:val="EE0000"/>
-        </w:rPr>
-        <w:t>CT0</w:t>
-      </w:r>
-      <w:r>
-        <w:rPr>
-          <w:color w:val="EE0000"/>
-        </w:rPr>
-        <w:t>19</w:t>
-      </w:r>
-      <w:r>
-        <w:rPr>
-          <w:color w:val="EE0000"/>
-        </w:rPr>
-        <w:t xml:space="preserve"> (Positivo): Clicar em "Editar" um item da lista. Resultado esperado: Os campos devem ser editáveis e as alterações salvas.</w:t>
-      </w:r>
-    </w:p>
-    <w:p>
-      <w:pPr>
-        <w:pStyle w:val="CorpodoTexto"/>
-        <w:spacing w:after="240"/>
-        <w:rPr>
-          <w:color w:val="EE0000"/>
-        </w:rPr>
-      </w:pPr>
-      <w:r>
-        <w:rPr>
-          <w:color w:val="EE0000"/>
-        </w:rPr>
-        <w:t>CT02</w:t>
-      </w:r>
-      <w:r>
-        <w:rPr>
-          <w:color w:val="EE0000"/>
-        </w:rPr>
-        <w:t>0</w:t>
-      </w:r>
-      <w:r>
-        <w:rPr>
-          <w:color w:val="EE0000"/>
-        </w:rPr>
-        <w:t xml:space="preserve"> (Positivo): Clicar em "Excluir" um item da lista. Resultado esperado: O item deve ser removido da tabela.</w:t>
-      </w:r>
-    </w:p>
-    <w:p>
-      <w:pPr>
-        <w:pStyle w:val="CorpodoTexto"/>
-        <w:spacing w:after="240"/>
-        <w:rPr>
-          <w:color w:val="EE0000"/>
-        </w:rPr>
-      </w:pPr>
-      <w:r>
-        <w:rPr>
-          <w:color w:val="EE0000"/>
-        </w:rPr>
-        <w:t>CT02</w:t>
-      </w:r>
-      <w:r>
-        <w:rPr>
-          <w:color w:val="EE0000"/>
-        </w:rPr>
-        <w:t>1</w:t>
-      </w:r>
-      <w:r>
-        <w:rPr>
-          <w:color w:val="EE0000"/>
-        </w:rPr>
-        <w:t xml:space="preserve"> (Positivo): Clicar no botão </w:t>
-      </w:r>
-      <w:r>
-        <w:rPr>
-          <w:color w:val="EE0000"/>
-        </w:rPr>
-        <w:t xml:space="preserve">“+ </w:t>
-      </w:r>
-      <w:r>
-        <w:rPr>
-          <w:color w:val="EE0000"/>
-        </w:rPr>
-        <w:t xml:space="preserve">Copiar todas as </w:t>
-      </w:r>
-      <w:r>
-        <w:rPr>
-          <w:color w:val="EE0000"/>
-        </w:rPr>
-        <w:t>reservas</w:t>
-      </w:r>
-      <w:r>
-        <w:rPr>
-          <w:color w:val="EE0000"/>
-        </w:rPr>
-        <w:t xml:space="preserve"> do mês anterior</w:t>
-      </w:r>
-      <w:r>
-        <w:rPr>
-          <w:color w:val="EE0000"/>
-        </w:rPr>
-        <w:t>”</w:t>
-      </w:r>
-      <w:r>
-        <w:rPr>
-          <w:color w:val="EE0000"/>
-        </w:rPr>
-        <w:t>. Resultado esperado: As reservas cadastradas no mês anterior devem ser replicadas para o mês atual.</w:t>
-      </w:r>
-    </w:p>
-    <w:p>
-      <w:pPr>
-        <w:pStyle w:val="CorpodoTexto"/>
-        <w:spacing w:after="240"/>
-        <w:rPr>
-          <w:color w:val="EE0000"/>
-        </w:rPr>
-      </w:pPr>
-      <w:r>
-        <w:rPr>
-          <w:color w:val="EE0000"/>
-        </w:rPr>
-        <w:t>CT02</w:t>
-      </w:r>
-      <w:r>
-        <w:rPr>
-          <w:color w:val="EE0000"/>
-        </w:rPr>
-        <w:t>2</w:t>
-      </w:r>
-      <w:r>
-        <w:rPr>
-          <w:color w:val="EE0000"/>
-        </w:rPr>
-        <w:t xml:space="preserve"> (Positivo): Cadastrar múltiplos itens de reserva com valores diferentes. Resultado esperado: O gráfico de rosca deve ser exibido, mostrando a proporção de cada item em relação ao total.</w:t>
-      </w:r>
-    </w:p>
-    <w:p>
-      <w:pPr>
-        <w:pStyle w:val="CorpodoTexto"/>
-        <w:spacing w:after="240"/>
-        <w:rPr>
-          <w:color w:val="EE0000"/>
-        </w:rPr>
-      </w:pPr>
-      <w:r>
-        <w:rPr>
-          <w:color w:val="EE0000"/>
-        </w:rPr>
-        <w:t>CT02</w:t>
-      </w:r>
-      <w:r>
-        <w:rPr>
-          <w:color w:val="EE0000"/>
-        </w:rPr>
-        <w:t>3</w:t>
-      </w:r>
-      <w:r>
-        <w:rPr>
-          <w:color w:val="EE0000"/>
-        </w:rPr>
-        <w:t xml:space="preserve"> (</w:t>
-      </w:r>
-      <w:r>
-        <w:rPr>
-          <w:color w:val="EE0000"/>
-        </w:rPr>
-        <w:t>Positivo</w:t>
-      </w:r>
-      <w:r>
-        <w:rPr>
-          <w:color w:val="EE0000"/>
-        </w:rPr>
-        <w:t xml:space="preserve">): Verificar se o gráfico é atualizado dinamicamente ao adicionar, editar </w:t>
-      </w:r>
-      <w:r>
-        <w:rPr>
-          <w:color w:val="EE0000"/>
-        </w:rPr>
-        <w:t>e</w:t>
-      </w:r>
-      <w:r>
-        <w:rPr>
-          <w:color w:val="EE0000"/>
-        </w:rPr>
-        <w:t xml:space="preserve"> excluir reservas.</w:t>
-      </w:r>
-    </w:p>
-    <w:p>
-      <w:pPr>
-        <w:pStyle w:val="Ttulo2"/>
-        <w:rPr>
-          <w:color w:val="EE0000"/>
-        </w:rPr>
-      </w:pPr>
-      <w:r>
-        <w:rPr>
-          <w:color w:val="EE0000"/>
-        </w:rPr>
-        <w:t xml:space="preserve"> Cenários de Teste</w:t>
-      </w:r>
-      <w:r>
-        <w:rPr>
-          <w:color w:val="EE0000"/>
-        </w:rPr>
-        <w:t>s da</w:t>
-      </w:r>
-      <w:r>
-        <w:rPr>
-          <w:color w:val="EE0000"/>
-        </w:rPr>
-        <w:t xml:space="preserve"> Tela de Configuração de Notificações</w:t>
-      </w:r>
-    </w:p>
-    <w:p>
-      <w:pPr>
-        <w:pStyle w:val="CorpodoTexto"/>
-        <w:spacing w:after="240"/>
-        <w:rPr>
-          <w:color w:val="EE0000"/>
-        </w:rPr>
-      </w:pPr>
-      <w:r>
-        <w:rPr>
-          <w:color w:val="EE0000"/>
-        </w:rPr>
-        <w:t xml:space="preserve">CT028 (Positivo): Desativar a </w:t>
-      </w:r>
-      <w:proofErr w:type="spellStart"/>
-      <w:r>
-        <w:rPr>
-          <w:color w:val="EE0000"/>
-        </w:rPr>
-        <w:t>otificação</w:t>
-      </w:r>
-      <w:proofErr w:type="spellEnd"/>
-      <w:r>
-        <w:rPr>
-          <w:color w:val="EE0000"/>
-        </w:rPr>
-        <w:t xml:space="preserve"> </w:t>
-      </w:r>
-      <w:r>
-        <w:rPr>
-          <w:color w:val="EE0000"/>
-        </w:rPr>
-        <w:t>de R</w:t>
-      </w:r>
-      <w:r>
-        <w:rPr>
-          <w:color w:val="EE0000"/>
-        </w:rPr>
-        <w:t xml:space="preserve">ecebimento. Resultado esperado: O </w:t>
-      </w:r>
-      <w:r>
-        <w:rPr>
-          <w:color w:val="EE0000"/>
-        </w:rPr>
-        <w:t>botão</w:t>
-      </w:r>
-      <w:r>
-        <w:rPr>
-          <w:color w:val="EE0000"/>
-        </w:rPr>
-        <w:t xml:space="preserve"> deve mudar para "Desligado"</w:t>
-      </w:r>
-      <w:r>
-        <w:rPr>
-          <w:color w:val="EE0000"/>
-        </w:rPr>
-        <w:t xml:space="preserve"> e a notificação não pode ser enviada</w:t>
-      </w:r>
-      <w:r>
-        <w:rPr>
-          <w:color w:val="EE0000"/>
-        </w:rPr>
-        <w:t>.</w:t>
-      </w:r>
-    </w:p>
-    <w:p>
-      <w:pPr>
-        <w:pStyle w:val="CorpodoTexto"/>
-        <w:spacing w:after="240"/>
-        <w:rPr>
-          <w:color w:val="EE0000"/>
-        </w:rPr>
-      </w:pPr>
-      <w:r>
-        <w:rPr>
-          <w:color w:val="EE0000"/>
-        </w:rPr>
-        <w:t xml:space="preserve">CT029 (Positivo): Ativar a </w:t>
-      </w:r>
-      <w:r>
-        <w:rPr>
-          <w:color w:val="EE0000"/>
-        </w:rPr>
-        <w:t>N</w:t>
-      </w:r>
-      <w:r>
-        <w:rPr>
-          <w:color w:val="EE0000"/>
-        </w:rPr>
-        <w:t>otificação</w:t>
-      </w:r>
-      <w:r>
-        <w:rPr>
-          <w:color w:val="EE0000"/>
-        </w:rPr>
-        <w:t xml:space="preserve"> de</w:t>
-      </w:r>
-      <w:r>
-        <w:rPr>
-          <w:color w:val="EE0000"/>
-        </w:rPr>
-        <w:t xml:space="preserve"> </w:t>
-      </w:r>
-      <w:r>
-        <w:rPr>
-          <w:color w:val="EE0000"/>
-        </w:rPr>
-        <w:t>R</w:t>
-      </w:r>
-      <w:r>
-        <w:rPr>
-          <w:color w:val="EE0000"/>
-        </w:rPr>
-        <w:t>ecebimento</w:t>
-      </w:r>
-      <w:r>
-        <w:rPr>
-          <w:color w:val="EE0000"/>
-        </w:rPr>
-        <w:t xml:space="preserve"> </w:t>
-      </w:r>
-      <w:r>
-        <w:rPr>
-          <w:color w:val="EE0000"/>
-        </w:rPr>
-        <w:t>e alterar o dia. Resultado esperado: O novo dia deve ser salvo e o sistema deve agendar a notificação para esse dia.</w:t>
-      </w:r>
-    </w:p>
-    <w:p>
-      <w:pPr>
-        <w:pStyle w:val="CorpodoTexto"/>
-        <w:spacing w:after="240"/>
-        <w:rPr>
-          <w:color w:val="EE0000"/>
-        </w:rPr>
-      </w:pPr>
-      <w:r>
-        <w:rPr>
-          <w:color w:val="EE0000"/>
-        </w:rPr>
-        <w:t>CT03</w:t>
-      </w:r>
-      <w:r>
-        <w:rPr>
-          <w:color w:val="EE0000"/>
-        </w:rPr>
-        <w:t>0</w:t>
-      </w:r>
-      <w:r>
-        <w:rPr>
-          <w:color w:val="EE0000"/>
-        </w:rPr>
-        <w:t xml:space="preserve"> (Positivo):</w:t>
-      </w:r>
-      <w:r>
-        <w:rPr>
-          <w:color w:val="EE0000"/>
-        </w:rPr>
-        <w:t xml:space="preserve"> </w:t>
-      </w:r>
-      <w:r>
-        <w:rPr>
-          <w:color w:val="EE0000"/>
-        </w:rPr>
-        <w:t xml:space="preserve">Ativar a </w:t>
-      </w:r>
-      <w:r>
-        <w:rPr>
-          <w:color w:val="EE0000"/>
-        </w:rPr>
-        <w:t>N</w:t>
-      </w:r>
-      <w:r>
-        <w:rPr>
-          <w:color w:val="EE0000"/>
-        </w:rPr>
-        <w:t xml:space="preserve">otificação de </w:t>
-      </w:r>
-      <w:r>
-        <w:rPr>
-          <w:color w:val="EE0000"/>
-        </w:rPr>
-        <w:t>Controle de Saldo, selecionando os dias desejados.</w:t>
-      </w:r>
-      <w:r>
-        <w:rPr>
-          <w:color w:val="EE0000"/>
-        </w:rPr>
-        <w:t xml:space="preserve"> Resultado esperado: O sistema deve salvar a nova configuração, </w:t>
-      </w:r>
-      <w:r>
-        <w:rPr>
-          <w:color w:val="EE0000"/>
-        </w:rPr>
-        <w:t>e as notificações devem respeitar os dias configurados.</w:t>
-      </w:r>
-    </w:p>
-    <w:p>
-      <w:pPr>
-        <w:pStyle w:val="CorpodoTexto"/>
-        <w:spacing w:after="240"/>
-        <w:ind w:firstLine="708"/>
-        <w:rPr>
-          <w:color w:val="EE0000"/>
-        </w:rPr>
-      </w:pPr>
-      <w:r>
-        <w:rPr>
-          <w:color w:val="EE0000"/>
-        </w:rPr>
-        <w:lastRenderedPageBreak/>
-        <w:t>CT03</w:t>
-      </w:r>
-      <w:r>
-        <w:rPr>
-          <w:color w:val="EE0000"/>
-        </w:rPr>
-        <w:t>1</w:t>
-      </w:r>
-      <w:r>
-        <w:rPr>
-          <w:color w:val="EE0000"/>
-        </w:rPr>
-        <w:t xml:space="preserve"> (Funcional): Verificar se as mensagens variam de forma sequencial para não se tornarem repetitivas.</w:t>
       </w:r>
     </w:p>
     <w:p>
@@ -8059,7 +5844,7 @@
       <w:r>
         <w:t xml:space="preserve">O trabalho está disponível no GitHub: </w:t>
       </w:r>
-      <w:hyperlink r:id="rId21" w:history="1">
+      <w:hyperlink r:id="rId19" w:history="1">
         <w:r>
           <w:rPr>
             <w:rStyle w:val="Hyperlink"/>
@@ -10877,7 +8662,7 @@
       <w:lvlText w:val="%1.%2."/>
       <w:lvlJc w:val="left"/>
       <w:pPr>
-        <w:ind w:left="1146" w:hanging="720"/>
+        <w:ind w:left="2988" w:hanging="720"/>
       </w:pPr>
       <w:rPr>
         <w:rFonts w:hint="default"/>
@@ -12205,6 +9990,7 @@
         <w:ilvl w:val="1"/>
         <w:numId w:val="1"/>
       </w:numPr>
+      <w:ind w:left="1146"/>
       <w:outlineLvl w:val="1"/>
     </w:pPr>
     <w:rPr>
@@ -12253,6 +10039,7 @@
   <w:style w:type="character" w:default="1" w:styleId="Fontepargpadro">
     <w:name w:val="Default Paragraph Font"/>
     <w:uiPriority w:val="1"/>
+    <w:semiHidden/>
     <w:unhideWhenUsed/>
   </w:style>
   <w:style w:type="table" w:default="1" w:styleId="Tabelanormal">

</xml_diff>

<commit_message>
revisões TCC solicitadas pelo professor Júlio Machado
</commit_message>
<xml_diff>
--- a/evidências/TCC/TCC - Desenvolvimento Full Stack.docx
+++ b/evidências/TCC/TCC - Desenvolvimento Full Stack.docx
@@ -428,7 +428,7 @@
           <w:sz w:val="24"/>
           <w:szCs w:val="24"/>
         </w:rPr>
-        <w:t>Edson Ifarraguirre Moreno</w:t>
+        <w:t>Júlio Henrique Araújo Pereira Machado</w:t>
       </w:r>
     </w:p>
     <w:p>
@@ -712,14 +712,6 @@
               <w:color w:val="2F5496" w:themeColor="accent1" w:themeShade="BF"/>
               <w:sz w:val="24"/>
               <w:szCs w:val="24"/>
-              <w14:textFill>
-                <w14:solidFill>
-                  <w14:schemeClr w14:val="accent1">
-                    <w14:lumMod w14:val="75000"/>
-                    <w14:lumMod w14:val="75000"/>
-                  </w14:schemeClr>
-                </w14:solidFill>
-              </w14:textFill>
             </w:rPr>
           </w:pPr>
         </w:p>
@@ -1913,46 +1905,20 @@
         <w:spacing w:after="240"/>
       </w:pPr>
       <w:r>
-        <w:t>A</w:t>
-      </w:r>
-      <w:r>
-        <w:t xml:space="preserve"> forma de interação proposta por estar soluções não engajam o usuário que pode facilmente se desinteressar e abandonar tais aplicativos</w:t>
-      </w:r>
-      <w:r>
-        <w:t>.</w:t>
-      </w:r>
-      <w:r>
-        <w:t xml:space="preserve"> </w:t>
-      </w:r>
-      <w:r>
-        <w:t>O motivo disto é que esperam que o usuário as use diariamente, documentando cada compra, gasto ou investimento. Essa atividade acaba sendo considerada maçante</w:t>
-      </w:r>
-      <w:r>
-        <w:t xml:space="preserve"> e o esquecimento torna os dados inconsistente</w:t>
-      </w:r>
-      <w:r>
-        <w:t xml:space="preserve"> com o tempo</w:t>
-      </w:r>
-      <w:r>
-        <w:t xml:space="preserve">. Ao perceber o trabalho gerado, os usuários muitas vezes podem optar por outros meios onde se sintam mais confortáveis para fazer este controle, </w:t>
-      </w:r>
-      <w:r>
-        <w:t>ainda que</w:t>
-      </w:r>
-      <w:r>
-        <w:t xml:space="preserve"> mais simples e </w:t>
-      </w:r>
-      <w:r>
-        <w:t xml:space="preserve">com </w:t>
-      </w:r>
-      <w:r>
-        <w:t>menos recursos, como uma planilha no computador ou um caderno.</w:t>
-      </w:r>
-    </w:p>
-    <w:p>
-      <w:pPr>
-        <w:pStyle w:val="CorpodoTexto"/>
-        <w:spacing w:after="240"/>
+        <w:t xml:space="preserve">As atuais aplicações disponíveis para controle de finanças pessoais, apesar dos vastos recursos, </w:t>
+      </w:r>
+      <w:r>
+        <w:t>podem acabar</w:t>
+      </w:r>
+      <w:r>
+        <w:t xml:space="preserve"> sendo abandonadas em pouco tempo. O motivo disto é que esperam que o usuário as use diariamente, documentando cada compra, gasto ou investimento. Essa atividade acaba sendo considerada maçante, e o esquecimento torna os dados inconsistente com o tempo. Ao perceber o trabalho gerado, os usuários muitas vezes podem optar por outros meios onde se sintam mais confortáveis para fazer este controle, ainda que mais simples e com menos recursos, como uma planilha no computador ou um caderno.</w:t>
+      </w:r>
+    </w:p>
+    <w:p>
+      <w:pPr>
+        <w:pStyle w:val="CorpodoTexto"/>
+        <w:spacing w:after="240"/>
+        <w:jc w:val="left"/>
       </w:pPr>
       <w:r>
         <w:t xml:space="preserve">Diante </w:t>
@@ -1970,10 +1936,7 @@
         <w:t>õem-se</w:t>
       </w:r>
       <w:r>
-        <w:t xml:space="preserve"> </w:t>
-      </w:r>
-      <w:r>
-        <w:t>uma solução</w:t>
+        <w:t xml:space="preserve"> o desenvolvimento de uma plataforma web de gestão de finanças pessoais,</w:t>
       </w:r>
       <w:r>
         <w:t xml:space="preserve"> que vis</w:t>
@@ -2546,6 +2509,8 @@
           <w:numId w:val="3"/>
         </w:numPr>
         <w:spacing w:after="240"/>
+        <w:ind w:left="0" w:hanging="11"/>
+        <w:jc w:val="left"/>
         <w:rPr>
           <w:b/>
           <w:bCs/>
@@ -2673,7 +2638,13 @@
         <w:spacing w:after="240"/>
       </w:pPr>
       <w:r>
-        <w:t>Caso o e-mail não esteja cadastrado, devo poder criar uma conta informando nome e senha.</w:t>
+        <w:t xml:space="preserve">Caso o e-mail não esteja cadastrado, </w:t>
+      </w:r>
+      <w:r>
+        <w:t>o usuário deve</w:t>
+      </w:r>
+      <w:r>
+        <w:t xml:space="preserve"> poder criar uma conta informando nome e senha.</w:t>
       </w:r>
     </w:p>
     <w:p>
@@ -2686,7 +2657,32 @@
         <w:spacing w:after="240"/>
       </w:pPr>
       <w:r>
-        <w:t>Caso o e-mail esteja cadastrado, devo poder informar minha senha para acessar.</w:t>
+        <w:t xml:space="preserve">Caso o e-mail esteja cadastrado, </w:t>
+      </w:r>
+      <w:r>
+        <w:t>o usuário deve</w:t>
+      </w:r>
+      <w:r>
+        <w:t xml:space="preserve"> poder informar </w:t>
+      </w:r>
+      <w:r>
+        <w:t xml:space="preserve">sua </w:t>
+      </w:r>
+      <w:r>
+        <w:t>senha para acessar.</w:t>
+      </w:r>
+    </w:p>
+    <w:p>
+      <w:pPr>
+        <w:pStyle w:val="CorpodoTexto"/>
+        <w:numPr>
+          <w:ilvl w:val="0"/>
+          <w:numId w:val="20"/>
+        </w:numPr>
+        <w:spacing w:after="240"/>
+      </w:pPr>
+      <w:r>
+        <w:t>Caso a senha informada esteja errada, o usuário deve ser notificado e impedido de prosseguir.</w:t>
       </w:r>
     </w:p>
     <w:p>
@@ -2697,6 +2693,7 @@
           <w:numId w:val="3"/>
         </w:numPr>
         <w:spacing w:after="240"/>
+        <w:ind w:left="0" w:hanging="11"/>
         <w:rPr>
           <w:b/>
           <w:bCs/>
@@ -2761,6 +2758,9 @@
       <w:r>
         <w:t xml:space="preserve"> usuário</w:t>
       </w:r>
+      <w:r>
+        <w:t xml:space="preserve"> autenticado</w:t>
+      </w:r>
     </w:p>
     <w:p>
       <w:pPr>
@@ -2773,6 +2773,7 @@
           <w:b/>
           <w:bCs/>
         </w:rPr>
+        <w:lastRenderedPageBreak/>
         <w:t>Quero</w:t>
       </w:r>
       <w:r>
@@ -2794,6 +2795,78 @@
       </w:r>
       <w:r>
         <w:t xml:space="preserve"> garantir que outras pessoas não acessem meus dados</w:t>
+      </w:r>
+    </w:p>
+    <w:p>
+      <w:pPr>
+        <w:pStyle w:val="CorpodoTexto"/>
+        <w:spacing w:after="240"/>
+        <w:ind w:firstLine="426"/>
+        <w:rPr>
+          <w:b/>
+          <w:bCs/>
+        </w:rPr>
+      </w:pPr>
+      <w:r>
+        <w:rPr>
+          <w:b/>
+          <w:bCs/>
+        </w:rPr>
+        <w:t>Critérios de aceitação:</w:t>
+      </w:r>
+    </w:p>
+    <w:p>
+      <w:pPr>
+        <w:pStyle w:val="CorpodoTexto"/>
+        <w:numPr>
+          <w:ilvl w:val="0"/>
+          <w:numId w:val="20"/>
+        </w:numPr>
+        <w:spacing w:after="240"/>
+      </w:pPr>
+      <w:r>
+        <w:t>O usuário deve ter a opção de encerrar a sessão a partir d</w:t>
+      </w:r>
+      <w:r>
+        <w:t xml:space="preserve">a </w:t>
+      </w:r>
+      <w:r>
+        <w:t xml:space="preserve">tela </w:t>
+      </w:r>
+      <w:r>
+        <w:t xml:space="preserve">principal </w:t>
+      </w:r>
+      <w:r>
+        <w:t xml:space="preserve">do </w:t>
+      </w:r>
+      <w:r>
+        <w:t>sistema.</w:t>
+      </w:r>
+    </w:p>
+    <w:p>
+      <w:pPr>
+        <w:pStyle w:val="CorpodoTexto"/>
+        <w:numPr>
+          <w:ilvl w:val="0"/>
+          <w:numId w:val="20"/>
+        </w:numPr>
+        <w:spacing w:after="240"/>
+      </w:pPr>
+      <w:r>
+        <w:t>Ao encerrar a sessão, o usuário deve ser redirecionado para a tela inicial de login.</w:t>
+      </w:r>
+    </w:p>
+    <w:p>
+      <w:pPr>
+        <w:pStyle w:val="CorpodoTexto"/>
+        <w:numPr>
+          <w:ilvl w:val="0"/>
+          <w:numId w:val="20"/>
+        </w:numPr>
+        <w:spacing w:after="240"/>
+      </w:pPr>
+      <w:r>
+        <w:t>Após o encerramento da sessão, nenhuma informação do usuário deve permanecer acessível na aplicação.</w:t>
       </w:r>
     </w:p>
     <w:p>
@@ -2804,6 +2877,7 @@
           <w:numId w:val="3"/>
         </w:numPr>
         <w:spacing w:after="240"/>
+        <w:ind w:left="0" w:hanging="11"/>
         <w:rPr>
           <w:b/>
           <w:bCs/>
@@ -2814,7 +2888,6 @@
           <w:b/>
           <w:bCs/>
         </w:rPr>
-        <w:lastRenderedPageBreak/>
         <w:t xml:space="preserve">História </w:t>
       </w:r>
       <w:r>
@@ -2861,6 +2934,9 @@
       </w:r>
       <w:r>
         <w:t xml:space="preserve"> usuário</w:t>
+      </w:r>
+      <w:r>
+        <w:t xml:space="preserve"> autenticado</w:t>
       </w:r>
     </w:p>
     <w:p>
@@ -2965,7 +3041,16 @@
         <w:spacing w:after="240"/>
       </w:pPr>
       <w:r>
-        <w:t>O usuário deve poder cadastrar contas fixas com descrição, data de vencimento e valor.</w:t>
+        <w:t>A qualquer momento, e em qualquer período (mês), o</w:t>
+      </w:r>
+      <w:r>
+        <w:t xml:space="preserve"> usuário deve poder cadastrar contas fixas</w:t>
+      </w:r>
+      <w:r>
+        <w:t>, onde deverá informar a</w:t>
+      </w:r>
+      <w:r>
+        <w:t xml:space="preserve"> descrição, data de vencimento e valor.</w:t>
       </w:r>
     </w:p>
     <w:p>
@@ -3004,6 +3089,7 @@
         <w:spacing w:after="240"/>
       </w:pPr>
       <w:r>
+        <w:lastRenderedPageBreak/>
         <w:t>Deve ser possível copiar as contas de um mês anterior.</w:t>
       </w:r>
     </w:p>
@@ -3463,14 +3549,28 @@
           <w:b/>
           <w:bCs/>
         </w:rPr>
-        <w:t>Mochup</w:t>
-      </w:r>
-      <w:proofErr w:type="spellEnd"/>
+        <w:t>Moc</w:t>
+      </w:r>
       <w:r>
         <w:rPr>
           <w:b/>
           <w:bCs/>
         </w:rPr>
+        <w:t>k</w:t>
+      </w:r>
+      <w:r>
+        <w:rPr>
+          <w:b/>
+          <w:bCs/>
+        </w:rPr>
+        <w:t>up</w:t>
+      </w:r>
+      <w:proofErr w:type="spellEnd"/>
+      <w:r>
+        <w:rPr>
+          <w:b/>
+          <w:bCs/>
+        </w:rPr>
         <w:t xml:space="preserve"> da solução</w:t>
       </w:r>
     </w:p>
@@ -3508,6 +3608,24 @@
       <w:proofErr w:type="spellEnd"/>
       <w:r>
         <w:t xml:space="preserve"> serviram como uma representação visual do design e da usabilidade da aplicação, ajudando a validar as jornadas e a ajustar o fluxo de navegação antes de iniciar a codificação.</w:t>
+      </w:r>
+    </w:p>
+    <w:p>
+      <w:pPr>
+        <w:pStyle w:val="CorpodoTexto"/>
+        <w:spacing w:after="240"/>
+        <w:ind w:firstLine="426"/>
+      </w:pPr>
+      <w:r>
+        <w:t xml:space="preserve">Os </w:t>
+      </w:r>
+      <w:proofErr w:type="spellStart"/>
+      <w:r>
+        <w:t>mockups</w:t>
+      </w:r>
+      <w:proofErr w:type="spellEnd"/>
+      <w:r>
+        <w:t xml:space="preserve"> elaborados estão disponíveis para consulta no Capítulo 6.</w:t>
       </w:r>
     </w:p>
     <w:p>
@@ -3542,7 +3660,6 @@
           <w:b/>
           <w:bCs/>
         </w:rPr>
-        <w:lastRenderedPageBreak/>
         <w:t>Definição da arquitetura e escolha das tecnologias</w:t>
       </w:r>
     </w:p>
@@ -3645,24 +3762,49 @@
         <w:pStyle w:val="CorpodoTexto"/>
         <w:spacing w:after="240"/>
         <w:ind w:firstLine="426"/>
-      </w:pPr>
-      <w:r>
+        <w:rPr>
+          <w:color w:val="auto"/>
+        </w:rPr>
+      </w:pPr>
+      <w:r>
+        <w:rPr>
+          <w:color w:val="auto"/>
+        </w:rPr>
         <w:t xml:space="preserve">Com as tecnologias definidas, foi realizada a modelagem conceitual do banco de dados </w:t>
       </w:r>
       <w:r>
-        <w:t>no aplicativo Draw IO (</w:t>
-      </w:r>
-      <w:r>
-        <w:t>https://www.drawio.com/</w:t>
-      </w:r>
-      <w:r>
-        <w:t>)</w:t>
-      </w:r>
-      <w:r>
+        <w:rPr>
+          <w:color w:val="auto"/>
+        </w:rPr>
+        <w:t>no aplicativo Draw IO (https://www.drawio.com/)</w:t>
+      </w:r>
+      <w:r>
+        <w:rPr>
+          <w:color w:val="auto"/>
+        </w:rPr>
         <w:t>. A estrutura das tabelas, campos e relacionamentos foi definida para garantir a integridade dos dados</w:t>
       </w:r>
       <w:r>
+        <w:rPr>
+          <w:color w:val="auto"/>
+        </w:rPr>
         <w:t>.</w:t>
+      </w:r>
+    </w:p>
+    <w:p>
+      <w:pPr>
+        <w:pStyle w:val="CorpodoTexto"/>
+        <w:spacing w:after="240"/>
+        <w:ind w:firstLine="426"/>
+        <w:rPr>
+          <w:color w:val="auto"/>
+        </w:rPr>
+      </w:pPr>
+      <w:r>
+        <w:rPr>
+          <w:color w:val="auto"/>
+        </w:rPr>
+        <w:t>A modelagem conceitual do banco de dados está disponível para consulta no Capítulo 7.</w:t>
       </w:r>
     </w:p>
     <w:p>
@@ -3705,7 +3847,23 @@
         <w:t xml:space="preserve"> (</w:t>
       </w:r>
       <w:r>
-        <w:t>https://github.com</w:t>
+        <w:t>https://github.com/</w:t>
+      </w:r>
+      <w:proofErr w:type="spellStart"/>
+      <w:r>
+        <w:t>lucascoimbra-lab</w:t>
+      </w:r>
+      <w:proofErr w:type="spellEnd"/>
+      <w:r>
+        <w:t>/</w:t>
+      </w:r>
+      <w:proofErr w:type="spellStart"/>
+      <w:r>
+        <w:t>finance</w:t>
+      </w:r>
+      <w:proofErr w:type="spellEnd"/>
+      <w:r>
+        <w:t>-app</w:t>
       </w:r>
       <w:r>
         <w:t>)</w:t>
@@ -3794,6 +3952,18 @@
     <w:p>
       <w:pPr>
         <w:pStyle w:val="CorpodoTexto"/>
+        <w:spacing w:after="240"/>
+      </w:pPr>
+    </w:p>
+    <w:p>
+      <w:pPr>
+        <w:pStyle w:val="CorpodoTexto"/>
+        <w:spacing w:after="240"/>
+      </w:pPr>
+    </w:p>
+    <w:p>
+      <w:pPr>
+        <w:pStyle w:val="CorpodoTexto"/>
         <w:numPr>
           <w:ilvl w:val="1"/>
           <w:numId w:val="3"/>
@@ -3809,6 +3979,7 @@
           <w:b/>
           <w:bCs/>
         </w:rPr>
+        <w:lastRenderedPageBreak/>
         <w:t>Configuração da aplicação para rodar em containers</w:t>
       </w:r>
     </w:p>
@@ -3870,7 +4041,6 @@
           <w:b/>
           <w:bCs/>
         </w:rPr>
-        <w:lastRenderedPageBreak/>
         <w:t xml:space="preserve">Desenvolvimento </w:t>
       </w:r>
       <w:proofErr w:type="spellStart"/>
@@ -4056,16 +4226,42 @@
       </w:r>
       <w:proofErr w:type="spellEnd"/>
       <w:r>
-        <w:t xml:space="preserve">), a </w:t>
-      </w:r>
-      <w:proofErr w:type="gramStart"/>
-      <w:r>
-        <w:t>afim</w:t>
-      </w:r>
-      <w:proofErr w:type="gramEnd"/>
-      <w:r>
-        <w:t xml:space="preserve"> de gerar nova compilação e publicação a cada alteração.</w:t>
-      </w:r>
+        <w:t xml:space="preserve">), </w:t>
+      </w:r>
+      <w:r>
+        <w:t>a fim</w:t>
+      </w:r>
+      <w:r>
+        <w:t xml:space="preserve"> de gerar nova compilação e publicação a cada </w:t>
+      </w:r>
+      <w:r>
+        <w:t>alteração.</w:t>
+      </w:r>
+    </w:p>
+    <w:p>
+      <w:pPr>
+        <w:pStyle w:val="CorpodoTexto"/>
+        <w:spacing w:after="240"/>
+        <w:ind w:firstLine="426"/>
+      </w:pPr>
+      <w:r>
+        <w:t xml:space="preserve">A aplicação pode ser acessada no link: </w:t>
+      </w:r>
+      <w:hyperlink r:id="rId15" w:history="1">
+        <w:r>
+          <w:rPr>
+            <w:rStyle w:val="Hyperlink"/>
+          </w:rPr>
+          <w:t>https://finance-app-one-eta.vercel.app/</w:t>
+        </w:r>
+      </w:hyperlink>
+    </w:p>
+    <w:p>
+      <w:pPr>
+        <w:pStyle w:val="CorpodoTexto"/>
+        <w:spacing w:after="240"/>
+        <w:ind w:firstLine="426"/>
+      </w:pPr>
     </w:p>
     <w:p>
       <w:pPr>
@@ -4079,6 +4275,10 @@
           <w:b w:val="0"/>
           <w:bCs w:val="0"/>
         </w:rPr>
+      </w:pPr>
+    </w:p>
+    <w:p>
+      <w:pPr>
         <w:sectPr>
           <w:pgSz w:w="11906" w:h="16838"/>
           <w:pgMar w:top="1701" w:right="1134" w:bottom="1134" w:left="1701" w:header="709" w:footer="709" w:gutter="0"/>
@@ -4212,11 +4412,32 @@
     </w:p>
     <w:p>
       <w:pPr>
+        <w:pStyle w:val="CorpodoTexto"/>
+        <w:numPr>
+          <w:ilvl w:val="1"/>
+          <w:numId w:val="3"/>
+        </w:numPr>
+        <w:spacing w:after="240"/>
+        <w:rPr>
+          <w:b/>
+          <w:bCs/>
+        </w:rPr>
+      </w:pPr>
+      <w:r>
+        <w:rPr>
+          <w:b/>
+          <w:bCs/>
+        </w:rPr>
+        <w:t>Tela de Login</w:t>
+      </w:r>
+    </w:p>
+    <w:p>
+      <w:pPr>
         <w:pStyle w:val="FiguradoCorpodotexto"/>
       </w:pPr>
       <w:r>
         <w:drawing>
-          <wp:inline distT="0" distB="0" distL="0" distR="0" wp14:anchorId="55D50240" wp14:editId="6418C3FE">
+          <wp:inline distT="0" distB="0" distL="0" distR="0" wp14:anchorId="37C66354" wp14:editId="50DD6050">
             <wp:extent cx="2749550" cy="3633127"/>
             <wp:effectExtent l="0" t="0" r="0" b="5715"/>
             <wp:docPr id="1236554830" name="Imagem 1" descr="Interface gráfica do usuário, Diagrama, Aplicativo&#10;&#10;O conteúdo gerado por IA pode estar incorreto."/>
@@ -4231,7 +4452,7 @@
                     <pic:cNvPicPr/>
                   </pic:nvPicPr>
                   <pic:blipFill>
-                    <a:blip r:embed="rId15"/>
+                    <a:blip r:embed="rId16"/>
                     <a:stretch>
                       <a:fillRect/>
                     </a:stretch>
@@ -4260,29 +4481,216 @@
       <w:r>
         <w:t xml:space="preserve">Figura </w:t>
       </w:r>
-      <w:fldSimple w:instr=" SEQ Figura \* ARABIC ">
-        <w:r>
-          <w:rPr>
-            <w:noProof/>
-          </w:rPr>
-          <w:t>1</w:t>
-        </w:r>
-      </w:fldSimple>
+      <w:r>
+        <w:fldChar w:fldCharType="begin"/>
+      </w:r>
+      <w:r>
+        <w:instrText xml:space="preserve"> SEQ Figura \* ARABIC </w:instrText>
+      </w:r>
+      <w:r>
+        <w:fldChar w:fldCharType="separate"/>
+      </w:r>
       <w:r>
         <w:rPr>
           <w:noProof/>
         </w:rPr>
+        <w:t>1</w:t>
+      </w:r>
+      <w:r>
+        <w:rPr>
+          <w:noProof/>
+        </w:rPr>
+        <w:fldChar w:fldCharType="end"/>
+      </w:r>
+      <w:r>
+        <w:rPr>
+          <w:noProof/>
+        </w:rPr>
         <w:t xml:space="preserve"> - Tela de login</w:t>
       </w:r>
     </w:p>
     <w:p>
       <w:pPr>
+        <w:pStyle w:val="CorpodoTexto"/>
+        <w:spacing w:after="240"/>
+        <w:ind w:left="1571" w:firstLine="0"/>
+        <w:rPr>
+          <w:b/>
+          <w:bCs/>
+        </w:rPr>
+      </w:pPr>
+    </w:p>
+    <w:p>
+      <w:pPr>
+        <w:pStyle w:val="CorpodoTexto"/>
+        <w:numPr>
+          <w:ilvl w:val="2"/>
+          <w:numId w:val="3"/>
+        </w:numPr>
+        <w:spacing w:after="240"/>
+        <w:rPr>
+          <w:i/>
+          <w:iCs/>
+        </w:rPr>
+      </w:pPr>
+      <w:r>
+        <w:rPr>
+          <w:i/>
+          <w:iCs/>
+        </w:rPr>
+        <w:t>Identificação</w:t>
+      </w:r>
+    </w:p>
+    <w:p>
+      <w:pPr>
+        <w:pStyle w:val="CorpodoTexto"/>
+        <w:spacing w:after="240"/>
+      </w:pPr>
+      <w:r>
+        <w:t>Na tela inicial do sistema, será solicitado o e-mail do usuário.</w:t>
+      </w:r>
+    </w:p>
+    <w:p>
+      <w:pPr>
+        <w:pStyle w:val="CorpodoTexto"/>
+        <w:spacing w:after="240"/>
+      </w:pPr>
+      <w:r>
+        <w:t>Ao avançar, será persistido se o e-mail está cadastrado:</w:t>
+      </w:r>
+    </w:p>
+    <w:p>
+      <w:pPr>
+        <w:pStyle w:val="CorpodoTexto"/>
+        <w:numPr>
+          <w:ilvl w:val="0"/>
+          <w:numId w:val="12"/>
+        </w:numPr>
+        <w:spacing w:after="240"/>
+      </w:pPr>
+      <w:r>
+        <w:lastRenderedPageBreak/>
+        <w:t>Se negativo, será necessário realizá-lo informando seu nome e uma senha.</w:t>
+      </w:r>
+    </w:p>
+    <w:p>
+      <w:pPr>
+        <w:pStyle w:val="CorpodoTexto"/>
+        <w:numPr>
+          <w:ilvl w:val="0"/>
+          <w:numId w:val="12"/>
+        </w:numPr>
+        <w:spacing w:after="240"/>
+      </w:pPr>
+      <w:r>
+        <w:t>Se positivo, vai solicitar a senha do usuário.</w:t>
+      </w:r>
+    </w:p>
+    <w:p>
+      <w:pPr>
+        <w:pStyle w:val="CorpodoTexto"/>
+        <w:spacing w:after="240"/>
+        <w:ind w:left="1146" w:firstLine="0"/>
+      </w:pPr>
+      <w:r>
+        <w:t>Ao avançar, será exibida a tela principal do sistema.</w:t>
+      </w:r>
+    </w:p>
+    <w:p>
+      <w:pPr>
+        <w:pStyle w:val="CorpodoTexto"/>
+        <w:numPr>
+          <w:ilvl w:val="2"/>
+          <w:numId w:val="3"/>
+        </w:numPr>
+        <w:spacing w:after="240"/>
+        <w:rPr>
+          <w:i/>
+          <w:iCs/>
+        </w:rPr>
+      </w:pPr>
+      <w:r>
+        <w:rPr>
+          <w:i/>
+          <w:iCs/>
+        </w:rPr>
+        <w:t>Recuperação da senha</w:t>
+      </w:r>
+    </w:p>
+    <w:p>
+      <w:pPr>
+        <w:pStyle w:val="CorpodoTexto"/>
+        <w:spacing w:after="240"/>
+      </w:pPr>
+      <w:r>
+        <w:t>Na tela de identificação, deverá ser possível recuperar a senha através da informação do e-mail cadastrado.</w:t>
+      </w:r>
+    </w:p>
+    <w:p>
+      <w:pPr>
+        <w:pStyle w:val="CorpodoTexto"/>
+        <w:numPr>
+          <w:ilvl w:val="2"/>
+          <w:numId w:val="3"/>
+        </w:numPr>
+        <w:spacing w:after="240"/>
+        <w:rPr>
+          <w:i/>
+          <w:iCs/>
+        </w:rPr>
+      </w:pPr>
+      <w:r>
+        <w:rPr>
+          <w:i/>
+          <w:iCs/>
+        </w:rPr>
+        <w:t>Dicas de utilização</w:t>
+      </w:r>
+    </w:p>
+    <w:p>
+      <w:pPr>
+        <w:pStyle w:val="CorpodoTexto"/>
+        <w:spacing w:after="240"/>
+      </w:pPr>
+      <w:r>
+        <w:t>Serão implementadas em botões ao lado de pontos chaves do sistema, para que o usuário o utilize corretamente.</w:t>
+      </w:r>
+    </w:p>
+    <w:p>
+      <w:pPr>
+        <w:pStyle w:val="Ttulo2"/>
+        <w:numPr>
+          <w:ilvl w:val="1"/>
+          <w:numId w:val="3"/>
+        </w:numPr>
+        <w:spacing w:after="240"/>
+        <w:rPr>
+          <w:i/>
+          <w:iCs/>
+        </w:rPr>
+      </w:pPr>
+      <w:r>
+        <w:rPr>
+          <w:i/>
+          <w:iCs/>
+        </w:rPr>
+        <w:t>Tela Principal (Visão Geral do Mês)</w:t>
+      </w:r>
+      <w:r>
+        <w:rPr>
+          <w:i/>
+          <w:iCs/>
+        </w:rPr>
+        <w:tab/>
+      </w:r>
+    </w:p>
+    <w:p>
+      <w:pPr>
         <w:pStyle w:val="FiguradoCorpodotexto"/>
       </w:pPr>
       <w:r>
-        <w:lastRenderedPageBreak/>
         <w:drawing>
-          <wp:inline distT="0" distB="0" distL="0" distR="0" wp14:anchorId="142068EC" wp14:editId="3A65E713">
+          <wp:inline distT="0" distB="0" distL="0" distR="0" wp14:anchorId="762101EA" wp14:editId="6B536AFC">
             <wp:extent cx="2160000" cy="3777505"/>
             <wp:effectExtent l="0" t="0" r="0" b="0"/>
             <wp:docPr id="768454702" name="Imagem 1" descr="Interface gráfica do usuário, Tabela&#10;&#10;O conteúdo gerado por IA pode estar incorreto."/>
@@ -4297,7 +4705,7 @@
                     <pic:cNvPicPr/>
                   </pic:nvPicPr>
                   <pic:blipFill>
-                    <a:blip r:embed="rId16"/>
+                    <a:blip r:embed="rId17"/>
                     <a:stretch>
                       <a:fillRect/>
                     </a:stretch>
@@ -4322,22 +4730,38 @@
       <w:pPr>
         <w:pStyle w:val="Legenda"/>
         <w:jc w:val="center"/>
+        <w:rPr>
+          <w:noProof/>
+        </w:rPr>
       </w:pPr>
       <w:r>
         <w:t xml:space="preserve">Figura </w:t>
       </w:r>
-      <w:fldSimple w:instr=" SEQ Figura \* ARABIC ">
-        <w:r>
-          <w:rPr>
-            <w:noProof/>
-          </w:rPr>
-          <w:t>2</w:t>
-        </w:r>
-      </w:fldSimple>
+      <w:r>
+        <w:fldChar w:fldCharType="begin"/>
+      </w:r>
+      <w:r>
+        <w:instrText xml:space="preserve"> SEQ Figura \* ARABIC </w:instrText>
+      </w:r>
+      <w:r>
+        <w:fldChar w:fldCharType="separate"/>
+      </w:r>
       <w:r>
         <w:rPr>
           <w:noProof/>
         </w:rPr>
+        <w:t>2</w:t>
+      </w:r>
+      <w:r>
+        <w:rPr>
+          <w:noProof/>
+        </w:rPr>
+        <w:fldChar w:fldCharType="end"/>
+      </w:r>
+      <w:r>
+        <w:rPr>
+          <w:noProof/>
+        </w:rPr>
         <w:t xml:space="preserve"> - </w:t>
       </w:r>
       <w:r>
@@ -4349,18 +4773,12 @@
     </w:p>
     <w:p>
       <w:pPr>
-        <w:pStyle w:val="CorpodoTexto"/>
-        <w:spacing w:after="240"/>
-        <w:ind w:firstLine="0"/>
-      </w:pPr>
-    </w:p>
-    <w:p>
-      <w:pPr>
         <w:pStyle w:val="FiguradoCorpodotexto"/>
       </w:pPr>
       <w:r>
+        <w:lastRenderedPageBreak/>
         <w:drawing>
-          <wp:inline distT="0" distB="0" distL="0" distR="0" wp14:anchorId="5C9EEA88" wp14:editId="29433B86">
+          <wp:inline distT="0" distB="0" distL="0" distR="0" wp14:anchorId="4CB1B78F" wp14:editId="58DBC988">
             <wp:extent cx="4622800" cy="2767768"/>
             <wp:effectExtent l="0" t="0" r="6350" b="0"/>
             <wp:docPr id="241103523" name="Imagem 1" descr="Uma imagem contendo Linha do tempo&#10;&#10;O conteúdo gerado por IA pode estar incorreto."/>
@@ -4375,7 +4793,7 @@
                     <pic:cNvPicPr/>
                   </pic:nvPicPr>
                   <pic:blipFill>
-                    <a:blip r:embed="rId17"/>
+                    <a:blip r:embed="rId18"/>
                     <a:stretch>
                       <a:fillRect/>
                     </a:stretch>
@@ -4404,18 +4822,31 @@
       <w:r>
         <w:t xml:space="preserve">Figura </w:t>
       </w:r>
-      <w:fldSimple w:instr=" SEQ Figura \* ARABIC ">
-        <w:r>
-          <w:rPr>
-            <w:noProof/>
-          </w:rPr>
-          <w:t>3</w:t>
-        </w:r>
-      </w:fldSimple>
+      <w:r>
+        <w:fldChar w:fldCharType="begin"/>
+      </w:r>
+      <w:r>
+        <w:instrText xml:space="preserve"> SEQ Figura \* ARABIC </w:instrText>
+      </w:r>
+      <w:r>
+        <w:fldChar w:fldCharType="separate"/>
+      </w:r>
       <w:r>
         <w:rPr>
           <w:noProof/>
         </w:rPr>
+        <w:t>3</w:t>
+      </w:r>
+      <w:r>
+        <w:rPr>
+          <w:noProof/>
+        </w:rPr>
+        <w:fldChar w:fldCharType="end"/>
+      </w:r>
+      <w:r>
+        <w:rPr>
+          <w:noProof/>
+        </w:rPr>
         <w:t xml:space="preserve"> - </w:t>
       </w:r>
       <w:r>
@@ -4436,241 +4867,15 @@
       <w:pPr>
         <w:pStyle w:val="CorpodoTexto"/>
         <w:spacing w:after="240"/>
-        <w:ind w:firstLine="0"/>
-      </w:pPr>
-    </w:p>
-    <w:p>
-      <w:pPr>
-        <w:pStyle w:val="CorpodoTexto"/>
-        <w:spacing w:after="240"/>
-        <w:ind w:firstLine="0"/>
-      </w:pPr>
-    </w:p>
-    <w:p>
-      <w:pPr>
-        <w:pStyle w:val="CorpodoTexto"/>
-        <w:spacing w:after="240"/>
-      </w:pPr>
-      <w:r>
-        <w:lastRenderedPageBreak/>
-        <w:t>A seguir, ser</w:t>
-      </w:r>
-      <w:r>
-        <w:t>ão</w:t>
-      </w:r>
-      <w:r>
-        <w:t xml:space="preserve"> descrita</w:t>
-      </w:r>
-      <w:r>
-        <w:t>s</w:t>
-      </w:r>
-      <w:r>
-        <w:t xml:space="preserve"> a</w:t>
-      </w:r>
-      <w:r>
-        <w:t>s</w:t>
-      </w:r>
-      <w:r>
-        <w:t xml:space="preserve"> estrutura</w:t>
-      </w:r>
-      <w:r>
-        <w:t>s</w:t>
-      </w:r>
-      <w:r>
-        <w:t xml:space="preserve"> das telas do sistema.</w:t>
-      </w:r>
-    </w:p>
-    <w:p>
-      <w:pPr>
-        <w:pStyle w:val="CorpodoTexto"/>
-        <w:numPr>
-          <w:ilvl w:val="1"/>
-          <w:numId w:val="3"/>
-        </w:numPr>
-        <w:spacing w:after="240"/>
-        <w:rPr>
-          <w:b/>
-          <w:bCs/>
-        </w:rPr>
-      </w:pPr>
-      <w:r>
-        <w:rPr>
-          <w:b/>
-          <w:bCs/>
-        </w:rPr>
-        <w:t>Tela de Login</w:t>
-      </w:r>
-    </w:p>
-    <w:p>
-      <w:pPr>
-        <w:pStyle w:val="CorpodoTexto"/>
-        <w:numPr>
-          <w:ilvl w:val="2"/>
-          <w:numId w:val="3"/>
-        </w:numPr>
-        <w:spacing w:after="240"/>
-        <w:rPr>
-          <w:i/>
-          <w:iCs/>
-        </w:rPr>
-      </w:pPr>
-      <w:r>
-        <w:rPr>
-          <w:i/>
-          <w:iCs/>
-        </w:rPr>
-        <w:t>Identificação</w:t>
-      </w:r>
-    </w:p>
-    <w:p>
-      <w:pPr>
-        <w:pStyle w:val="CorpodoTexto"/>
-        <w:spacing w:after="240"/>
-      </w:pPr>
-      <w:r>
-        <w:t>Na tela inicial do sistema, será solicitado o e-mail do usuário.</w:t>
-      </w:r>
-    </w:p>
-    <w:p>
-      <w:pPr>
-        <w:pStyle w:val="CorpodoTexto"/>
-        <w:spacing w:after="240"/>
-      </w:pPr>
-      <w:r>
-        <w:t>Ao avançar, será persistido se o e-mail está cadastrado:</w:t>
-      </w:r>
-    </w:p>
-    <w:p>
-      <w:pPr>
-        <w:pStyle w:val="CorpodoTexto"/>
-        <w:numPr>
-          <w:ilvl w:val="0"/>
-          <w:numId w:val="12"/>
-        </w:numPr>
-        <w:spacing w:after="240"/>
-      </w:pPr>
-      <w:r>
-        <w:t>Se negativo, será necessário realizá-lo informando seu nome e uma senha.</w:t>
-      </w:r>
-    </w:p>
-    <w:p>
-      <w:pPr>
-        <w:pStyle w:val="CorpodoTexto"/>
-        <w:numPr>
-          <w:ilvl w:val="0"/>
-          <w:numId w:val="12"/>
-        </w:numPr>
-        <w:spacing w:after="240"/>
-      </w:pPr>
-      <w:r>
-        <w:t>Se positivo, vai solicitar a senha do usuário.</w:t>
-      </w:r>
-    </w:p>
-    <w:p>
-      <w:pPr>
-        <w:pStyle w:val="CorpodoTexto"/>
-        <w:spacing w:after="240"/>
-        <w:ind w:left="1146" w:firstLine="0"/>
-      </w:pPr>
-      <w:r>
-        <w:t>Ao avançar, será exibida a tela principal do sistema.</w:t>
-      </w:r>
-    </w:p>
-    <w:p>
-      <w:pPr>
-        <w:pStyle w:val="CorpodoTexto"/>
-        <w:numPr>
-          <w:ilvl w:val="2"/>
-          <w:numId w:val="3"/>
-        </w:numPr>
-        <w:spacing w:after="240"/>
-        <w:rPr>
-          <w:i/>
-          <w:iCs/>
-        </w:rPr>
-      </w:pPr>
-      <w:r>
-        <w:rPr>
-          <w:i/>
-          <w:iCs/>
-        </w:rPr>
-        <w:t>Recuperação da senha</w:t>
-      </w:r>
-    </w:p>
-    <w:p>
-      <w:pPr>
-        <w:pStyle w:val="CorpodoTexto"/>
-        <w:spacing w:after="240"/>
-      </w:pPr>
-      <w:r>
-        <w:t>Na tela de identificação, deverá ser possível recuperar a senha através da informação do e-mail cadastrado.</w:t>
-      </w:r>
-    </w:p>
-    <w:p>
-      <w:pPr>
-        <w:pStyle w:val="CorpodoTexto"/>
-        <w:numPr>
-          <w:ilvl w:val="2"/>
-          <w:numId w:val="3"/>
-        </w:numPr>
-        <w:spacing w:after="240"/>
-        <w:rPr>
-          <w:i/>
-          <w:iCs/>
-        </w:rPr>
-      </w:pPr>
-      <w:r>
-        <w:rPr>
-          <w:i/>
-          <w:iCs/>
-        </w:rPr>
-        <w:t>Dicas de utilização</w:t>
-      </w:r>
-    </w:p>
-    <w:p>
-      <w:pPr>
-        <w:pStyle w:val="CorpodoTexto"/>
-        <w:spacing w:after="240"/>
-      </w:pPr>
-      <w:r>
-        <w:t>Serão implementadas em botões ao lado de pontos chaves do sistema, para que o usuário o utilize corretamente.</w:t>
-      </w:r>
-    </w:p>
-    <w:p>
-      <w:pPr>
-        <w:pStyle w:val="Ttulo2"/>
-        <w:numPr>
-          <w:ilvl w:val="1"/>
-          <w:numId w:val="3"/>
-        </w:numPr>
-        <w:spacing w:after="240"/>
-        <w:rPr>
-          <w:i/>
-          <w:iCs/>
-        </w:rPr>
-      </w:pPr>
-      <w:r>
-        <w:rPr>
-          <w:i/>
-          <w:iCs/>
-        </w:rPr>
-        <w:t>Tela Principal (Visão Geral do Mês)</w:t>
-      </w:r>
-      <w:r>
-        <w:rPr>
-          <w:i/>
-          <w:iCs/>
-        </w:rPr>
-        <w:tab/>
-      </w:r>
-    </w:p>
-    <w:p>
-      <w:pPr>
-        <w:pStyle w:val="CorpodoTexto"/>
-        <w:spacing w:after="240"/>
-      </w:pPr>
-      <w:r>
-        <w:t>A tela principal será dividida por sessões, que serão detalhadas abaixo:</w:t>
+      </w:pPr>
+      <w:r>
+        <w:t xml:space="preserve">A tela principal será dividida por sessões, que serão detalhadas </w:t>
+      </w:r>
+      <w:r>
+        <w:t>a seguir</w:t>
+      </w:r>
+      <w:r>
+        <w:t>:</w:t>
       </w:r>
     </w:p>
     <w:p>
@@ -4733,7 +4938,6 @@
         </w:numPr>
       </w:pPr>
       <w:r>
-        <w:lastRenderedPageBreak/>
         <w:t>Checklist de Contas</w:t>
       </w:r>
     </w:p>
@@ -4763,6 +4967,12 @@
       <w:r>
         <w:t>Para facilitar a rotina do usuário, deverá ser possível copiar os saldos e contas cadastrados no mês anterior, evitando ter que preencher tudo novamente.</w:t>
       </w:r>
+    </w:p>
+    <w:p>
+      <w:pPr>
+        <w:pStyle w:val="CorpodoTexto"/>
+        <w:spacing w:after="240"/>
+      </w:pPr>
     </w:p>
     <w:p>
       <w:pPr>
@@ -4773,6 +4983,7 @@
         </w:numPr>
       </w:pPr>
       <w:r>
+        <w:lastRenderedPageBreak/>
         <w:t>Resumo</w:t>
       </w:r>
     </w:p>
@@ -4814,6 +5025,18 @@
       <w:r>
         <w:t>Deverá ter um botão de sair, para encerrar a sessão do usuário.</w:t>
       </w:r>
+    </w:p>
+    <w:p>
+      <w:pPr>
+        <w:pStyle w:val="CorpodoTexto"/>
+        <w:spacing w:after="240"/>
+      </w:pPr>
+    </w:p>
+    <w:p>
+      <w:pPr>
+        <w:pStyle w:val="CorpodoTexto"/>
+        <w:spacing w:after="240"/>
+      </w:pPr>
     </w:p>
     <w:p/>
     <w:p>
@@ -4952,7 +5175,106 @@
         <w:spacing w:after="240"/>
       </w:pPr>
       <w:r>
-        <w:t>A figura 7.1 ilustra a visão geral da arquitetura, mostrando como os componentes se integram.</w:t>
+        <w:t xml:space="preserve">A </w:t>
+      </w:r>
+      <w:r>
+        <w:t>f</w:t>
+      </w:r>
+      <w:r>
+        <w:t xml:space="preserve">igura </w:t>
+      </w:r>
+      <w:r>
+        <w:t>a seguir</w:t>
+      </w:r>
+      <w:r>
+        <w:t xml:space="preserve"> ilustra a arquitetura da aplicação, </w:t>
+      </w:r>
+      <w:r>
+        <w:t>baseada n</w:t>
+      </w:r>
+      <w:r>
+        <w:t>o Modelo C4. Essa abordagem facilita a compreensão dos diferentes elementos do sistema, organizando-os em camadas que mostram a relação entre o usuário, os contêineres de software (</w:t>
+      </w:r>
+      <w:proofErr w:type="spellStart"/>
+      <w:r>
+        <w:t>frontend</w:t>
+      </w:r>
+      <w:proofErr w:type="spellEnd"/>
+      <w:r>
+        <w:t xml:space="preserve"> e </w:t>
+      </w:r>
+      <w:proofErr w:type="spellStart"/>
+      <w:r>
+        <w:t>backend</w:t>
+      </w:r>
+      <w:proofErr w:type="spellEnd"/>
+      <w:r>
+        <w:t>) e o banco de dados.</w:t>
+      </w:r>
+    </w:p>
+    <w:p>
+      <w:pPr>
+        <w:pStyle w:val="CorpodoTexto"/>
+        <w:spacing w:after="240"/>
+        <w:ind w:hanging="142"/>
+      </w:pPr>
+      <w:r>
+        <w:drawing>
+          <wp:inline distT="0" distB="0" distL="0" distR="0" wp14:anchorId="2E6D4882" wp14:editId="7A1FDDC5">
+            <wp:extent cx="5760085" cy="3782060"/>
+            <wp:effectExtent l="0" t="0" r="0" b="8890"/>
+            <wp:docPr id="176823793" name="Imagem 1" descr="Diagrama&#10;&#10;O conteúdo gerado por IA pode estar incorreto."/>
+            <wp:cNvGraphicFramePr>
+              <a:graphicFrameLocks xmlns:a="http://schemas.openxmlformats.org/drawingml/2006/main" noChangeAspect="1"/>
+            </wp:cNvGraphicFramePr>
+            <a:graphic xmlns:a="http://schemas.openxmlformats.org/drawingml/2006/main">
+              <a:graphicData uri="http://schemas.openxmlformats.org/drawingml/2006/picture">
+                <pic:pic xmlns:pic="http://schemas.openxmlformats.org/drawingml/2006/picture">
+                  <pic:nvPicPr>
+                    <pic:cNvPr id="176823793" name="Imagem 1" descr="Diagrama&#10;&#10;O conteúdo gerado por IA pode estar incorreto."/>
+                    <pic:cNvPicPr/>
+                  </pic:nvPicPr>
+                  <pic:blipFill>
+                    <a:blip r:embed="rId19"/>
+                    <a:stretch>
+                      <a:fillRect/>
+                    </a:stretch>
+                  </pic:blipFill>
+                  <pic:spPr>
+                    <a:xfrm>
+                      <a:off x="0" y="0"/>
+                      <a:ext cx="5760085" cy="3782060"/>
+                    </a:xfrm>
+                    <a:prstGeom prst="rect">
+                      <a:avLst/>
+                    </a:prstGeom>
+                  </pic:spPr>
+                </pic:pic>
+              </a:graphicData>
+            </a:graphic>
+          </wp:inline>
+        </w:drawing>
+      </w:r>
+    </w:p>
+    <w:p>
+      <w:pPr>
+        <w:pStyle w:val="Legenda"/>
+        <w:jc w:val="center"/>
+      </w:pPr>
+      <w:r>
+        <w:t>Figura 7.</w:t>
+      </w:r>
+      <w:r>
+        <w:t>1</w:t>
+      </w:r>
+      <w:r>
+        <w:t xml:space="preserve"> - Arquitetura da Aplicação</w:t>
+      </w:r>
+      <w:r>
+        <w:t xml:space="preserve"> </w:t>
+      </w:r>
+      <w:r>
+        <w:t>– Modelo C4</w:t>
       </w:r>
     </w:p>
     <w:p>
@@ -4966,14 +5288,275 @@
       <w:pPr>
         <w:pStyle w:val="CorpodoTexto"/>
         <w:spacing w:after="240"/>
+      </w:pPr>
+      <w:r>
+        <w:lastRenderedPageBreak/>
+        <w:t xml:space="preserve">O fluxo da solução começa com o usuário final, que interage com o </w:t>
+      </w:r>
+      <w:proofErr w:type="spellStart"/>
+      <w:r>
+        <w:rPr>
+          <w:i/>
+        </w:rPr>
+        <w:t>Frontend</w:t>
+      </w:r>
+      <w:proofErr w:type="spellEnd"/>
+      <w:r>
+        <w:t xml:space="preserve"> através de um navegador web.</w:t>
+      </w:r>
+    </w:p>
+    <w:p>
+      <w:pPr>
+        <w:pStyle w:val="CorpodoTexto"/>
+        <w:spacing w:after="240"/>
+      </w:pPr>
+      <w:r>
+        <w:t xml:space="preserve">Quando o usuário realiza uma ação, o </w:t>
+      </w:r>
+      <w:proofErr w:type="spellStart"/>
+      <w:r>
+        <w:rPr>
+          <w:i/>
+        </w:rPr>
+        <w:t>Frontend</w:t>
+      </w:r>
+      <w:proofErr w:type="spellEnd"/>
+      <w:r>
+        <w:t xml:space="preserve"> envia uma requisição para o </w:t>
+      </w:r>
+      <w:proofErr w:type="spellStart"/>
+      <w:r>
+        <w:rPr>
+          <w:i/>
+        </w:rPr>
+        <w:t>Backend</w:t>
+      </w:r>
+      <w:proofErr w:type="spellEnd"/>
+      <w:r>
+        <w:t xml:space="preserve">, que executa a lógica do negócio, como a validação dos dados de uma conta, conectando-se com o banco de dados, e retornando a resposta para o </w:t>
+      </w:r>
+      <w:proofErr w:type="spellStart"/>
+      <w:r>
+        <w:rPr>
+          <w:i/>
+        </w:rPr>
+        <w:t>Frontend</w:t>
+      </w:r>
+      <w:proofErr w:type="spellEnd"/>
+      <w:r>
+        <w:t>.</w:t>
+      </w:r>
+      <w:r>
+        <w:t xml:space="preserve"> Esse ciclo de comunicação é o que garante que a aplicação esteja sempre sincronizada, refletindo as ações do usuário em tempo real.</w:t>
+      </w:r>
+    </w:p>
+    <w:p>
+      <w:pPr>
+        <w:pStyle w:val="CorpodoTexto"/>
+        <w:spacing w:after="240"/>
+      </w:pPr>
+      <w:r>
+        <w:t xml:space="preserve">As tecnologias escolhidas para o </w:t>
+      </w:r>
+      <w:proofErr w:type="spellStart"/>
+      <w:r>
+        <w:rPr>
+          <w:i/>
+        </w:rPr>
+        <w:t>Frontend</w:t>
+      </w:r>
+      <w:proofErr w:type="spellEnd"/>
+      <w:r>
+        <w:t xml:space="preserve"> (</w:t>
+      </w:r>
+      <w:proofErr w:type="spellStart"/>
+      <w:r>
+        <w:t>React</w:t>
+      </w:r>
+      <w:proofErr w:type="spellEnd"/>
+      <w:r>
+        <w:t xml:space="preserve"> + Vite) e </w:t>
+      </w:r>
+      <w:proofErr w:type="spellStart"/>
+      <w:r>
+        <w:rPr>
+          <w:i/>
+        </w:rPr>
+        <w:t>Backend</w:t>
+      </w:r>
+      <w:proofErr w:type="spellEnd"/>
+      <w:r>
+        <w:t xml:space="preserve"> (Node.js + Express) foram escolhidas por terem sido apresentadas nas aulas pelos professores do curso, já que são amplamente difundidas no mercado.</w:t>
+      </w:r>
+    </w:p>
+    <w:p>
+      <w:pPr>
+        <w:pStyle w:val="CorpodoTexto"/>
+        <w:spacing w:after="240"/>
+      </w:pPr>
+      <w:r>
+        <w:t xml:space="preserve">Minha decisão para a camada de dados foi o PostgreSQL. Fui com o modelo relacional porque, para um sistema que lida com finanças, a integridade dos dados e a confiabilidade são </w:t>
+      </w:r>
+      <w:r>
+        <w:t>prioridade</w:t>
+      </w:r>
+      <w:r>
+        <w:t>.</w:t>
+      </w:r>
+    </w:p>
+    <w:p>
+      <w:pPr>
+        <w:pStyle w:val="CorpodoTexto"/>
+        <w:spacing w:after="240"/>
         <w:ind w:firstLine="0"/>
+        <w:jc w:val="center"/>
       </w:pPr>
       <w:r>
         <w:rPr>
           <w:noProof/>
         </w:rPr>
         <w:drawing>
-          <wp:inline distT="0" distB="0" distL="0" distR="0" wp14:anchorId="1E396102" wp14:editId="1409E4BC">
+          <wp:inline distT="0" distB="0" distL="0" distR="0" wp14:anchorId="6709D705" wp14:editId="48008DB1">
+            <wp:extent cx="4246238" cy="3817916"/>
+            <wp:effectExtent l="0" t="0" r="2540" b="0"/>
+            <wp:docPr id="1081433403" name="Imagem 1" descr="Diagrama, Esquemático&#10;&#10;O conteúdo gerado por IA pode estar incorreto."/>
+            <wp:cNvGraphicFramePr>
+              <a:graphicFrameLocks xmlns:a="http://schemas.openxmlformats.org/drawingml/2006/main" noChangeAspect="1"/>
+            </wp:cNvGraphicFramePr>
+            <a:graphic xmlns:a="http://schemas.openxmlformats.org/drawingml/2006/main">
+              <a:graphicData uri="http://schemas.openxmlformats.org/drawingml/2006/picture">
+                <pic:pic xmlns:pic="http://schemas.openxmlformats.org/drawingml/2006/picture">
+                  <pic:nvPicPr>
+                    <pic:cNvPr id="1081433403" name="Imagem 1" descr="Diagrama, Esquemático&#10;&#10;O conteúdo gerado por IA pode estar incorreto."/>
+                    <pic:cNvPicPr/>
+                  </pic:nvPicPr>
+                  <pic:blipFill>
+                    <a:blip r:embed="rId20"/>
+                    <a:stretch>
+                      <a:fillRect/>
+                    </a:stretch>
+                  </pic:blipFill>
+                  <pic:spPr>
+                    <a:xfrm>
+                      <a:off x="0" y="0"/>
+                      <a:ext cx="4254198" cy="3825073"/>
+                    </a:xfrm>
+                    <a:prstGeom prst="rect">
+                      <a:avLst/>
+                    </a:prstGeom>
+                  </pic:spPr>
+                </pic:pic>
+              </a:graphicData>
+            </a:graphic>
+          </wp:inline>
+        </w:drawing>
+      </w:r>
+    </w:p>
+    <w:p>
+      <w:pPr>
+        <w:pStyle w:val="Legenda"/>
+        <w:jc w:val="center"/>
+      </w:pPr>
+      <w:r>
+        <w:t>Figura 7.</w:t>
+      </w:r>
+      <w:r>
+        <w:t>2</w:t>
+      </w:r>
+      <w:r>
+        <w:t xml:space="preserve"> – Modelagem conceitual do banco de dados</w:t>
+      </w:r>
+    </w:p>
+    <w:p>
+      <w:pPr>
+        <w:pStyle w:val="CorpodoTexto"/>
+        <w:spacing w:after="240"/>
+      </w:pPr>
+    </w:p>
+    <w:p>
+      <w:pPr>
+        <w:pStyle w:val="CorpodoTexto"/>
+        <w:spacing w:after="240"/>
+      </w:pPr>
+      <w:r>
+        <w:lastRenderedPageBreak/>
+        <w:t xml:space="preserve">Para a hospedagem do </w:t>
+      </w:r>
+      <w:proofErr w:type="spellStart"/>
+      <w:r>
+        <w:rPr>
+          <w:i/>
+        </w:rPr>
+        <w:t>Frontend</w:t>
+      </w:r>
+      <w:proofErr w:type="spellEnd"/>
+      <w:r>
+        <w:t xml:space="preserve">, utilizei a </w:t>
+      </w:r>
+      <w:proofErr w:type="spellStart"/>
+      <w:r>
+        <w:t>Vercel</w:t>
+      </w:r>
+      <w:proofErr w:type="spellEnd"/>
+      <w:r>
+        <w:t xml:space="preserve">. Sua integração nativa com o </w:t>
+      </w:r>
+      <w:proofErr w:type="spellStart"/>
+      <w:r>
+        <w:t>React</w:t>
+      </w:r>
+      <w:proofErr w:type="spellEnd"/>
+      <w:r>
+        <w:t xml:space="preserve"> e a automação de </w:t>
+      </w:r>
+      <w:proofErr w:type="spellStart"/>
+      <w:r>
+        <w:t>deploy</w:t>
+      </w:r>
+      <w:proofErr w:type="spellEnd"/>
+      <w:r>
+        <w:t xml:space="preserve"> com o GitHub fizeram com que a publicação de cada nova alteração fosse um processo praticamente instantâneo. Já para o </w:t>
+      </w:r>
+      <w:proofErr w:type="spellStart"/>
+      <w:r>
+        <w:rPr>
+          <w:i/>
+        </w:rPr>
+        <w:t>Backend</w:t>
+      </w:r>
+      <w:proofErr w:type="spellEnd"/>
+      <w:r>
+        <w:t xml:space="preserve"> e o Banco de Dados, a Railway se mostrou a solução ideal. Ela simplificou toda a complexidade de gerenciar a infraestrutura, me dando a liberdade de focar apenas no desenvolvimento. </w:t>
+      </w:r>
+    </w:p>
+    <w:p>
+      <w:pPr>
+        <w:pStyle w:val="CorpodoTexto"/>
+        <w:spacing w:after="240"/>
+      </w:pPr>
+      <w:r>
+        <w:t>A figura a seguir dá uma visão final da arquitetura, considerando sua hospedagem citada anteriormente.</w:t>
+      </w:r>
+    </w:p>
+    <w:p>
+      <w:pPr>
+        <w:pStyle w:val="CorpodoTexto"/>
+        <w:spacing w:after="240"/>
+        <w:ind w:firstLine="0"/>
+      </w:pPr>
+    </w:p>
+    <w:p>
+      <w:pPr>
+        <w:pStyle w:val="CorpodoTexto"/>
+        <w:spacing w:after="240"/>
+        <w:ind w:firstLine="0"/>
+      </w:pPr>
+      <w:r>
+        <w:rPr>
+          <w:noProof/>
+        </w:rPr>
+        <w:drawing>
+          <wp:inline distT="0" distB="0" distL="0" distR="0" wp14:anchorId="1613C136" wp14:editId="0EE7FAFA">
             <wp:extent cx="5760085" cy="3627120"/>
             <wp:effectExtent l="0" t="0" r="0" b="0"/>
             <wp:docPr id="47478336" name="Imagem 1" descr="Diagrama&#10;&#10;O conteúdo gerado por IA pode estar incorreto."/>
@@ -4988,7 +5571,7 @@
                     <pic:cNvPicPr/>
                   </pic:nvPicPr>
                   <pic:blipFill>
-                    <a:blip r:embed="rId18"/>
+                    <a:blip r:embed="rId21"/>
                     <a:stretch>
                       <a:fillRect/>
                     </a:stretch>
@@ -5015,194 +5598,13 @@
         <w:jc w:val="center"/>
       </w:pPr>
       <w:r>
-        <w:t>Figura 7.1 - Arquitetura da Aplicação</w:t>
-      </w:r>
-    </w:p>
-    <w:p>
-      <w:pPr>
-        <w:pStyle w:val="CorpodoTexto"/>
-        <w:spacing w:after="240"/>
-      </w:pPr>
-    </w:p>
-    <w:p>
-      <w:pPr>
-        <w:pStyle w:val="CorpodoTexto"/>
-        <w:spacing w:after="240"/>
-      </w:pPr>
-    </w:p>
-    <w:p>
-      <w:pPr>
-        <w:pStyle w:val="CorpodoTexto"/>
-        <w:spacing w:after="240"/>
-      </w:pPr>
-      <w:r>
-        <w:lastRenderedPageBreak/>
-        <w:t xml:space="preserve">O fluxo da solução começa com o usuário final, que interage com o </w:t>
-      </w:r>
-      <w:proofErr w:type="spellStart"/>
-      <w:r>
-        <w:rPr>
-          <w:i/>
-        </w:rPr>
-        <w:t>Frontend</w:t>
-      </w:r>
-      <w:proofErr w:type="spellEnd"/>
-      <w:r>
-        <w:t xml:space="preserve"> através de um navegador web.</w:t>
-      </w:r>
-    </w:p>
-    <w:p>
-      <w:pPr>
-        <w:pStyle w:val="CorpodoTexto"/>
-        <w:spacing w:after="240"/>
-      </w:pPr>
-      <w:r>
-        <w:t xml:space="preserve">Quando o usuário realiza uma ação, o </w:t>
-      </w:r>
-      <w:proofErr w:type="spellStart"/>
-      <w:r>
-        <w:rPr>
-          <w:i/>
-        </w:rPr>
-        <w:t>Frontend</w:t>
-      </w:r>
-      <w:proofErr w:type="spellEnd"/>
-      <w:r>
-        <w:t xml:space="preserve"> envia uma requisição para o </w:t>
-      </w:r>
-      <w:proofErr w:type="spellStart"/>
-      <w:r>
-        <w:rPr>
-          <w:i/>
-        </w:rPr>
-        <w:t>Backend</w:t>
-      </w:r>
-      <w:proofErr w:type="spellEnd"/>
-      <w:r>
-        <w:t xml:space="preserve">, que executa a lógica do negócio, como a validação dos dados de uma conta, conectando-se com o banco de dados, e retornando a resposta para o </w:t>
-      </w:r>
-      <w:proofErr w:type="spellStart"/>
-      <w:r>
-        <w:rPr>
-          <w:i/>
-        </w:rPr>
-        <w:t>Frontend</w:t>
-      </w:r>
-      <w:proofErr w:type="spellEnd"/>
-      <w:r>
-        <w:t>.</w:t>
-      </w:r>
-      <w:r>
-        <w:t xml:space="preserve"> Esse ciclo de comunicação é o que garante que a aplicação esteja sempre sincronizada, refletindo as ações do usuário em tempo real.</w:t>
-      </w:r>
-    </w:p>
-    <w:p>
-      <w:pPr>
-        <w:pStyle w:val="CorpodoTexto"/>
-        <w:spacing w:after="240"/>
-      </w:pPr>
-      <w:r>
-        <w:t xml:space="preserve">As tecnologias escolhidas para o </w:t>
-      </w:r>
-      <w:proofErr w:type="spellStart"/>
-      <w:r>
-        <w:rPr>
-          <w:i/>
-        </w:rPr>
-        <w:t>Frontend</w:t>
-      </w:r>
-      <w:proofErr w:type="spellEnd"/>
-      <w:r>
-        <w:t xml:space="preserve"> (</w:t>
-      </w:r>
-      <w:proofErr w:type="spellStart"/>
-      <w:r>
-        <w:t>React</w:t>
-      </w:r>
-      <w:proofErr w:type="spellEnd"/>
-      <w:r>
-        <w:t xml:space="preserve"> + Vite) e </w:t>
-      </w:r>
-      <w:proofErr w:type="spellStart"/>
-      <w:r>
-        <w:rPr>
-          <w:i/>
-        </w:rPr>
-        <w:t>Backend</w:t>
-      </w:r>
-      <w:proofErr w:type="spellEnd"/>
-      <w:r>
-        <w:t xml:space="preserve"> (Node.js + Express) foram escolhidas por terem sido apresentadas nas aulas pelos professores do curso, já que são amplamente difundidas no mercado.</w:t>
-      </w:r>
-    </w:p>
-    <w:p>
-      <w:pPr>
-        <w:pStyle w:val="CorpodoTexto"/>
-        <w:spacing w:after="240"/>
-      </w:pPr>
-      <w:r>
-        <w:t xml:space="preserve">Minha decisão para a camada de dados foi o PostgreSQL. Fui com o modelo relacional porque, para um sistema que lida com finanças, a integridade dos dados e a confiabilidade são </w:t>
-      </w:r>
-      <w:r>
-        <w:t>prioridade</w:t>
-      </w:r>
-      <w:r>
-        <w:t>.</w:t>
-      </w:r>
-    </w:p>
-    <w:p>
-      <w:pPr>
-        <w:pStyle w:val="CorpodoTexto"/>
-        <w:spacing w:after="240"/>
-      </w:pPr>
-      <w:r>
-        <w:t xml:space="preserve">Para a hospedagem do </w:t>
-      </w:r>
-      <w:proofErr w:type="spellStart"/>
-      <w:r>
-        <w:rPr>
-          <w:i/>
-        </w:rPr>
-        <w:t>Frontend</w:t>
-      </w:r>
-      <w:proofErr w:type="spellEnd"/>
-      <w:r>
-        <w:t xml:space="preserve">, utilizei a </w:t>
-      </w:r>
-      <w:proofErr w:type="spellStart"/>
-      <w:r>
-        <w:t>Vercel</w:t>
-      </w:r>
-      <w:proofErr w:type="spellEnd"/>
-      <w:r>
-        <w:t xml:space="preserve">. Sua integração nativa com o </w:t>
-      </w:r>
-      <w:proofErr w:type="spellStart"/>
-      <w:r>
-        <w:t>React</w:t>
-      </w:r>
-      <w:proofErr w:type="spellEnd"/>
-      <w:r>
-        <w:t xml:space="preserve"> e a automação de </w:t>
-      </w:r>
-      <w:proofErr w:type="spellStart"/>
-      <w:r>
-        <w:t>deploy</w:t>
-      </w:r>
-      <w:proofErr w:type="spellEnd"/>
-      <w:r>
-        <w:t xml:space="preserve"> com o GitHub fizeram com que a publicação de cada nova alteração fosse um processo praticamente instantâneo. Já para o </w:t>
-      </w:r>
-      <w:proofErr w:type="spellStart"/>
-      <w:r>
-        <w:rPr>
-          <w:i/>
-        </w:rPr>
-        <w:t>Backend</w:t>
-      </w:r>
-      <w:proofErr w:type="spellEnd"/>
-      <w:r>
-        <w:t xml:space="preserve"> e o Banco de Dados, a Railway se mostrou a solução ideal. Ela simplificou toda a complexidade de gerenciar a infraestrutura, me dando a liberdade de focar apenas no desenvolvimento. </w:t>
+        <w:t>Figura 7.</w:t>
+      </w:r>
+      <w:r>
+        <w:t>3</w:t>
+      </w:r>
+      <w:r>
+        <w:t xml:space="preserve"> - Arquitetura da Aplicação</w:t>
       </w:r>
     </w:p>
     <w:p>
@@ -5378,12 +5780,13 @@
         <w:spacing w:after="240"/>
       </w:pPr>
       <w:r>
-        <w:t>A validação é feita a partir da execução dos cenários de testes que serão descritos a seguir.</w:t>
+        <w:t>Para esta fase inicial do projeto, escopo deste trabalho, serão utilizados apenas testes fim-a-fim. Os cenários de testes serão descritos devem ser executados a cada nova atualização do sistema.</w:t>
       </w:r>
     </w:p>
     <w:p>
       <w:pPr>
         <w:pStyle w:val="Ttulo2"/>
+        <w:ind w:left="142" w:hanging="12"/>
       </w:pPr>
       <w:r>
         <w:t>Cenários de Testes</w:t>
@@ -5449,6 +5852,7 @@
     <w:p>
       <w:pPr>
         <w:pStyle w:val="Ttulo2"/>
+        <w:ind w:left="0" w:hanging="11"/>
       </w:pPr>
       <w:r>
         <w:t>Cenários de Teste</w:t>
@@ -5844,7 +6248,7 @@
       <w:r>
         <w:t xml:space="preserve">O trabalho está disponível no GitHub: </w:t>
       </w:r>
-      <w:hyperlink r:id="rId19" w:history="1">
+      <w:hyperlink r:id="rId22" w:history="1">
         <w:r>
           <w:rPr>
             <w:rStyle w:val="Hyperlink"/>
@@ -6472,6 +6876,42 @@
       </w:r>
       <w:r>
         <w:t xml:space="preserve"> </w:t>
+      </w:r>
+    </w:p>
+    <w:p>
+      <w:pPr>
+        <w:pStyle w:val="CorpodoTexto"/>
+        <w:spacing w:after="240"/>
+        <w:ind w:firstLine="0"/>
+      </w:pPr>
+      <w:r>
+        <w:t xml:space="preserve">BROWN, Simon. C4 model for </w:t>
+      </w:r>
+      <w:proofErr w:type="spellStart"/>
+      <w:r>
+        <w:t>visualizing</w:t>
+      </w:r>
+      <w:proofErr w:type="spellEnd"/>
+      <w:r>
+        <w:t xml:space="preserve"> software </w:t>
+      </w:r>
+      <w:proofErr w:type="spellStart"/>
+      <w:r>
+        <w:t>architecture</w:t>
+      </w:r>
+      <w:proofErr w:type="spellEnd"/>
+      <w:r>
+        <w:t>. Disponível em: https://c4model.com/. Acesso em: 22 set. 2025.</w:t>
+      </w:r>
+    </w:p>
+    <w:p>
+      <w:pPr>
+        <w:pStyle w:val="CorpodoTexto"/>
+        <w:spacing w:after="240"/>
+        <w:ind w:firstLine="0"/>
+      </w:pPr>
+      <w:r>
+        <w:br/>
       </w:r>
     </w:p>
     <w:sectPr>
@@ -8662,7 +9102,7 @@
       <w:lvlText w:val="%1.%2."/>
       <w:lvlJc w:val="left"/>
       <w:pPr>
-        <w:ind w:left="2988" w:hanging="720"/>
+        <w:ind w:left="1571" w:hanging="720"/>
       </w:pPr>
       <w:rPr>
         <w:rFonts w:hint="default"/>
@@ -9522,6 +9962,9 @@
     <w:lvlOverride w:ilvl="8">
       <w:startOverride w:val="1"/>
     </w:lvlOverride>
+  </w:num>
+  <w:num w:numId="27" w16cid:durableId="236667217">
+    <w:abstractNumId w:val="15"/>
   </w:num>
 </w:numbering>
 </file>
@@ -9990,7 +10433,6 @@
         <w:ilvl w:val="1"/>
         <w:numId w:val="1"/>
       </w:numPr>
-      <w:ind w:left="1146"/>
       <w:outlineLvl w:val="1"/>
     </w:pPr>
     <w:rPr>
@@ -10039,7 +10481,6 @@
   <w:style w:type="character" w:default="1" w:styleId="Fontepargpadro">
     <w:name w:val="Default Paragraph Font"/>
     <w:uiPriority w:val="1"/>
-    <w:semiHidden/>
     <w:unhideWhenUsed/>
   </w:style>
   <w:style w:type="table" w:default="1" w:styleId="Tabelanormal">

</xml_diff>